<commit_message>
Add ER Diagram, edit frame
</commit_message>
<xml_diff>
--- a/Диплом.docx
+++ b/Диплом.docx
@@ -2444,417 +2444,7 @@
       <w:pPr>
         <w:pStyle w:val="TOC3"/>
         <w:rPr>
-          <w:rFonts w:asciiTheme="minorHAnsi" w:eastAsiaTheme="minorEastAsia" w:hAnsiTheme="minorHAnsi" w:cstheme="minorBidi"/>
           <w:noProof/>
-          <w:sz w:val="24"/>
-          <w:szCs w:val="24"/>
-          <w:lang w:val="ru-RU"/>
-        </w:rPr>
-      </w:pPr>
-      <w:r>
-        <w:rPr>
-          <w:rFonts w:eastAsia="Times New Roman"/>
-          <w:noProof/>
-          <w:lang w:val="ru-RU"/>
-        </w:rPr>
-        <w:t>3.1.4</w:t>
-      </w:r>
-      <w:r>
-        <w:rPr>
-          <w:rFonts w:asciiTheme="minorHAnsi" w:eastAsiaTheme="minorEastAsia" w:hAnsiTheme="minorHAnsi" w:cstheme="minorBidi"/>
-          <w:noProof/>
-          <w:sz w:val="24"/>
-          <w:szCs w:val="24"/>
-          <w:lang w:val="ru-RU"/>
-        </w:rPr>
-        <w:tab/>
-      </w:r>
-      <w:r>
-        <w:rPr>
-          <w:rFonts w:eastAsia="Times New Roman"/>
-          <w:noProof/>
-          <w:lang w:val="ru-RU"/>
-        </w:rPr>
-        <w:t>Вывод.</w:t>
-      </w:r>
-      <w:r>
-        <w:rPr>
-          <w:noProof/>
-          <w:lang w:val="ru-RU"/>
-        </w:rPr>
-        <w:tab/>
-      </w:r>
-      <w:r>
-        <w:rPr>
-          <w:noProof/>
-        </w:rPr>
-        <w:fldChar w:fldCharType="begin"/>
-      </w:r>
-      <w:r>
-        <w:rPr>
-          <w:noProof/>
-          <w:lang w:val="ru-RU"/>
-        </w:rPr>
-        <w:instrText xml:space="preserve"> </w:instrText>
-      </w:r>
-      <w:r>
-        <w:rPr>
-          <w:noProof/>
-        </w:rPr>
-        <w:instrText>PAGEREF</w:instrText>
-      </w:r>
-      <w:r>
-        <w:rPr>
-          <w:noProof/>
-          <w:lang w:val="ru-RU"/>
-        </w:rPr>
-        <w:instrText xml:space="preserve"> _</w:instrText>
-      </w:r>
-      <w:r>
-        <w:rPr>
-          <w:noProof/>
-        </w:rPr>
-        <w:instrText>Toc</w:instrText>
-      </w:r>
-      <w:r>
-        <w:rPr>
-          <w:noProof/>
-          <w:lang w:val="ru-RU"/>
-        </w:rPr>
-        <w:instrText>168306180 \</w:instrText>
-      </w:r>
-      <w:r>
-        <w:rPr>
-          <w:noProof/>
-        </w:rPr>
-        <w:instrText>h</w:instrText>
-      </w:r>
-      <w:r>
-        <w:rPr>
-          <w:noProof/>
-          <w:lang w:val="ru-RU"/>
-        </w:rPr>
-        <w:instrText xml:space="preserve"> </w:instrText>
-      </w:r>
-      <w:r>
-        <w:rPr>
-          <w:noProof/>
-        </w:rPr>
-      </w:r>
-      <w:r>
-        <w:rPr>
-          <w:noProof/>
-        </w:rPr>
-        <w:fldChar w:fldCharType="separate"/>
-      </w:r>
-      <w:r>
-        <w:rPr>
-          <w:noProof/>
-          <w:lang w:val="ru-RU"/>
-        </w:rPr>
-        <w:t>63</w:t>
-      </w:r>
-      <w:r>
-        <w:rPr>
-          <w:noProof/>
-        </w:rPr>
-        <w:fldChar w:fldCharType="end"/>
-      </w:r>
-    </w:p>
-    <w:p>
-      <w:pPr>
-        <w:pStyle w:val="TOC1"/>
-        <w:rPr>
-          <w:rFonts w:asciiTheme="minorHAnsi" w:eastAsiaTheme="minorEastAsia" w:hAnsiTheme="minorHAnsi" w:cstheme="minorBidi"/>
-          <w:noProof/>
-          <w:sz w:val="24"/>
-          <w:szCs w:val="24"/>
-          <w:lang w:val="ru-RU"/>
-        </w:rPr>
-      </w:pPr>
-      <w:r>
-        <w:rPr>
-          <w:noProof/>
-          <w:lang w:val="ru-RU"/>
-        </w:rPr>
-        <w:lastRenderedPageBreak/>
-        <w:t>ЗАКЛЮЧЕНИЕ</w:t>
-      </w:r>
-      <w:r>
-        <w:rPr>
-          <w:noProof/>
-          <w:lang w:val="ru-RU"/>
-        </w:rPr>
-        <w:tab/>
-      </w:r>
-      <w:r>
-        <w:rPr>
-          <w:noProof/>
-        </w:rPr>
-        <w:fldChar w:fldCharType="begin"/>
-      </w:r>
-      <w:r>
-        <w:rPr>
-          <w:noProof/>
-          <w:lang w:val="ru-RU"/>
-        </w:rPr>
-        <w:instrText xml:space="preserve"> </w:instrText>
-      </w:r>
-      <w:r>
-        <w:rPr>
-          <w:noProof/>
-        </w:rPr>
-        <w:instrText>PAGEREF</w:instrText>
-      </w:r>
-      <w:r>
-        <w:rPr>
-          <w:noProof/>
-          <w:lang w:val="ru-RU"/>
-        </w:rPr>
-        <w:instrText xml:space="preserve"> _</w:instrText>
-      </w:r>
-      <w:r>
-        <w:rPr>
-          <w:noProof/>
-        </w:rPr>
-        <w:instrText>Toc</w:instrText>
-      </w:r>
-      <w:r>
-        <w:rPr>
-          <w:noProof/>
-          <w:lang w:val="ru-RU"/>
-        </w:rPr>
-        <w:instrText>168306181 \</w:instrText>
-      </w:r>
-      <w:r>
-        <w:rPr>
-          <w:noProof/>
-        </w:rPr>
-        <w:instrText>h</w:instrText>
-      </w:r>
-      <w:r>
-        <w:rPr>
-          <w:noProof/>
-          <w:lang w:val="ru-RU"/>
-        </w:rPr>
-        <w:instrText xml:space="preserve"> </w:instrText>
-      </w:r>
-      <w:r>
-        <w:rPr>
-          <w:noProof/>
-        </w:rPr>
-      </w:r>
-      <w:r>
-        <w:rPr>
-          <w:noProof/>
-        </w:rPr>
-        <w:fldChar w:fldCharType="separate"/>
-      </w:r>
-      <w:r>
-        <w:rPr>
-          <w:noProof/>
-          <w:lang w:val="ru-RU"/>
-        </w:rPr>
-        <w:t>64</w:t>
-      </w:r>
-      <w:r>
-        <w:rPr>
-          <w:noProof/>
-        </w:rPr>
-        <w:fldChar w:fldCharType="end"/>
-      </w:r>
-    </w:p>
-    <w:p>
-      <w:pPr>
-        <w:pStyle w:val="TOC1"/>
-        <w:rPr>
-          <w:rFonts w:asciiTheme="minorHAnsi" w:eastAsiaTheme="minorEastAsia" w:hAnsiTheme="minorHAnsi" w:cstheme="minorBidi"/>
-          <w:noProof/>
-          <w:sz w:val="24"/>
-          <w:szCs w:val="24"/>
-          <w:lang w:val="ru-RU"/>
-        </w:rPr>
-      </w:pPr>
-      <w:r>
-        <w:rPr>
-          <w:noProof/>
-          <w:lang w:val="ru-RU"/>
-        </w:rPr>
-        <w:t>СПИСОК ИСПОЛЬЗОВАННЫХ ИСТОЧНИКОВ</w:t>
-      </w:r>
-      <w:r>
-        <w:rPr>
-          <w:noProof/>
-          <w:lang w:val="ru-RU"/>
-        </w:rPr>
-        <w:tab/>
-      </w:r>
-      <w:r>
-        <w:rPr>
-          <w:noProof/>
-        </w:rPr>
-        <w:fldChar w:fldCharType="begin"/>
-      </w:r>
-      <w:r>
-        <w:rPr>
-          <w:noProof/>
-          <w:lang w:val="ru-RU"/>
-        </w:rPr>
-        <w:instrText xml:space="preserve"> </w:instrText>
-      </w:r>
-      <w:r>
-        <w:rPr>
-          <w:noProof/>
-        </w:rPr>
-        <w:instrText>PAGEREF</w:instrText>
-      </w:r>
-      <w:r>
-        <w:rPr>
-          <w:noProof/>
-          <w:lang w:val="ru-RU"/>
-        </w:rPr>
-        <w:instrText xml:space="preserve"> _</w:instrText>
-      </w:r>
-      <w:r>
-        <w:rPr>
-          <w:noProof/>
-        </w:rPr>
-        <w:instrText>Toc</w:instrText>
-      </w:r>
-      <w:r>
-        <w:rPr>
-          <w:noProof/>
-          <w:lang w:val="ru-RU"/>
-        </w:rPr>
-        <w:instrText>168306182 \</w:instrText>
-      </w:r>
-      <w:r>
-        <w:rPr>
-          <w:noProof/>
-        </w:rPr>
-        <w:instrText>h</w:instrText>
-      </w:r>
-      <w:r>
-        <w:rPr>
-          <w:noProof/>
-          <w:lang w:val="ru-RU"/>
-        </w:rPr>
-        <w:instrText xml:space="preserve"> </w:instrText>
-      </w:r>
-      <w:r>
-        <w:rPr>
-          <w:noProof/>
-        </w:rPr>
-      </w:r>
-      <w:r>
-        <w:rPr>
-          <w:noProof/>
-        </w:rPr>
-        <w:fldChar w:fldCharType="separate"/>
-      </w:r>
-      <w:r>
-        <w:rPr>
-          <w:noProof/>
-          <w:lang w:val="ru-RU"/>
-        </w:rPr>
-        <w:t>65</w:t>
-      </w:r>
-      <w:r>
-        <w:rPr>
-          <w:noProof/>
-        </w:rPr>
-        <w:fldChar w:fldCharType="end"/>
-      </w:r>
-    </w:p>
-    <w:p>
-      <w:pPr>
-        <w:pStyle w:val="TOC1"/>
-        <w:rPr>
-          <w:rFonts w:asciiTheme="minorHAnsi" w:eastAsiaTheme="minorEastAsia" w:hAnsiTheme="minorHAnsi" w:cstheme="minorBidi"/>
-          <w:noProof/>
-          <w:sz w:val="24"/>
-          <w:szCs w:val="24"/>
-          <w:lang w:val="ru-RU"/>
-        </w:rPr>
-      </w:pPr>
-      <w:r>
-        <w:rPr>
-          <w:noProof/>
-          <w:lang w:val="ru-RU"/>
-        </w:rPr>
-        <w:t>ПРИЛОЖЕНИЕ А</w:t>
-      </w:r>
-    </w:p>
-    <w:p>
-      <w:pPr>
-        <w:pStyle w:val="TOC1"/>
-        <w:rPr>
-          <w:rFonts w:asciiTheme="minorHAnsi" w:eastAsiaTheme="minorEastAsia" w:hAnsiTheme="minorHAnsi" w:cstheme="minorBidi"/>
-          <w:noProof/>
-          <w:sz w:val="24"/>
-          <w:szCs w:val="24"/>
-          <w:lang w:val="ru-RU"/>
-        </w:rPr>
-      </w:pPr>
-      <w:r>
-        <w:rPr>
-          <w:noProof/>
-          <w:lang w:val="ru-RU"/>
-        </w:rPr>
-        <w:t>ПРИЛОЖЕНИЕ Б</w:t>
-      </w:r>
-      <w:r>
-        <w:rPr>
-          <w:noProof/>
-          <w:lang w:val="ru-RU"/>
-        </w:rPr>
-        <w:t>.</w:t>
-      </w:r>
-      <w:r>
-        <w:rPr>
-          <w:noProof/>
-          <w:lang w:val="ru-RU"/>
-        </w:rPr>
-        <w:t xml:space="preserve"> База данных</w:t>
-      </w:r>
-    </w:p>
-    <w:p>
-      <w:pPr>
-        <w:pStyle w:val="TOC1"/>
-        <w:rPr>
-          <w:rFonts w:asciiTheme="minorHAnsi" w:eastAsiaTheme="minorEastAsia" w:hAnsiTheme="minorHAnsi" w:cstheme="minorBidi"/>
-          <w:noProof/>
-          <w:sz w:val="24"/>
-          <w:szCs w:val="24"/>
-          <w:lang w:val="ru-RU"/>
-        </w:rPr>
-      </w:pPr>
-      <w:r>
-        <w:rPr>
-          <w:noProof/>
-          <w:lang w:val="ru-RU"/>
-        </w:rPr>
-        <w:t>ПРИЛОЖЕНИЕ В</w:t>
-      </w:r>
-      <w:r>
-        <w:rPr>
-          <w:noProof/>
-          <w:lang w:val="ru-RU"/>
-        </w:rPr>
-        <w:t>.</w:t>
-      </w:r>
-      <w:r>
-        <w:rPr>
-          <w:noProof/>
-          <w:lang w:val="ru-RU"/>
-        </w:rPr>
-        <w:t xml:space="preserve"> Интерфейс</w:t>
-      </w:r>
-    </w:p>
-    <w:p>
-      <w:pPr>
-        <w:rPr>
-          <w:lang w:val="ru-RU"/>
         </w:rPr>
         <w:sectPr>
           <w:headerReference w:type="default" r:id="rId8"/>
@@ -2867,6 +2457,428 @@
       </w:pPr>
       <w:r>
         <w:rPr>
+          <w:rFonts w:eastAsia="Times New Roman"/>
+          <w:noProof/>
+          <w:lang w:val="ru-RU"/>
+        </w:rPr>
+        <w:t>3.1.4</w:t>
+      </w:r>
+      <w:r>
+        <w:rPr>
+          <w:rFonts w:asciiTheme="minorHAnsi" w:eastAsiaTheme="minorEastAsia" w:hAnsiTheme="minorHAnsi" w:cstheme="minorBidi"/>
+          <w:noProof/>
+          <w:sz w:val="24"/>
+          <w:szCs w:val="24"/>
+          <w:lang w:val="ru-RU"/>
+        </w:rPr>
+        <w:tab/>
+      </w:r>
+      <w:r>
+        <w:rPr>
+          <w:rFonts w:eastAsia="Times New Roman"/>
+          <w:noProof/>
+          <w:lang w:val="ru-RU"/>
+        </w:rPr>
+        <w:t>Вывод.</w:t>
+      </w:r>
+      <w:r>
+        <w:rPr>
+          <w:noProof/>
+          <w:lang w:val="ru-RU"/>
+        </w:rPr>
+        <w:tab/>
+      </w:r>
+      <w:r>
+        <w:rPr>
+          <w:noProof/>
+        </w:rPr>
+        <w:fldChar w:fldCharType="begin"/>
+      </w:r>
+      <w:r>
+        <w:rPr>
+          <w:noProof/>
+          <w:lang w:val="ru-RU"/>
+        </w:rPr>
+        <w:instrText xml:space="preserve"> </w:instrText>
+      </w:r>
+      <w:r>
+        <w:rPr>
+          <w:noProof/>
+        </w:rPr>
+        <w:instrText>PAGEREF</w:instrText>
+      </w:r>
+      <w:r>
+        <w:rPr>
+          <w:noProof/>
+          <w:lang w:val="ru-RU"/>
+        </w:rPr>
+        <w:instrText xml:space="preserve"> _</w:instrText>
+      </w:r>
+      <w:r>
+        <w:rPr>
+          <w:noProof/>
+        </w:rPr>
+        <w:instrText>Toc</w:instrText>
+      </w:r>
+      <w:r>
+        <w:rPr>
+          <w:noProof/>
+          <w:lang w:val="ru-RU"/>
+        </w:rPr>
+        <w:instrText>168306180 \</w:instrText>
+      </w:r>
+      <w:r>
+        <w:rPr>
+          <w:noProof/>
+        </w:rPr>
+        <w:instrText>h</w:instrText>
+      </w:r>
+      <w:r>
+        <w:rPr>
+          <w:noProof/>
+          <w:lang w:val="ru-RU"/>
+        </w:rPr>
+        <w:instrText xml:space="preserve"> </w:instrText>
+      </w:r>
+      <w:r>
+        <w:rPr>
+          <w:noProof/>
+        </w:rPr>
+      </w:r>
+      <w:r>
+        <w:rPr>
+          <w:noProof/>
+        </w:rPr>
+        <w:fldChar w:fldCharType="separate"/>
+      </w:r>
+      <w:r>
+        <w:rPr>
+          <w:noProof/>
+          <w:lang w:val="ru-RU"/>
+        </w:rPr>
+        <w:t>63</w:t>
+      </w:r>
+      <w:r>
+        <w:rPr>
+          <w:noProof/>
+        </w:rPr>
+        <w:fldChar w:fldCharType="end"/>
+      </w:r>
+    </w:p>
+    <w:p>
+      <w:pPr>
+        <w:pStyle w:val="TOC3"/>
+        <w:rPr>
+          <w:noProof/>
+          <w:lang w:val="ru-RU"/>
+        </w:rPr>
+      </w:pPr>
+    </w:p>
+    <w:p>
+      <w:pPr>
+        <w:pStyle w:val="TOC1"/>
+        <w:rPr>
+          <w:rFonts w:asciiTheme="minorHAnsi" w:eastAsiaTheme="minorEastAsia" w:hAnsiTheme="minorHAnsi" w:cstheme="minorBidi"/>
+          <w:noProof/>
+          <w:sz w:val="24"/>
+          <w:szCs w:val="24"/>
+          <w:lang w:val="ru-RU"/>
+        </w:rPr>
+      </w:pPr>
+      <w:r>
+        <w:rPr>
+          <w:noProof/>
+          <w:lang w:val="ru-RU"/>
+        </w:rPr>
+        <w:t>ЗАКЛЮЧЕНИЕ</w:t>
+      </w:r>
+      <w:r>
+        <w:rPr>
+          <w:noProof/>
+          <w:lang w:val="ru-RU"/>
+        </w:rPr>
+        <w:tab/>
+      </w:r>
+      <w:r>
+        <w:rPr>
+          <w:noProof/>
+        </w:rPr>
+        <w:fldChar w:fldCharType="begin"/>
+      </w:r>
+      <w:r>
+        <w:rPr>
+          <w:noProof/>
+          <w:lang w:val="ru-RU"/>
+        </w:rPr>
+        <w:instrText xml:space="preserve"> </w:instrText>
+      </w:r>
+      <w:r>
+        <w:rPr>
+          <w:noProof/>
+        </w:rPr>
+        <w:instrText>PAGEREF</w:instrText>
+      </w:r>
+      <w:r>
+        <w:rPr>
+          <w:noProof/>
+          <w:lang w:val="ru-RU"/>
+        </w:rPr>
+        <w:instrText xml:space="preserve"> _</w:instrText>
+      </w:r>
+      <w:r>
+        <w:rPr>
+          <w:noProof/>
+        </w:rPr>
+        <w:instrText>Toc</w:instrText>
+      </w:r>
+      <w:r>
+        <w:rPr>
+          <w:noProof/>
+          <w:lang w:val="ru-RU"/>
+        </w:rPr>
+        <w:instrText>168306181 \</w:instrText>
+      </w:r>
+      <w:r>
+        <w:rPr>
+          <w:noProof/>
+        </w:rPr>
+        <w:instrText>h</w:instrText>
+      </w:r>
+      <w:r>
+        <w:rPr>
+          <w:noProof/>
+          <w:lang w:val="ru-RU"/>
+        </w:rPr>
+        <w:instrText xml:space="preserve"> </w:instrText>
+      </w:r>
+      <w:r>
+        <w:rPr>
+          <w:noProof/>
+        </w:rPr>
+      </w:r>
+      <w:r>
+        <w:rPr>
+          <w:noProof/>
+        </w:rPr>
+        <w:fldChar w:fldCharType="separate"/>
+      </w:r>
+      <w:r>
+        <w:rPr>
+          <w:noProof/>
+          <w:lang w:val="ru-RU"/>
+        </w:rPr>
+        <w:t>64</w:t>
+      </w:r>
+      <w:r>
+        <w:rPr>
+          <w:noProof/>
+        </w:rPr>
+        <w:fldChar w:fldCharType="end"/>
+      </w:r>
+    </w:p>
+    <w:p>
+      <w:pPr>
+        <w:pStyle w:val="TOC1"/>
+        <w:rPr>
+          <w:rFonts w:asciiTheme="minorHAnsi" w:eastAsiaTheme="minorEastAsia" w:hAnsiTheme="minorHAnsi" w:cstheme="minorBidi"/>
+          <w:noProof/>
+          <w:sz w:val="24"/>
+          <w:szCs w:val="24"/>
+          <w:lang w:val="ru-RU"/>
+        </w:rPr>
+      </w:pPr>
+      <w:r>
+        <w:rPr>
+          <w:noProof/>
+          <w:lang w:val="ru-RU"/>
+        </w:rPr>
+        <w:t>СПИСОК ИСПОЛЬЗОВАННЫХ ИСТОЧНИКОВ</w:t>
+      </w:r>
+      <w:r>
+        <w:rPr>
+          <w:noProof/>
+          <w:lang w:val="ru-RU"/>
+        </w:rPr>
+        <w:tab/>
+      </w:r>
+      <w:r>
+        <w:rPr>
+          <w:noProof/>
+        </w:rPr>
+        <w:fldChar w:fldCharType="begin"/>
+      </w:r>
+      <w:r>
+        <w:rPr>
+          <w:noProof/>
+          <w:lang w:val="ru-RU"/>
+        </w:rPr>
+        <w:instrText xml:space="preserve"> </w:instrText>
+      </w:r>
+      <w:r>
+        <w:rPr>
+          <w:noProof/>
+        </w:rPr>
+        <w:instrText>PAGEREF</w:instrText>
+      </w:r>
+      <w:r>
+        <w:rPr>
+          <w:noProof/>
+          <w:lang w:val="ru-RU"/>
+        </w:rPr>
+        <w:instrText xml:space="preserve"> _</w:instrText>
+      </w:r>
+      <w:r>
+        <w:rPr>
+          <w:noProof/>
+        </w:rPr>
+        <w:instrText>Toc</w:instrText>
+      </w:r>
+      <w:r>
+        <w:rPr>
+          <w:noProof/>
+          <w:lang w:val="ru-RU"/>
+        </w:rPr>
+        <w:instrText>168306182 \</w:instrText>
+      </w:r>
+      <w:r>
+        <w:rPr>
+          <w:noProof/>
+        </w:rPr>
+        <w:instrText>h</w:instrText>
+      </w:r>
+      <w:r>
+        <w:rPr>
+          <w:noProof/>
+          <w:lang w:val="ru-RU"/>
+        </w:rPr>
+        <w:instrText xml:space="preserve"> </w:instrText>
+      </w:r>
+      <w:r>
+        <w:rPr>
+          <w:noProof/>
+        </w:rPr>
+      </w:r>
+      <w:r>
+        <w:rPr>
+          <w:noProof/>
+        </w:rPr>
+        <w:fldChar w:fldCharType="separate"/>
+      </w:r>
+      <w:r>
+        <w:rPr>
+          <w:noProof/>
+          <w:lang w:val="ru-RU"/>
+        </w:rPr>
+        <w:t>65</w:t>
+      </w:r>
+      <w:r>
+        <w:rPr>
+          <w:noProof/>
+        </w:rPr>
+        <w:fldChar w:fldCharType="end"/>
+      </w:r>
+    </w:p>
+    <w:p>
+      <w:pPr>
+        <w:pStyle w:val="TOC1"/>
+        <w:rPr>
+          <w:rFonts w:asciiTheme="minorHAnsi" w:eastAsiaTheme="minorEastAsia" w:hAnsiTheme="minorHAnsi" w:cstheme="minorBidi"/>
+          <w:noProof/>
+          <w:sz w:val="24"/>
+          <w:szCs w:val="24"/>
+          <w:lang w:val="ru-RU"/>
+        </w:rPr>
+      </w:pPr>
+      <w:r>
+        <w:rPr>
+          <w:noProof/>
+          <w:lang w:val="ru-RU"/>
+        </w:rPr>
+        <w:t>ПРИЛОЖЕНИЕ А</w:t>
+      </w:r>
+    </w:p>
+    <w:p>
+      <w:pPr>
+        <w:pStyle w:val="TOC1"/>
+        <w:rPr>
+          <w:rFonts w:asciiTheme="minorHAnsi" w:eastAsiaTheme="minorEastAsia" w:hAnsiTheme="minorHAnsi" w:cstheme="minorBidi"/>
+          <w:noProof/>
+          <w:sz w:val="24"/>
+          <w:szCs w:val="24"/>
+          <w:lang w:val="ru-RU"/>
+        </w:rPr>
+      </w:pPr>
+      <w:r>
+        <w:rPr>
+          <w:noProof/>
+          <w:lang w:val="ru-RU"/>
+        </w:rPr>
+        <w:t>ПРИЛОЖЕНИЕ Б</w:t>
+      </w:r>
+      <w:r>
+        <w:rPr>
+          <w:noProof/>
+          <w:lang w:val="ru-RU"/>
+        </w:rPr>
+        <w:t>.</w:t>
+      </w:r>
+      <w:r>
+        <w:rPr>
+          <w:noProof/>
+          <w:lang w:val="ru-RU"/>
+        </w:rPr>
+        <w:t xml:space="preserve"> База данных</w:t>
+      </w:r>
+    </w:p>
+    <w:p>
+      <w:pPr>
+        <w:pStyle w:val="TOC1"/>
+        <w:rPr>
+          <w:rFonts w:asciiTheme="minorHAnsi" w:eastAsiaTheme="minorEastAsia" w:hAnsiTheme="minorHAnsi" w:cstheme="minorBidi"/>
+          <w:noProof/>
+          <w:sz w:val="24"/>
+          <w:szCs w:val="24"/>
+          <w:lang w:val="ru-RU"/>
+        </w:rPr>
+      </w:pPr>
+      <w:r>
+        <w:rPr>
+          <w:noProof/>
+          <w:lang w:val="ru-RU"/>
+        </w:rPr>
+        <w:t>ПРИЛОЖЕНИЕ В</w:t>
+      </w:r>
+      <w:r>
+        <w:rPr>
+          <w:noProof/>
+          <w:lang w:val="ru-RU"/>
+        </w:rPr>
+        <w:t>.</w:t>
+      </w:r>
+      <w:r>
+        <w:rPr>
+          <w:noProof/>
+          <w:lang w:val="ru-RU"/>
+        </w:rPr>
+        <w:t xml:space="preserve"> Интерфейс</w:t>
+      </w:r>
+    </w:p>
+    <w:p>
+      <w:pPr>
+        <w:rPr>
+          <w:lang w:val="ru-RU"/>
+        </w:rPr>
+        <w:sectPr>
+          <w:headerReference w:type="default" r:id="rId9"/>
+          <w:pgSz w:w="12240" w:h="15840"/>
+          <w:pgMar w:top="1134" w:right="851" w:bottom="2835" w:left="1418" w:header="709" w:footer="709" w:gutter="0"/>
+          <w:pgNumType w:start="5"/>
+          <w:cols w:space="708"/>
+          <w:docGrid w:linePitch="381"/>
+        </w:sectPr>
+      </w:pPr>
+      <w:r>
+        <w:rPr>
           <w:lang w:val="ru-RU"/>
         </w:rPr>
         <w:fldChar w:fldCharType="end"/>
@@ -3178,7 +3190,7 @@
           <w:lang w:val="ru-RU"/>
         </w:rPr>
         <w:sectPr>
-          <w:headerReference w:type="default" r:id="rId9"/>
+          <w:headerReference w:type="default" r:id="rId10"/>
           <w:pgSz w:w="12240" w:h="15840"/>
           <w:pgMar w:top="1134" w:right="851" w:bottom="1418" w:left="1418" w:header="709" w:footer="709" w:gutter="0"/>
           <w:cols w:space="708"/>
@@ -9835,7 +9847,7 @@
                     <pic:cNvPicPr/>
                   </pic:nvPicPr>
                   <pic:blipFill>
-                    <a:blip r:embed="rId10" cstate="print">
+                    <a:blip r:embed="rId11" cstate="print">
                       <a:extLst>
                         <a:ext uri="{28A0092B-C50C-407E-A947-70E740481C1C}">
                           <a14:useLocalDpi xmlns:a14="http://schemas.microsoft.com/office/drawing/2010/main" val="0"/>
@@ -10008,7 +10020,7 @@
                     <pic:cNvPicPr/>
                   </pic:nvPicPr>
                   <pic:blipFill>
-                    <a:blip r:embed="rId11" cstate="print">
+                    <a:blip r:embed="rId12" cstate="print">
                       <a:extLst>
                         <a:ext uri="{28A0092B-C50C-407E-A947-70E740481C1C}">
                           <a14:useLocalDpi xmlns:a14="http://schemas.microsoft.com/office/drawing/2010/main" val="0"/>
@@ -10253,7 +10265,7 @@
                     <pic:cNvPicPr/>
                   </pic:nvPicPr>
                   <pic:blipFill>
-                    <a:blip r:embed="rId12" cstate="print">
+                    <a:blip r:embed="rId13" cstate="print">
                       <a:extLst>
                         <a:ext uri="{28A0092B-C50C-407E-A947-70E740481C1C}">
                           <a14:useLocalDpi xmlns:a14="http://schemas.microsoft.com/office/drawing/2010/main" val="0"/>
@@ -10399,7 +10411,7 @@
                     <pic:cNvPicPr/>
                   </pic:nvPicPr>
                   <pic:blipFill>
-                    <a:blip r:embed="rId13" cstate="print">
+                    <a:blip r:embed="rId14" cstate="print">
                       <a:extLst>
                         <a:ext uri="{28A0092B-C50C-407E-A947-70E740481C1C}">
                           <a14:useLocalDpi xmlns:a14="http://schemas.microsoft.com/office/drawing/2010/main" val="0"/>
@@ -10772,7 +10784,7 @@
                     <pic:cNvPicPr/>
                   </pic:nvPicPr>
                   <pic:blipFill>
-                    <a:blip r:embed="rId14" cstate="print">
+                    <a:blip r:embed="rId15" cstate="print">
                       <a:extLst>
                         <a:ext uri="{28A0092B-C50C-407E-A947-70E740481C1C}">
                           <a14:useLocalDpi xmlns:a14="http://schemas.microsoft.com/office/drawing/2010/main" val="0"/>
@@ -11035,7 +11047,7 @@
                     <pic:cNvPicPr/>
                   </pic:nvPicPr>
                   <pic:blipFill>
-                    <a:blip r:embed="rId15" cstate="print">
+                    <a:blip r:embed="rId16" cstate="print">
                       <a:extLst>
                         <a:ext uri="{28A0092B-C50C-407E-A947-70E740481C1C}">
                           <a14:useLocalDpi xmlns:a14="http://schemas.microsoft.com/office/drawing/2010/main" val="0"/>
@@ -11085,6 +11097,11 @@
       </w:pPr>
     </w:p>
     <w:p>
+      <w:pPr>
+        <w:rPr>
+          <w:lang w:val="ru-RU"/>
+        </w:rPr>
+      </w:pPr>
       <w:r>
         <w:rPr>
           <w:lang w:val="ru-RU"/>
@@ -11116,6 +11133,9 @@
         <w:pStyle w:val="a0"/>
       </w:pPr>
       <w:r>
+        <w:rPr>
+          <w:noProof/>
+        </w:rPr>
         <w:drawing>
           <wp:inline distT="0" distB="0" distL="0" distR="0" wp14:anchorId="3108536A" wp14:editId="7744C9E1">
             <wp:extent cx="3996828" cy="3370521"/>
@@ -11132,7 +11152,7 @@
                     <pic:cNvPicPr/>
                   </pic:nvPicPr>
                   <pic:blipFill>
-                    <a:blip r:embed="rId16"/>
+                    <a:blip r:embed="rId17"/>
                     <a:stretch>
                       <a:fillRect/>
                     </a:stretch>
@@ -11192,7 +11212,7 @@
         </w:rPr>
         <w:lastRenderedPageBreak/>
         <w:drawing>
-          <wp:inline distT="0" distB="0" distL="0" distR="0" wp14:anchorId="3293508F" wp14:editId="4188DBF7">
+          <wp:inline distT="0" distB="0" distL="0" distR="0" wp14:anchorId="3293508F" wp14:editId="515D0EDE">
             <wp:extent cx="2881424" cy="7160719"/>
             <wp:effectExtent l="0" t="0" r="1905" b="2540"/>
             <wp:docPr id="968256400" name="Picture 1" descr="A screenshot of a computer&#10;&#10;Description automatically generated"/>
@@ -11207,7 +11227,7 @@
                     <pic:cNvPicPr/>
                   </pic:nvPicPr>
                   <pic:blipFill>
-                    <a:blip r:embed="rId17" cstate="print">
+                    <a:blip r:embed="rId18" cstate="print">
                       <a:extLst>
                         <a:ext uri="{28A0092B-C50C-407E-A947-70E740481C1C}">
                           <a14:useLocalDpi xmlns:a14="http://schemas.microsoft.com/office/drawing/2010/main" val="0"/>
@@ -20166,7 +20186,7 @@
         </w:rPr>
         <w:lastRenderedPageBreak/>
         <w:drawing>
-          <wp:inline distT="0" distB="0" distL="0" distR="0" wp14:anchorId="4514DC8D" wp14:editId="32E620E6">
+          <wp:inline distT="0" distB="0" distL="0" distR="0" wp14:anchorId="4514DC8D" wp14:editId="11A3BB81">
             <wp:extent cx="2897315" cy="6438900"/>
             <wp:effectExtent l="0" t="0" r="0" b="0"/>
             <wp:docPr id="1185162173" name="Picture 1" descr="A screenshot of a phone&#10;&#10;Description automatically generated"/>
@@ -20181,7 +20201,7 @@
                     <pic:cNvPicPr/>
                   </pic:nvPicPr>
                   <pic:blipFill>
-                    <a:blip r:embed="rId18" cstate="print">
+                    <a:blip r:embed="rId19" cstate="print">
                       <a:extLst>
                         <a:ext uri="{28A0092B-C50C-407E-A947-70E740481C1C}">
                           <a14:useLocalDpi xmlns:a14="http://schemas.microsoft.com/office/drawing/2010/main" val="0"/>
@@ -20334,7 +20354,7 @@
           <w:lang w:val="ru-RU"/>
         </w:rPr>
         <w:drawing>
-          <wp:inline distT="0" distB="0" distL="0" distR="0" wp14:anchorId="565C1DE0" wp14:editId="66785F1F">
+          <wp:inline distT="0" distB="0" distL="0" distR="0" wp14:anchorId="565C1DE0" wp14:editId="7A0AF69C">
             <wp:extent cx="3340100" cy="7422931"/>
             <wp:effectExtent l="0" t="0" r="0" b="0"/>
             <wp:docPr id="277312696" name="Picture 2" descr="A screenshot of a login form&#10;&#10;Description automatically generated"/>
@@ -20349,7 +20369,7 @@
                     <pic:cNvPicPr/>
                   </pic:nvPicPr>
                   <pic:blipFill>
-                    <a:blip r:embed="rId19" cstate="print">
+                    <a:blip r:embed="rId20" cstate="print">
                       <a:extLst>
                         <a:ext uri="{28A0092B-C50C-407E-A947-70E740481C1C}">
                           <a14:useLocalDpi xmlns:a14="http://schemas.microsoft.com/office/drawing/2010/main" val="0"/>
@@ -20533,7 +20553,7 @@
           <w:lang w:val="ru-RU"/>
         </w:rPr>
         <w:drawing>
-          <wp:inline distT="0" distB="0" distL="0" distR="0" wp14:anchorId="35429E67" wp14:editId="696F1B54">
+          <wp:inline distT="0" distB="0" distL="0" distR="0" wp14:anchorId="35429E67" wp14:editId="0E8AB33D">
             <wp:extent cx="3188761" cy="7086600"/>
             <wp:effectExtent l="0" t="0" r="0" b="0"/>
             <wp:docPr id="1717823061" name="Picture 3" descr="A screenshot of a login form&#10;&#10;Description automatically generated"/>
@@ -20548,7 +20568,7 @@
                     <pic:cNvPicPr/>
                   </pic:nvPicPr>
                   <pic:blipFill>
-                    <a:blip r:embed="rId20" cstate="print">
+                    <a:blip r:embed="rId21" cstate="print">
                       <a:extLst>
                         <a:ext uri="{28A0092B-C50C-407E-A947-70E740481C1C}">
                           <a14:useLocalDpi xmlns:a14="http://schemas.microsoft.com/office/drawing/2010/main" val="0"/>
@@ -20603,7 +20623,7 @@
         </w:rPr>
         <w:lastRenderedPageBreak/>
         <w:drawing>
-          <wp:inline distT="0" distB="0" distL="0" distR="0" wp14:anchorId="6B782540" wp14:editId="22C13731">
+          <wp:inline distT="0" distB="0" distL="0" distR="0" wp14:anchorId="6B782540" wp14:editId="6A2AFF22">
             <wp:extent cx="3400201" cy="7556500"/>
             <wp:effectExtent l="0" t="0" r="3810" b="0"/>
             <wp:docPr id="979928972" name="Picture 4" descr="A screenshot of a login form&#10;&#10;Description automatically generated"/>
@@ -20618,7 +20638,7 @@
                     <pic:cNvPicPr/>
                   </pic:nvPicPr>
                   <pic:blipFill>
-                    <a:blip r:embed="rId21" cstate="print">
+                    <a:blip r:embed="rId22" cstate="print">
                       <a:extLst>
                         <a:ext uri="{28A0092B-C50C-407E-A947-70E740481C1C}">
                           <a14:useLocalDpi xmlns:a14="http://schemas.microsoft.com/office/drawing/2010/main" val="0"/>
@@ -20691,7 +20711,7 @@
           <w:noProof/>
         </w:rPr>
         <w:drawing>
-          <wp:inline distT="0" distB="0" distL="0" distR="0" wp14:anchorId="0BF03C52" wp14:editId="0C513740">
+          <wp:inline distT="0" distB="0" distL="0" distR="0" wp14:anchorId="0BF03C52" wp14:editId="63846BDE">
             <wp:extent cx="3187700" cy="7084242"/>
             <wp:effectExtent l="0" t="0" r="0" b="2540"/>
             <wp:docPr id="1222920431" name="Picture 5" descr="A screenshot of a phone&#10;&#10;Description automatically generated"/>
@@ -20706,7 +20726,7 @@
                     <pic:cNvPicPr/>
                   </pic:nvPicPr>
                   <pic:blipFill>
-                    <a:blip r:embed="rId22" cstate="print">
+                    <a:blip r:embed="rId23" cstate="print">
                       <a:extLst>
                         <a:ext uri="{28A0092B-C50C-407E-A947-70E740481C1C}">
                           <a14:useLocalDpi xmlns:a14="http://schemas.microsoft.com/office/drawing/2010/main" val="0"/>
@@ -20944,7 +20964,7 @@
         </w:rPr>
         <w:lastRenderedPageBreak/>
         <w:drawing>
-          <wp:inline distT="0" distB="0" distL="0" distR="0" wp14:anchorId="3BE4D417" wp14:editId="6B613C3F">
+          <wp:inline distT="0" distB="0" distL="0" distR="0" wp14:anchorId="3BE4D417" wp14:editId="2F1C15FE">
             <wp:extent cx="3531640" cy="7848600"/>
             <wp:effectExtent l="0" t="0" r="0" b="0"/>
             <wp:docPr id="356318556" name="Picture 6" descr="A screenshot of a calendar&#10;&#10;Description automatically generated"/>
@@ -20959,7 +20979,7 @@
                     <pic:cNvPicPr/>
                   </pic:nvPicPr>
                   <pic:blipFill>
-                    <a:blip r:embed="rId23" cstate="print">
+                    <a:blip r:embed="rId24" cstate="print">
                       <a:extLst>
                         <a:ext uri="{28A0092B-C50C-407E-A947-70E740481C1C}">
                           <a14:useLocalDpi xmlns:a14="http://schemas.microsoft.com/office/drawing/2010/main" val="0"/>
@@ -21015,7 +21035,7 @@
           <w:noProof/>
         </w:rPr>
         <w:drawing>
-          <wp:inline distT="0" distB="0" distL="0" distR="0" wp14:anchorId="1C39D466" wp14:editId="0514006E">
+          <wp:inline distT="0" distB="0" distL="0" distR="0" wp14:anchorId="1C39D466" wp14:editId="0E535CCE">
             <wp:extent cx="3009900" cy="6689105"/>
             <wp:effectExtent l="0" t="0" r="0" b="3810"/>
             <wp:docPr id="1109682333" name="Picture 7" descr="A screenshot of a task list&#10;&#10;Description automatically generated"/>
@@ -21030,7 +21050,7 @@
                     <pic:cNvPicPr/>
                   </pic:nvPicPr>
                   <pic:blipFill>
-                    <a:blip r:embed="rId24" cstate="print">
+                    <a:blip r:embed="rId25" cstate="print">
                       <a:extLst>
                         <a:ext uri="{28A0092B-C50C-407E-A947-70E740481C1C}">
                           <a14:useLocalDpi xmlns:a14="http://schemas.microsoft.com/office/drawing/2010/main" val="0"/>
@@ -21299,7 +21319,7 @@
         </w:rPr>
         <w:lastRenderedPageBreak/>
         <w:drawing>
-          <wp:inline distT="0" distB="0" distL="0" distR="0" wp14:anchorId="701E6B9D" wp14:editId="26DCF0F0">
+          <wp:inline distT="0" distB="0" distL="0" distR="0" wp14:anchorId="701E6B9D" wp14:editId="6E60B02B">
             <wp:extent cx="3554764" cy="7899991"/>
             <wp:effectExtent l="0" t="0" r="1270" b="0"/>
             <wp:docPr id="1806894084" name="Picture 8" descr="A screenshot of a login screen&#10;&#10;Description automatically generated"/>
@@ -21314,7 +21334,7 @@
                     <pic:cNvPicPr/>
                   </pic:nvPicPr>
                   <pic:blipFill>
-                    <a:blip r:embed="rId25" cstate="print">
+                    <a:blip r:embed="rId26" cstate="print">
                       <a:extLst>
                         <a:ext uri="{28A0092B-C50C-407E-A947-70E740481C1C}">
                           <a14:useLocalDpi xmlns:a14="http://schemas.microsoft.com/office/drawing/2010/main" val="0"/>
@@ -21369,7 +21389,7 @@
           <w:noProof/>
         </w:rPr>
         <w:drawing>
-          <wp:inline distT="0" distB="0" distL="0" distR="0" wp14:anchorId="7402C71F" wp14:editId="399BBE36">
+          <wp:inline distT="0" distB="0" distL="0" distR="0" wp14:anchorId="7402C71F" wp14:editId="53DA078E">
             <wp:extent cx="3105035" cy="6900530"/>
             <wp:effectExtent l="0" t="0" r="0" b="0"/>
             <wp:docPr id="1581579284" name="Picture 9" descr="A screenshot of a phone&#10;&#10;Description automatically generated"/>
@@ -21384,7 +21404,7 @@
                     <pic:cNvPicPr/>
                   </pic:nvPicPr>
                   <pic:blipFill>
-                    <a:blip r:embed="rId26" cstate="print">
+                    <a:blip r:embed="rId27" cstate="print">
                       <a:extLst>
                         <a:ext uri="{28A0092B-C50C-407E-A947-70E740481C1C}">
                           <a14:useLocalDpi xmlns:a14="http://schemas.microsoft.com/office/drawing/2010/main" val="0"/>
@@ -21537,7 +21557,7 @@
           <w:noProof/>
         </w:rPr>
         <w:drawing>
-          <wp:inline distT="0" distB="0" distL="0" distR="0" wp14:anchorId="3629EA1D" wp14:editId="24004675">
+          <wp:inline distT="0" distB="0" distL="0" distR="0" wp14:anchorId="3629EA1D" wp14:editId="56B75F90">
             <wp:extent cx="2785730" cy="6190917"/>
             <wp:effectExtent l="0" t="0" r="0" b="0"/>
             <wp:docPr id="897569187" name="Picture 10" descr="A screenshot of a phone&#10;&#10;Description automatically generated"/>
@@ -21552,7 +21572,7 @@
                     <pic:cNvPicPr/>
                   </pic:nvPicPr>
                   <pic:blipFill>
-                    <a:blip r:embed="rId27" cstate="print">
+                    <a:blip r:embed="rId28" cstate="print">
                       <a:extLst>
                         <a:ext uri="{28A0092B-C50C-407E-A947-70E740481C1C}">
                           <a14:useLocalDpi xmlns:a14="http://schemas.microsoft.com/office/drawing/2010/main" val="0"/>
@@ -21611,7 +21631,7 @@
         </w:rPr>
         <w:lastRenderedPageBreak/>
         <w:drawing>
-          <wp:inline distT="0" distB="0" distL="0" distR="0" wp14:anchorId="26010545" wp14:editId="21CF2D0E">
+          <wp:inline distT="0" distB="0" distL="0" distR="0" wp14:anchorId="26010545" wp14:editId="5D13ABEC">
             <wp:extent cx="3009900" cy="6689105"/>
             <wp:effectExtent l="0" t="0" r="0" b="3810"/>
             <wp:docPr id="1348668630" name="Picture 11" descr="A screenshot of a phone&#10;&#10;Description automatically generated"/>
@@ -21626,7 +21646,7 @@
                     <pic:cNvPicPr/>
                   </pic:nvPicPr>
                   <pic:blipFill>
-                    <a:blip r:embed="rId28" cstate="print">
+                    <a:blip r:embed="rId29" cstate="print">
                       <a:extLst>
                         <a:ext uri="{28A0092B-C50C-407E-A947-70E740481C1C}">
                           <a14:useLocalDpi xmlns:a14="http://schemas.microsoft.com/office/drawing/2010/main" val="0"/>
@@ -57786,12 +57806,3098 @@
     <w:r>
       <w:rPr>
         <w:noProof/>
+      </w:rPr>
+      <mc:AlternateContent>
+        <mc:Choice Requires="wpg">
+          <w:drawing>
+            <wp:anchor distT="0" distB="0" distL="114300" distR="114300" simplePos="0" relativeHeight="251668480" behindDoc="0" locked="1" layoutInCell="1" allowOverlap="1" wp14:anchorId="128996C8" wp14:editId="73D84A0C">
+              <wp:simplePos x="0" y="0"/>
+              <wp:positionH relativeFrom="page">
+                <wp:posOffset>626745</wp:posOffset>
+              </wp:positionH>
+              <wp:positionV relativeFrom="page">
+                <wp:posOffset>267335</wp:posOffset>
+              </wp:positionV>
+              <wp:extent cx="6812280" cy="9552940"/>
+              <wp:effectExtent l="12700" t="12700" r="7620" b="22860"/>
+              <wp:wrapNone/>
+              <wp:docPr id="1698454173" name="Группа 21"/>
+              <wp:cNvGraphicFramePr>
+                <a:graphicFrameLocks xmlns:a="http://schemas.openxmlformats.org/drawingml/2006/main"/>
+              </wp:cNvGraphicFramePr>
+              <a:graphic xmlns:a="http://schemas.openxmlformats.org/drawingml/2006/main">
+                <a:graphicData uri="http://schemas.microsoft.com/office/word/2010/wordprocessingGroup">
+                  <wpg:wgp>
+                    <wpg:cNvGrpSpPr>
+                      <a:grpSpLocks/>
+                    </wpg:cNvGrpSpPr>
+                    <wpg:grpSpPr bwMode="auto">
+                      <a:xfrm>
+                        <a:off x="0" y="0"/>
+                        <a:ext cx="6812280" cy="9552940"/>
+                        <a:chOff x="0" y="0"/>
+                        <a:chExt cx="20000" cy="20000"/>
+                      </a:xfrm>
+                    </wpg:grpSpPr>
+                    <wps:wsp>
+                      <wps:cNvPr id="2117000010" name="Rectangle 2"/>
+                      <wps:cNvSpPr>
+                        <a:spLocks noChangeArrowheads="1"/>
+                      </wps:cNvSpPr>
+                      <wps:spPr bwMode="auto">
+                        <a:xfrm>
+                          <a:off x="0" y="0"/>
+                          <a:ext cx="20000" cy="20000"/>
+                        </a:xfrm>
+                        <a:prstGeom prst="rect">
+                          <a:avLst/>
+                        </a:prstGeom>
+                        <a:noFill/>
+                        <a:ln w="25400">
+                          <a:solidFill>
+                            <a:srgbClr val="000000"/>
+                          </a:solidFill>
+                          <a:miter lim="800000"/>
+                          <a:headEnd/>
+                          <a:tailEnd/>
+                        </a:ln>
+                        <a:extLst>
+                          <a:ext uri="{909E8E84-426E-40DD-AFC4-6F175D3DCCD1}">
+                            <a14:hiddenFill xmlns:a14="http://schemas.microsoft.com/office/drawing/2010/main">
+                              <a:solidFill>
+                                <a:srgbClr val="FFFFFF"/>
+                              </a:solidFill>
+                            </a14:hiddenFill>
+                          </a:ext>
+                        </a:extLst>
+                      </wps:spPr>
+                      <wps:bodyPr rot="0" vert="horz" wrap="square" lIns="91440" tIns="45720" rIns="91440" bIns="45720" anchor="t" anchorCtr="0" upright="1">
+                        <a:noAutofit/>
+                      </wps:bodyPr>
+                    </wps:wsp>
+                    <wps:wsp>
+                      <wps:cNvPr id="294056236" name="Line 3"/>
+                      <wps:cNvCnPr>
+                        <a:cxnSpLocks noChangeShapeType="1"/>
+                      </wps:cNvCnPr>
+                      <wps:spPr bwMode="auto">
+                        <a:xfrm>
+                          <a:off x="993" y="17183"/>
+                          <a:ext cx="2" cy="1038"/>
+                        </a:xfrm>
+                        <a:prstGeom prst="line">
+                          <a:avLst/>
+                        </a:prstGeom>
+                        <a:noFill/>
+                        <a:ln w="25400">
+                          <a:solidFill>
+                            <a:srgbClr val="000000"/>
+                          </a:solidFill>
+                          <a:round/>
+                          <a:headEnd/>
+                          <a:tailEnd/>
+                        </a:ln>
+                        <a:extLst>
+                          <a:ext uri="{909E8E84-426E-40DD-AFC4-6F175D3DCCD1}">
+                            <a14:hiddenFill xmlns:a14="http://schemas.microsoft.com/office/drawing/2010/main">
+                              <a:noFill/>
+                            </a14:hiddenFill>
+                          </a:ext>
+                        </a:extLst>
+                      </wps:spPr>
+                      <wps:bodyPr/>
+                    </wps:wsp>
+                    <wps:wsp>
+                      <wps:cNvPr id="245171331" name="Line 4"/>
+                      <wps:cNvCnPr>
+                        <a:cxnSpLocks noChangeShapeType="1"/>
+                      </wps:cNvCnPr>
+                      <wps:spPr bwMode="auto">
+                        <a:xfrm>
+                          <a:off x="10" y="17173"/>
+                          <a:ext cx="19967" cy="1"/>
+                        </a:xfrm>
+                        <a:prstGeom prst="line">
+                          <a:avLst/>
+                        </a:prstGeom>
+                        <a:noFill/>
+                        <a:ln w="25400">
+                          <a:solidFill>
+                            <a:srgbClr val="000000"/>
+                          </a:solidFill>
+                          <a:round/>
+                          <a:headEnd/>
+                          <a:tailEnd/>
+                        </a:ln>
+                        <a:extLst>
+                          <a:ext uri="{909E8E84-426E-40DD-AFC4-6F175D3DCCD1}">
+                            <a14:hiddenFill xmlns:a14="http://schemas.microsoft.com/office/drawing/2010/main">
+                              <a:noFill/>
+                            </a14:hiddenFill>
+                          </a:ext>
+                        </a:extLst>
+                      </wps:spPr>
+                      <wps:bodyPr/>
+                    </wps:wsp>
+                    <wps:wsp>
+                      <wps:cNvPr id="92764815" name="Line 5"/>
+                      <wps:cNvCnPr>
+                        <a:cxnSpLocks noChangeShapeType="1"/>
+                      </wps:cNvCnPr>
+                      <wps:spPr bwMode="auto">
+                        <a:xfrm>
+                          <a:off x="2186" y="17192"/>
+                          <a:ext cx="2" cy="2797"/>
+                        </a:xfrm>
+                        <a:prstGeom prst="line">
+                          <a:avLst/>
+                        </a:prstGeom>
+                        <a:noFill/>
+                        <a:ln w="25400">
+                          <a:solidFill>
+                            <a:srgbClr val="000000"/>
+                          </a:solidFill>
+                          <a:round/>
+                          <a:headEnd/>
+                          <a:tailEnd/>
+                        </a:ln>
+                        <a:extLst>
+                          <a:ext uri="{909E8E84-426E-40DD-AFC4-6F175D3DCCD1}">
+                            <a14:hiddenFill xmlns:a14="http://schemas.microsoft.com/office/drawing/2010/main">
+                              <a:noFill/>
+                            </a14:hiddenFill>
+                          </a:ext>
+                        </a:extLst>
+                      </wps:spPr>
+                      <wps:bodyPr/>
+                    </wps:wsp>
+                    <wps:wsp>
+                      <wps:cNvPr id="17785961" name="Line 6"/>
+                      <wps:cNvCnPr>
+                        <a:cxnSpLocks noChangeShapeType="1"/>
+                      </wps:cNvCnPr>
+                      <wps:spPr bwMode="auto">
+                        <a:xfrm>
+                          <a:off x="4919" y="17192"/>
+                          <a:ext cx="2" cy="2797"/>
+                        </a:xfrm>
+                        <a:prstGeom prst="line">
+                          <a:avLst/>
+                        </a:prstGeom>
+                        <a:noFill/>
+                        <a:ln w="25400">
+                          <a:solidFill>
+                            <a:srgbClr val="000000"/>
+                          </a:solidFill>
+                          <a:round/>
+                          <a:headEnd/>
+                          <a:tailEnd/>
+                        </a:ln>
+                        <a:extLst>
+                          <a:ext uri="{909E8E84-426E-40DD-AFC4-6F175D3DCCD1}">
+                            <a14:hiddenFill xmlns:a14="http://schemas.microsoft.com/office/drawing/2010/main">
+                              <a:noFill/>
+                            </a14:hiddenFill>
+                          </a:ext>
+                        </a:extLst>
+                      </wps:spPr>
+                      <wps:bodyPr/>
+                    </wps:wsp>
+                    <wps:wsp>
+                      <wps:cNvPr id="1385108345" name="Line 7"/>
+                      <wps:cNvCnPr>
+                        <a:cxnSpLocks noChangeShapeType="1"/>
+                      </wps:cNvCnPr>
+                      <wps:spPr bwMode="auto">
+                        <a:xfrm>
+                          <a:off x="6557" y="17192"/>
+                          <a:ext cx="2" cy="2797"/>
+                        </a:xfrm>
+                        <a:prstGeom prst="line">
+                          <a:avLst/>
+                        </a:prstGeom>
+                        <a:noFill/>
+                        <a:ln w="25400">
+                          <a:solidFill>
+                            <a:srgbClr val="000000"/>
+                          </a:solidFill>
+                          <a:round/>
+                          <a:headEnd/>
+                          <a:tailEnd/>
+                        </a:ln>
+                        <a:extLst>
+                          <a:ext uri="{909E8E84-426E-40DD-AFC4-6F175D3DCCD1}">
+                            <a14:hiddenFill xmlns:a14="http://schemas.microsoft.com/office/drawing/2010/main">
+                              <a:noFill/>
+                            </a14:hiddenFill>
+                          </a:ext>
+                        </a:extLst>
+                      </wps:spPr>
+                      <wps:bodyPr/>
+                    </wps:wsp>
+                    <wps:wsp>
+                      <wps:cNvPr id="11601062" name="Line 8"/>
+                      <wps:cNvCnPr>
+                        <a:cxnSpLocks noChangeShapeType="1"/>
+                      </wps:cNvCnPr>
+                      <wps:spPr bwMode="auto">
+                        <a:xfrm>
+                          <a:off x="7650" y="17183"/>
+                          <a:ext cx="2" cy="2796"/>
+                        </a:xfrm>
+                        <a:prstGeom prst="line">
+                          <a:avLst/>
+                        </a:prstGeom>
+                        <a:noFill/>
+                        <a:ln w="25400">
+                          <a:solidFill>
+                            <a:srgbClr val="000000"/>
+                          </a:solidFill>
+                          <a:round/>
+                          <a:headEnd/>
+                          <a:tailEnd/>
+                        </a:ln>
+                        <a:extLst>
+                          <a:ext uri="{909E8E84-426E-40DD-AFC4-6F175D3DCCD1}">
+                            <a14:hiddenFill xmlns:a14="http://schemas.microsoft.com/office/drawing/2010/main">
+                              <a:noFill/>
+                            </a14:hiddenFill>
+                          </a:ext>
+                        </a:extLst>
+                      </wps:spPr>
+                      <wps:bodyPr/>
+                    </wps:wsp>
+                    <wps:wsp>
+                      <wps:cNvPr id="1804240084" name="Line 9"/>
+                      <wps:cNvCnPr>
+                        <a:cxnSpLocks noChangeShapeType="1"/>
+                      </wps:cNvCnPr>
+                      <wps:spPr bwMode="auto">
+                        <a:xfrm>
+                          <a:off x="15848" y="18239"/>
+                          <a:ext cx="4" cy="693"/>
+                        </a:xfrm>
+                        <a:prstGeom prst="line">
+                          <a:avLst/>
+                        </a:prstGeom>
+                        <a:noFill/>
+                        <a:ln w="25400">
+                          <a:solidFill>
+                            <a:srgbClr val="000000"/>
+                          </a:solidFill>
+                          <a:round/>
+                          <a:headEnd/>
+                          <a:tailEnd/>
+                        </a:ln>
+                        <a:extLst>
+                          <a:ext uri="{909E8E84-426E-40DD-AFC4-6F175D3DCCD1}">
+                            <a14:hiddenFill xmlns:a14="http://schemas.microsoft.com/office/drawing/2010/main">
+                              <a:noFill/>
+                            </a14:hiddenFill>
+                          </a:ext>
+                        </a:extLst>
+                      </wps:spPr>
+                      <wps:bodyPr/>
+                    </wps:wsp>
+                    <wps:wsp>
+                      <wps:cNvPr id="1383750771" name="Line 10"/>
+                      <wps:cNvCnPr>
+                        <a:cxnSpLocks noChangeShapeType="1"/>
+                      </wps:cNvCnPr>
+                      <wps:spPr bwMode="auto">
+                        <a:xfrm>
+                          <a:off x="10" y="19293"/>
+                          <a:ext cx="7621" cy="2"/>
+                        </a:xfrm>
+                        <a:prstGeom prst="line">
+                          <a:avLst/>
+                        </a:prstGeom>
+                        <a:noFill/>
+                        <a:ln w="12700">
+                          <a:solidFill>
+                            <a:srgbClr val="000000"/>
+                          </a:solidFill>
+                          <a:round/>
+                          <a:headEnd/>
+                          <a:tailEnd/>
+                        </a:ln>
+                        <a:extLst>
+                          <a:ext uri="{909E8E84-426E-40DD-AFC4-6F175D3DCCD1}">
+                            <a14:hiddenFill xmlns:a14="http://schemas.microsoft.com/office/drawing/2010/main">
+                              <a:noFill/>
+                            </a14:hiddenFill>
+                          </a:ext>
+                        </a:extLst>
+                      </wps:spPr>
+                      <wps:bodyPr/>
+                    </wps:wsp>
+                    <wps:wsp>
+                      <wps:cNvPr id="466403421" name="Line 11"/>
+                      <wps:cNvCnPr>
+                        <a:cxnSpLocks noChangeShapeType="1"/>
+                      </wps:cNvCnPr>
+                      <wps:spPr bwMode="auto">
+                        <a:xfrm>
+                          <a:off x="10" y="19646"/>
+                          <a:ext cx="7621" cy="1"/>
+                        </a:xfrm>
+                        <a:prstGeom prst="line">
+                          <a:avLst/>
+                        </a:prstGeom>
+                        <a:noFill/>
+                        <a:ln w="12700">
+                          <a:solidFill>
+                            <a:srgbClr val="000000"/>
+                          </a:solidFill>
+                          <a:round/>
+                          <a:headEnd/>
+                          <a:tailEnd/>
+                        </a:ln>
+                        <a:extLst>
+                          <a:ext uri="{909E8E84-426E-40DD-AFC4-6F175D3DCCD1}">
+                            <a14:hiddenFill xmlns:a14="http://schemas.microsoft.com/office/drawing/2010/main">
+                              <a:noFill/>
+                            </a14:hiddenFill>
+                          </a:ext>
+                        </a:extLst>
+                      </wps:spPr>
+                      <wps:bodyPr/>
+                    </wps:wsp>
+                    <wps:wsp>
+                      <wps:cNvPr id="1096722986" name="Rectangle 12"/>
+                      <wps:cNvSpPr>
+                        <a:spLocks noChangeArrowheads="1"/>
+                      </wps:cNvSpPr>
+                      <wps:spPr bwMode="auto">
+                        <a:xfrm>
+                          <a:off x="54" y="17912"/>
+                          <a:ext cx="883" cy="309"/>
+                        </a:xfrm>
+                        <a:prstGeom prst="rect">
+                          <a:avLst/>
+                        </a:prstGeom>
+                        <a:noFill/>
+                        <a:ln>
+                          <a:noFill/>
+                        </a:ln>
+                        <a:extLst>
+                          <a:ext uri="{909E8E84-426E-40DD-AFC4-6F175D3DCCD1}">
+                            <a14:hiddenFill xmlns:a14="http://schemas.microsoft.com/office/drawing/2010/main">
+                              <a:solidFill>
+                                <a:srgbClr val="FFFFFF"/>
+                              </a:solidFill>
+                            </a14:hiddenFill>
+                          </a:ext>
+                          <a:ext uri="{91240B29-F687-4F45-9708-019B960494DF}">
+                            <a14:hiddenLine xmlns:a14="http://schemas.microsoft.com/office/drawing/2010/main" w="3175">
+                              <a:solidFill>
+                                <a:srgbClr val="000000"/>
+                              </a:solidFill>
+                              <a:miter lim="800000"/>
+                              <a:headEnd/>
+                              <a:tailEnd/>
+                            </a14:hiddenLine>
+                          </a:ext>
+                        </a:extLst>
+                      </wps:spPr>
+                      <wps:txbx>
+                        <w:txbxContent>
+                          <w:p>
+                            <w:pPr>
+                              <w:pStyle w:val="a1"/>
+                              <w:jc w:val="center"/>
+                              <w:rPr>
+                                <w:sz w:val="18"/>
+                              </w:rPr>
+                            </w:pPr>
+                            <w:r>
+                              <w:rPr>
+                                <w:rFonts w:ascii="Times New Roman" w:hAnsi="Times New Roman"/>
+                                <w:i w:val="0"/>
+                                <w:sz w:val="18"/>
+                                <w:lang w:val="ru-RU"/>
+                              </w:rPr>
+                              <w:t>Изм</w:t>
+                            </w:r>
+                            <w:r>
+                              <w:rPr>
+                                <w:sz w:val="18"/>
+                              </w:rPr>
+                              <w:t>.</w:t>
+                            </w:r>
+                          </w:p>
+                        </w:txbxContent>
+                      </wps:txbx>
+                      <wps:bodyPr rot="0" vert="horz" wrap="square" lIns="12700" tIns="12700" rIns="12700" bIns="12700" anchor="t" anchorCtr="0" upright="1">
+                        <a:noAutofit/>
+                      </wps:bodyPr>
+                    </wps:wsp>
+                    <wps:wsp>
+                      <wps:cNvPr id="466289636" name="Rectangle 13"/>
+                      <wps:cNvSpPr>
+                        <a:spLocks noChangeArrowheads="1"/>
+                      </wps:cNvSpPr>
+                      <wps:spPr bwMode="auto">
+                        <a:xfrm>
+                          <a:off x="1051" y="17912"/>
+                          <a:ext cx="1100" cy="309"/>
+                        </a:xfrm>
+                        <a:prstGeom prst="rect">
+                          <a:avLst/>
+                        </a:prstGeom>
+                        <a:noFill/>
+                        <a:ln>
+                          <a:noFill/>
+                        </a:ln>
+                        <a:extLst>
+                          <a:ext uri="{909E8E84-426E-40DD-AFC4-6F175D3DCCD1}">
+                            <a14:hiddenFill xmlns:a14="http://schemas.microsoft.com/office/drawing/2010/main">
+                              <a:solidFill>
+                                <a:srgbClr val="FFFFFF"/>
+                              </a:solidFill>
+                            </a14:hiddenFill>
+                          </a:ext>
+                          <a:ext uri="{91240B29-F687-4F45-9708-019B960494DF}">
+                            <a14:hiddenLine xmlns:a14="http://schemas.microsoft.com/office/drawing/2010/main" w="3175">
+                              <a:solidFill>
+                                <a:srgbClr val="000000"/>
+                              </a:solidFill>
+                              <a:miter lim="800000"/>
+                              <a:headEnd/>
+                              <a:tailEnd/>
+                            </a14:hiddenLine>
+                          </a:ext>
+                        </a:extLst>
+                      </wps:spPr>
+                      <wps:txbx>
+                        <w:txbxContent>
+                          <w:p>
+                            <w:pPr>
+                              <w:pStyle w:val="a1"/>
+                              <w:jc w:val="center"/>
+                              <w:rPr>
+                                <w:rFonts w:ascii="Times New Roman" w:hAnsi="Times New Roman"/>
+                                <w:i w:val="0"/>
+                                <w:sz w:val="18"/>
+                                <w:lang w:val="ru-RU"/>
+                              </w:rPr>
+                            </w:pPr>
+                            <w:r>
+                              <w:rPr>
+                                <w:rFonts w:ascii="Times New Roman" w:hAnsi="Times New Roman"/>
+                                <w:i w:val="0"/>
+                                <w:sz w:val="18"/>
+                                <w:lang w:val="ru-RU"/>
+                              </w:rPr>
+                              <w:t>Лист</w:t>
+                            </w:r>
+                          </w:p>
+                        </w:txbxContent>
+                      </wps:txbx>
+                      <wps:bodyPr rot="0" vert="horz" wrap="square" lIns="12700" tIns="12700" rIns="12700" bIns="12700" anchor="t" anchorCtr="0" upright="1">
+                        <a:noAutofit/>
+                      </wps:bodyPr>
+                    </wps:wsp>
+                    <wps:wsp>
+                      <wps:cNvPr id="1436322184" name="Rectangle 14"/>
+                      <wps:cNvSpPr>
+                        <a:spLocks noChangeArrowheads="1"/>
+                      </wps:cNvSpPr>
+                      <wps:spPr bwMode="auto">
+                        <a:xfrm>
+                          <a:off x="2267" y="17912"/>
+                          <a:ext cx="2573" cy="309"/>
+                        </a:xfrm>
+                        <a:prstGeom prst="rect">
+                          <a:avLst/>
+                        </a:prstGeom>
+                        <a:noFill/>
+                        <a:ln>
+                          <a:noFill/>
+                        </a:ln>
+                        <a:extLst>
+                          <a:ext uri="{909E8E84-426E-40DD-AFC4-6F175D3DCCD1}">
+                            <a14:hiddenFill xmlns:a14="http://schemas.microsoft.com/office/drawing/2010/main">
+                              <a:solidFill>
+                                <a:srgbClr val="FFFFFF"/>
+                              </a:solidFill>
+                            </a14:hiddenFill>
+                          </a:ext>
+                          <a:ext uri="{91240B29-F687-4F45-9708-019B960494DF}">
+                            <a14:hiddenLine xmlns:a14="http://schemas.microsoft.com/office/drawing/2010/main" w="3175">
+                              <a:solidFill>
+                                <a:srgbClr val="000000"/>
+                              </a:solidFill>
+                              <a:miter lim="800000"/>
+                              <a:headEnd/>
+                              <a:tailEnd/>
+                            </a14:hiddenLine>
+                          </a:ext>
+                        </a:extLst>
+                      </wps:spPr>
+                      <wps:txbx>
+                        <w:txbxContent>
+                          <w:p>
+                            <w:pPr>
+                              <w:pStyle w:val="a1"/>
+                              <w:jc w:val="center"/>
+                              <w:rPr>
+                                <w:rFonts w:ascii="Times New Roman" w:hAnsi="Times New Roman"/>
+                                <w:i w:val="0"/>
+                                <w:sz w:val="18"/>
+                                <w:lang w:val="ru-RU"/>
+                              </w:rPr>
+                            </w:pPr>
+                            <w:r>
+                              <w:rPr>
+                                <w:rFonts w:ascii="Times New Roman" w:hAnsi="Times New Roman"/>
+                                <w:i w:val="0"/>
+                                <w:sz w:val="18"/>
+                                <w:lang w:val="ru-RU"/>
+                              </w:rPr>
+                              <w:t>№ докум.</w:t>
+                            </w:r>
+                          </w:p>
+                        </w:txbxContent>
+                      </wps:txbx>
+                      <wps:bodyPr rot="0" vert="horz" wrap="square" lIns="12700" tIns="12700" rIns="12700" bIns="12700" anchor="t" anchorCtr="0" upright="1">
+                        <a:noAutofit/>
+                      </wps:bodyPr>
+                    </wps:wsp>
+                    <wps:wsp>
+                      <wps:cNvPr id="1092027858" name="Rectangle 15"/>
+                      <wps:cNvSpPr>
+                        <a:spLocks noChangeArrowheads="1"/>
+                      </wps:cNvSpPr>
+                      <wps:spPr bwMode="auto">
+                        <a:xfrm>
+                          <a:off x="4983" y="17912"/>
+                          <a:ext cx="1534" cy="309"/>
+                        </a:xfrm>
+                        <a:prstGeom prst="rect">
+                          <a:avLst/>
+                        </a:prstGeom>
+                        <a:noFill/>
+                        <a:ln>
+                          <a:noFill/>
+                        </a:ln>
+                        <a:extLst>
+                          <a:ext uri="{909E8E84-426E-40DD-AFC4-6F175D3DCCD1}">
+                            <a14:hiddenFill xmlns:a14="http://schemas.microsoft.com/office/drawing/2010/main">
+                              <a:solidFill>
+                                <a:srgbClr val="FFFFFF"/>
+                              </a:solidFill>
+                            </a14:hiddenFill>
+                          </a:ext>
+                          <a:ext uri="{91240B29-F687-4F45-9708-019B960494DF}">
+                            <a14:hiddenLine xmlns:a14="http://schemas.microsoft.com/office/drawing/2010/main" w="3175">
+                              <a:solidFill>
+                                <a:srgbClr val="000000"/>
+                              </a:solidFill>
+                              <a:miter lim="800000"/>
+                              <a:headEnd/>
+                              <a:tailEnd/>
+                            </a14:hiddenLine>
+                          </a:ext>
+                        </a:extLst>
+                      </wps:spPr>
+                      <wps:txbx>
+                        <w:txbxContent>
+                          <w:p>
+                            <w:pPr>
+                              <w:pStyle w:val="a1"/>
+                              <w:jc w:val="center"/>
+                              <w:rPr>
+                                <w:rFonts w:ascii="Times New Roman" w:hAnsi="Times New Roman"/>
+                                <w:i w:val="0"/>
+                                <w:sz w:val="18"/>
+                                <w:lang w:val="ru-RU"/>
+                              </w:rPr>
+                            </w:pPr>
+                            <w:r>
+                              <w:rPr>
+                                <w:rFonts w:ascii="Times New Roman" w:hAnsi="Times New Roman"/>
+                                <w:i w:val="0"/>
+                                <w:sz w:val="18"/>
+                                <w:lang w:val="ru-RU"/>
+                              </w:rPr>
+                              <w:t>Подп.</w:t>
+                            </w:r>
+                          </w:p>
+                        </w:txbxContent>
+                      </wps:txbx>
+                      <wps:bodyPr rot="0" vert="horz" wrap="square" lIns="12700" tIns="12700" rIns="12700" bIns="12700" anchor="t" anchorCtr="0" upright="1">
+                        <a:noAutofit/>
+                      </wps:bodyPr>
+                    </wps:wsp>
+                    <wps:wsp>
+                      <wps:cNvPr id="1487235124" name="Rectangle 16"/>
+                      <wps:cNvSpPr>
+                        <a:spLocks noChangeArrowheads="1"/>
+                      </wps:cNvSpPr>
+                      <wps:spPr bwMode="auto">
+                        <a:xfrm>
+                          <a:off x="6604" y="17912"/>
+                          <a:ext cx="1000" cy="309"/>
+                        </a:xfrm>
+                        <a:prstGeom prst="rect">
+                          <a:avLst/>
+                        </a:prstGeom>
+                        <a:noFill/>
+                        <a:ln>
+                          <a:noFill/>
+                        </a:ln>
+                        <a:extLst>
+                          <a:ext uri="{909E8E84-426E-40DD-AFC4-6F175D3DCCD1}">
+                            <a14:hiddenFill xmlns:a14="http://schemas.microsoft.com/office/drawing/2010/main">
+                              <a:solidFill>
+                                <a:srgbClr val="FFFFFF"/>
+                              </a:solidFill>
+                            </a14:hiddenFill>
+                          </a:ext>
+                          <a:ext uri="{91240B29-F687-4F45-9708-019B960494DF}">
+                            <a14:hiddenLine xmlns:a14="http://schemas.microsoft.com/office/drawing/2010/main" w="3175">
+                              <a:solidFill>
+                                <a:srgbClr val="000000"/>
+                              </a:solidFill>
+                              <a:miter lim="800000"/>
+                              <a:headEnd/>
+                              <a:tailEnd/>
+                            </a14:hiddenLine>
+                          </a:ext>
+                        </a:extLst>
+                      </wps:spPr>
+                      <wps:txbx>
+                        <w:txbxContent>
+                          <w:p>
+                            <w:pPr>
+                              <w:pStyle w:val="a1"/>
+                              <w:jc w:val="center"/>
+                              <w:rPr>
+                                <w:rFonts w:ascii="Times New Roman" w:hAnsi="Times New Roman"/>
+                                <w:i w:val="0"/>
+                                <w:sz w:val="18"/>
+                                <w:lang w:val="ru-RU"/>
+                              </w:rPr>
+                            </w:pPr>
+                            <w:r>
+                              <w:rPr>
+                                <w:rFonts w:ascii="Times New Roman" w:hAnsi="Times New Roman"/>
+                                <w:i w:val="0"/>
+                                <w:sz w:val="18"/>
+                                <w:lang w:val="ru-RU"/>
+                              </w:rPr>
+                              <w:t>Дата</w:t>
+                            </w:r>
+                          </w:p>
+                        </w:txbxContent>
+                      </wps:txbx>
+                      <wps:bodyPr rot="0" vert="horz" wrap="square" lIns="12700" tIns="12700" rIns="12700" bIns="12700" anchor="t" anchorCtr="0" upright="1">
+                        <a:noAutofit/>
+                      </wps:bodyPr>
+                    </wps:wsp>
+                    <wps:wsp>
+                      <wps:cNvPr id="1282098603" name="Rectangle 17"/>
+                      <wps:cNvSpPr>
+                        <a:spLocks noChangeArrowheads="1"/>
+                      </wps:cNvSpPr>
+                      <wps:spPr bwMode="auto">
+                        <a:xfrm>
+                          <a:off x="15929" y="18258"/>
+                          <a:ext cx="1475" cy="309"/>
+                        </a:xfrm>
+                        <a:prstGeom prst="rect">
+                          <a:avLst/>
+                        </a:prstGeom>
+                        <a:noFill/>
+                        <a:ln>
+                          <a:noFill/>
+                        </a:ln>
+                        <a:extLst>
+                          <a:ext uri="{909E8E84-426E-40DD-AFC4-6F175D3DCCD1}">
+                            <a14:hiddenFill xmlns:a14="http://schemas.microsoft.com/office/drawing/2010/main">
+                              <a:solidFill>
+                                <a:srgbClr val="FFFFFF"/>
+                              </a:solidFill>
+                            </a14:hiddenFill>
+                          </a:ext>
+                          <a:ext uri="{91240B29-F687-4F45-9708-019B960494DF}">
+                            <a14:hiddenLine xmlns:a14="http://schemas.microsoft.com/office/drawing/2010/main" w="3175">
+                              <a:solidFill>
+                                <a:srgbClr val="000000"/>
+                              </a:solidFill>
+                              <a:miter lim="800000"/>
+                              <a:headEnd/>
+                              <a:tailEnd/>
+                            </a14:hiddenLine>
+                          </a:ext>
+                        </a:extLst>
+                      </wps:spPr>
+                      <wps:txbx>
+                        <w:txbxContent>
+                          <w:p>
+                            <w:pPr>
+                              <w:pStyle w:val="a1"/>
+                              <w:jc w:val="center"/>
+                              <w:rPr>
+                                <w:rFonts w:ascii="Times New Roman" w:hAnsi="Times New Roman"/>
+                                <w:i w:val="0"/>
+                                <w:sz w:val="18"/>
+                                <w:lang w:val="ru-RU"/>
+                              </w:rPr>
+                            </w:pPr>
+                            <w:r>
+                              <w:rPr>
+                                <w:rFonts w:ascii="Times New Roman" w:hAnsi="Times New Roman"/>
+                                <w:i w:val="0"/>
+                                <w:sz w:val="18"/>
+                                <w:lang w:val="ru-RU"/>
+                              </w:rPr>
+                              <w:t>Лист</w:t>
+                            </w:r>
+                          </w:p>
+                        </w:txbxContent>
+                      </wps:txbx>
+                      <wps:bodyPr rot="0" vert="horz" wrap="square" lIns="12700" tIns="12700" rIns="12700" bIns="12700" anchor="t" anchorCtr="0" upright="1">
+                        <a:noAutofit/>
+                      </wps:bodyPr>
+                    </wps:wsp>
+                    <wps:wsp>
+                      <wps:cNvPr id="1811069170" name="Rectangle 18"/>
+                      <wps:cNvSpPr>
+                        <a:spLocks noChangeArrowheads="1"/>
+                      </wps:cNvSpPr>
+                      <wps:spPr bwMode="auto">
+                        <a:xfrm>
+                          <a:off x="15929" y="18623"/>
+                          <a:ext cx="1475" cy="310"/>
+                        </a:xfrm>
+                        <a:prstGeom prst="rect">
+                          <a:avLst/>
+                        </a:prstGeom>
+                        <a:noFill/>
+                        <a:ln>
+                          <a:noFill/>
+                        </a:ln>
+                        <a:extLst>
+                          <a:ext uri="{909E8E84-426E-40DD-AFC4-6F175D3DCCD1}">
+                            <a14:hiddenFill xmlns:a14="http://schemas.microsoft.com/office/drawing/2010/main">
+                              <a:solidFill>
+                                <a:srgbClr val="FFFFFF"/>
+                              </a:solidFill>
+                            </a14:hiddenFill>
+                          </a:ext>
+                          <a:ext uri="{91240B29-F687-4F45-9708-019B960494DF}">
+                            <a14:hiddenLine xmlns:a14="http://schemas.microsoft.com/office/drawing/2010/main" w="3175">
+                              <a:solidFill>
+                                <a:srgbClr val="000000"/>
+                              </a:solidFill>
+                              <a:miter lim="800000"/>
+                              <a:headEnd/>
+                              <a:tailEnd/>
+                            </a14:hiddenLine>
+                          </a:ext>
+                        </a:extLst>
+                      </wps:spPr>
+                      <wps:txbx>
+                        <w:txbxContent>
+                          <w:p>
+                            <w:pPr>
+                              <w:pStyle w:val="a1"/>
+                              <w:jc w:val="center"/>
+                              <w:rPr>
+                                <w:rFonts w:ascii="Times New Roman" w:hAnsi="Times New Roman"/>
+                                <w:i w:val="0"/>
+                                <w:sz w:val="18"/>
+                                <w:lang w:val="ru-RU"/>
+                              </w:rPr>
+                            </w:pPr>
+                            <w:r>
+                              <w:rPr>
+                                <w:rFonts w:ascii="Times New Roman" w:hAnsi="Times New Roman"/>
+                                <w:i w:val="0"/>
+                                <w:sz w:val="18"/>
+                                <w:lang w:val="ru-RU"/>
+                              </w:rPr>
+                              <w:t>4</w:t>
+                            </w:r>
+                          </w:p>
+                        </w:txbxContent>
+                      </wps:txbx>
+                      <wps:bodyPr rot="0" vert="horz" wrap="square" lIns="12700" tIns="12700" rIns="12700" bIns="12700" anchor="t" anchorCtr="0" upright="1">
+                        <a:noAutofit/>
+                      </wps:bodyPr>
+                    </wps:wsp>
+                    <wps:wsp>
+                      <wps:cNvPr id="1508749457" name="Rectangle 19"/>
+                      <wps:cNvSpPr>
+                        <a:spLocks noChangeArrowheads="1"/>
+                      </wps:cNvSpPr>
+                      <wps:spPr bwMode="auto">
+                        <a:xfrm>
+                          <a:off x="7652" y="17406"/>
+                          <a:ext cx="12327" cy="861"/>
+                        </a:xfrm>
+                        <a:prstGeom prst="rect">
+                          <a:avLst/>
+                        </a:prstGeom>
+                        <a:noFill/>
+                        <a:ln>
+                          <a:noFill/>
+                        </a:ln>
+                        <a:extLst>
+                          <a:ext uri="{909E8E84-426E-40DD-AFC4-6F175D3DCCD1}">
+                            <a14:hiddenFill xmlns:a14="http://schemas.microsoft.com/office/drawing/2010/main">
+                              <a:solidFill>
+                                <a:srgbClr val="FFFFFF"/>
+                              </a:solidFill>
+                            </a14:hiddenFill>
+                          </a:ext>
+                          <a:ext uri="{91240B29-F687-4F45-9708-019B960494DF}">
+                            <a14:hiddenLine xmlns:a14="http://schemas.microsoft.com/office/drawing/2010/main" w="3175">
+                              <a:solidFill>
+                                <a:srgbClr val="000000"/>
+                              </a:solidFill>
+                              <a:miter lim="800000"/>
+                              <a:headEnd/>
+                              <a:tailEnd/>
+                            </a14:hiddenLine>
+                          </a:ext>
+                        </a:extLst>
+                      </wps:spPr>
+                      <wps:txbx>
+                        <w:txbxContent>
+                          <w:p>
+                            <w:pPr>
+                              <w:jc w:val="center"/>
+                              <w:rPr>
+                                <w:sz w:val="44"/>
+                                <w:szCs w:val="44"/>
+                              </w:rPr>
+                            </w:pPr>
+                            <w:r>
+                              <w:rPr>
+                                <w:sz w:val="44"/>
+                                <w:szCs w:val="44"/>
+                              </w:rPr>
+                              <w:t>ДП.09.02.07.</w:t>
+                            </w:r>
+                            <w:r>
+                              <w:rPr>
+                                <w:sz w:val="44"/>
+                                <w:szCs w:val="44"/>
+                              </w:rPr>
+                              <w:t>0</w:t>
+                            </w:r>
+                            <w:r>
+                              <w:rPr>
+                                <w:sz w:val="44"/>
+                                <w:szCs w:val="44"/>
+                              </w:rPr>
+                              <w:t>3</w:t>
+                            </w:r>
+                            <w:r>
+                              <w:rPr>
+                                <w:sz w:val="44"/>
+                                <w:szCs w:val="44"/>
+                              </w:rPr>
+                              <w:t>ПЗ</w:t>
+                            </w:r>
+                          </w:p>
+                        </w:txbxContent>
+                      </wps:txbx>
+                      <wps:bodyPr rot="0" vert="horz" wrap="square" lIns="12700" tIns="12700" rIns="12700" bIns="12700" anchor="ctr" anchorCtr="0" upright="1">
+                        <a:noAutofit/>
+                      </wps:bodyPr>
+                    </wps:wsp>
+                    <wps:wsp>
+                      <wps:cNvPr id="218081978" name="Line 20"/>
+                      <wps:cNvCnPr>
+                        <a:cxnSpLocks noChangeShapeType="1"/>
+                      </wps:cNvCnPr>
+                      <wps:spPr bwMode="auto">
+                        <a:xfrm>
+                          <a:off x="12" y="18233"/>
+                          <a:ext cx="19967" cy="1"/>
+                        </a:xfrm>
+                        <a:prstGeom prst="line">
+                          <a:avLst/>
+                        </a:prstGeom>
+                        <a:noFill/>
+                        <a:ln w="25400">
+                          <a:solidFill>
+                            <a:srgbClr val="000000"/>
+                          </a:solidFill>
+                          <a:round/>
+                          <a:headEnd/>
+                          <a:tailEnd/>
+                        </a:ln>
+                        <a:extLst>
+                          <a:ext uri="{909E8E84-426E-40DD-AFC4-6F175D3DCCD1}">
+                            <a14:hiddenFill xmlns:a14="http://schemas.microsoft.com/office/drawing/2010/main">
+                              <a:noFill/>
+                            </a14:hiddenFill>
+                          </a:ext>
+                        </a:extLst>
+                      </wps:spPr>
+                      <wps:bodyPr/>
+                    </wps:wsp>
+                    <wps:wsp>
+                      <wps:cNvPr id="729036024" name="Line 21"/>
+                      <wps:cNvCnPr>
+                        <a:cxnSpLocks noChangeShapeType="1"/>
+                      </wps:cNvCnPr>
+                      <wps:spPr bwMode="auto">
+                        <a:xfrm>
+                          <a:off x="25" y="17881"/>
+                          <a:ext cx="7621" cy="1"/>
+                        </a:xfrm>
+                        <a:prstGeom prst="line">
+                          <a:avLst/>
+                        </a:prstGeom>
+                        <a:noFill/>
+                        <a:ln w="25400">
+                          <a:solidFill>
+                            <a:srgbClr val="000000"/>
+                          </a:solidFill>
+                          <a:round/>
+                          <a:headEnd/>
+                          <a:tailEnd/>
+                        </a:ln>
+                        <a:extLst>
+                          <a:ext uri="{909E8E84-426E-40DD-AFC4-6F175D3DCCD1}">
+                            <a14:hiddenFill xmlns:a14="http://schemas.microsoft.com/office/drawing/2010/main">
+                              <a:noFill/>
+                            </a14:hiddenFill>
+                          </a:ext>
+                        </a:extLst>
+                      </wps:spPr>
+                      <wps:bodyPr/>
+                    </wps:wsp>
+                    <wps:wsp>
+                      <wps:cNvPr id="1566881871" name="Line 22"/>
+                      <wps:cNvCnPr>
+                        <a:cxnSpLocks noChangeShapeType="1"/>
+                      </wps:cNvCnPr>
+                      <wps:spPr bwMode="auto">
+                        <a:xfrm>
+                          <a:off x="10" y="17526"/>
+                          <a:ext cx="7621" cy="1"/>
+                        </a:xfrm>
+                        <a:prstGeom prst="line">
+                          <a:avLst/>
+                        </a:prstGeom>
+                        <a:noFill/>
+                        <a:ln w="12700">
+                          <a:solidFill>
+                            <a:srgbClr val="000000"/>
+                          </a:solidFill>
+                          <a:round/>
+                          <a:headEnd/>
+                          <a:tailEnd/>
+                        </a:ln>
+                        <a:extLst>
+                          <a:ext uri="{909E8E84-426E-40DD-AFC4-6F175D3DCCD1}">
+                            <a14:hiddenFill xmlns:a14="http://schemas.microsoft.com/office/drawing/2010/main">
+                              <a:noFill/>
+                            </a14:hiddenFill>
+                          </a:ext>
+                        </a:extLst>
+                      </wps:spPr>
+                      <wps:bodyPr/>
+                    </wps:wsp>
+                    <wps:wsp>
+                      <wps:cNvPr id="652778479" name="Line 23"/>
+                      <wps:cNvCnPr>
+                        <a:cxnSpLocks noChangeShapeType="1"/>
+                      </wps:cNvCnPr>
+                      <wps:spPr bwMode="auto">
+                        <a:xfrm>
+                          <a:off x="10" y="18938"/>
+                          <a:ext cx="7621" cy="1"/>
+                        </a:xfrm>
+                        <a:prstGeom prst="line">
+                          <a:avLst/>
+                        </a:prstGeom>
+                        <a:noFill/>
+                        <a:ln w="12700">
+                          <a:solidFill>
+                            <a:srgbClr val="000000"/>
+                          </a:solidFill>
+                          <a:round/>
+                          <a:headEnd/>
+                          <a:tailEnd/>
+                        </a:ln>
+                        <a:extLst>
+                          <a:ext uri="{909E8E84-426E-40DD-AFC4-6F175D3DCCD1}">
+                            <a14:hiddenFill xmlns:a14="http://schemas.microsoft.com/office/drawing/2010/main">
+                              <a:noFill/>
+                            </a14:hiddenFill>
+                          </a:ext>
+                        </a:extLst>
+                      </wps:spPr>
+                      <wps:bodyPr/>
+                    </wps:wsp>
+                    <wps:wsp>
+                      <wps:cNvPr id="1732537099" name="Line 24"/>
+                      <wps:cNvCnPr>
+                        <a:cxnSpLocks noChangeShapeType="1"/>
+                      </wps:cNvCnPr>
+                      <wps:spPr bwMode="auto">
+                        <a:xfrm>
+                          <a:off x="10" y="18583"/>
+                          <a:ext cx="7621" cy="1"/>
+                        </a:xfrm>
+                        <a:prstGeom prst="line">
+                          <a:avLst/>
+                        </a:prstGeom>
+                        <a:noFill/>
+                        <a:ln w="12700">
+                          <a:solidFill>
+                            <a:srgbClr val="000000"/>
+                          </a:solidFill>
+                          <a:round/>
+                          <a:headEnd/>
+                          <a:tailEnd/>
+                        </a:ln>
+                        <a:extLst>
+                          <a:ext uri="{909E8E84-426E-40DD-AFC4-6F175D3DCCD1}">
+                            <a14:hiddenFill xmlns:a14="http://schemas.microsoft.com/office/drawing/2010/main">
+                              <a:noFill/>
+                            </a14:hiddenFill>
+                          </a:ext>
+                        </a:extLst>
+                      </wps:spPr>
+                      <wps:bodyPr/>
+                    </wps:wsp>
+                    <wpg:grpSp>
+                      <wpg:cNvPr id="484501739" name="Group 25"/>
+                      <wpg:cNvGrpSpPr>
+                        <a:grpSpLocks/>
+                      </wpg:cNvGrpSpPr>
+                      <wpg:grpSpPr bwMode="auto">
+                        <a:xfrm>
+                          <a:off x="39" y="18267"/>
+                          <a:ext cx="4801" cy="310"/>
+                          <a:chOff x="0" y="0"/>
+                          <a:chExt cx="19999" cy="20000"/>
+                        </a:xfrm>
+                      </wpg:grpSpPr>
+                      <wps:wsp>
+                        <wps:cNvPr id="839880430" name="Rectangle 26"/>
+                        <wps:cNvSpPr>
+                          <a:spLocks noChangeArrowheads="1"/>
+                        </wps:cNvSpPr>
+                        <wps:spPr bwMode="auto">
+                          <a:xfrm>
+                            <a:off x="0" y="0"/>
+                            <a:ext cx="8856" cy="20000"/>
+                          </a:xfrm>
+                          <a:prstGeom prst="rect">
+                            <a:avLst/>
+                          </a:prstGeom>
+                          <a:noFill/>
+                          <a:ln>
+                            <a:noFill/>
+                          </a:ln>
+                          <a:extLst>
+                            <a:ext uri="{909E8E84-426E-40DD-AFC4-6F175D3DCCD1}">
+                              <a14:hiddenFill xmlns:a14="http://schemas.microsoft.com/office/drawing/2010/main">
+                                <a:solidFill>
+                                  <a:srgbClr val="FFFFFF"/>
+                                </a:solidFill>
+                              </a14:hiddenFill>
+                            </a:ext>
+                            <a:ext uri="{91240B29-F687-4F45-9708-019B960494DF}">
+                              <a14:hiddenLine xmlns:a14="http://schemas.microsoft.com/office/drawing/2010/main" w="3175">
+                                <a:solidFill>
+                                  <a:srgbClr val="000000"/>
+                                </a:solidFill>
+                                <a:miter lim="800000"/>
+                                <a:headEnd/>
+                                <a:tailEnd/>
+                              </a14:hiddenLine>
+                            </a:ext>
+                          </a:extLst>
+                        </wps:spPr>
+                        <wps:txbx>
+                          <w:txbxContent>
+                            <w:p>
+                              <w:pPr>
+                                <w:pStyle w:val="a1"/>
+                                <w:rPr>
+                                  <w:rFonts w:ascii="Times New Roman" w:hAnsi="Times New Roman"/>
+                                  <w:i w:val="0"/>
+                                  <w:sz w:val="18"/>
+                                  <w:lang w:val="ru-RU"/>
+                                </w:rPr>
+                              </w:pPr>
+                              <w:proofErr w:type="spellStart"/>
+                              <w:r>
+                                <w:rPr>
+                                  <w:rFonts w:ascii="Times New Roman" w:hAnsi="Times New Roman"/>
+                                  <w:i w:val="0"/>
+                                  <w:sz w:val="18"/>
+                                  <w:lang w:val="ru-RU"/>
+                                </w:rPr>
+                                <w:t>Разраб</w:t>
+                              </w:r>
+                              <w:proofErr w:type="spellEnd"/>
+                              <w:r>
+                                <w:rPr>
+                                  <w:rFonts w:ascii="Times New Roman" w:hAnsi="Times New Roman"/>
+                                  <w:i w:val="0"/>
+                                  <w:sz w:val="18"/>
+                                  <w:lang w:val="ru-RU"/>
+                                </w:rPr>
+                                <w:t>.</w:t>
+                              </w:r>
+                            </w:p>
+                          </w:txbxContent>
+                        </wps:txbx>
+                        <wps:bodyPr rot="0" vert="horz" wrap="square" lIns="12700" tIns="12700" rIns="12700" bIns="12700" anchor="t" anchorCtr="0" upright="1">
+                          <a:noAutofit/>
+                        </wps:bodyPr>
+                      </wps:wsp>
+                      <wps:wsp>
+                        <wps:cNvPr id="597023574" name="Rectangle 27"/>
+                        <wps:cNvSpPr>
+                          <a:spLocks noChangeArrowheads="1"/>
+                        </wps:cNvSpPr>
+                        <wps:spPr bwMode="auto">
+                          <a:xfrm>
+                            <a:off x="9281" y="0"/>
+                            <a:ext cx="10718" cy="20000"/>
+                          </a:xfrm>
+                          <a:prstGeom prst="rect">
+                            <a:avLst/>
+                          </a:prstGeom>
+                          <a:noFill/>
+                          <a:ln>
+                            <a:noFill/>
+                          </a:ln>
+                          <a:extLst>
+                            <a:ext uri="{909E8E84-426E-40DD-AFC4-6F175D3DCCD1}">
+                              <a14:hiddenFill xmlns:a14="http://schemas.microsoft.com/office/drawing/2010/main">
+                                <a:solidFill>
+                                  <a:srgbClr val="FFFFFF"/>
+                                </a:solidFill>
+                              </a14:hiddenFill>
+                            </a:ext>
+                            <a:ext uri="{91240B29-F687-4F45-9708-019B960494DF}">
+                              <a14:hiddenLine xmlns:a14="http://schemas.microsoft.com/office/drawing/2010/main" w="3175">
+                                <a:solidFill>
+                                  <a:srgbClr val="000000"/>
+                                </a:solidFill>
+                                <a:miter lim="800000"/>
+                                <a:headEnd/>
+                                <a:tailEnd/>
+                              </a14:hiddenLine>
+                            </a:ext>
+                          </a:extLst>
+                        </wps:spPr>
+                        <wps:txbx>
+                          <w:txbxContent>
+                            <w:p>
+                              <w:pPr>
+                                <w:pStyle w:val="a1"/>
+                                <w:rPr>
+                                  <w:rFonts w:ascii="Times New Roman" w:hAnsi="Times New Roman"/>
+                                  <w:i w:val="0"/>
+                                  <w:sz w:val="18"/>
+                                  <w:szCs w:val="18"/>
+                                  <w:lang w:val="ru-RU"/>
+                                </w:rPr>
+                              </w:pPr>
+                              <w:proofErr w:type="spellStart"/>
+                              <w:r>
+                                <w:rPr>
+                                  <w:rFonts w:ascii="Times New Roman" w:hAnsi="Times New Roman"/>
+                                  <w:i w:val="0"/>
+                                  <w:sz w:val="18"/>
+                                  <w:szCs w:val="18"/>
+                                  <w:lang w:val="ru-RU"/>
+                                </w:rPr>
+                                <w:t>Гамуйло</w:t>
+                              </w:r>
+                              <w:proofErr w:type="spellEnd"/>
+                              <w:r>
+                                <w:rPr>
+                                  <w:rFonts w:ascii="Times New Roman" w:hAnsi="Times New Roman"/>
+                                  <w:i w:val="0"/>
+                                  <w:sz w:val="18"/>
+                                  <w:szCs w:val="18"/>
+                                  <w:lang w:val="ru-RU"/>
+                                </w:rPr>
+                                <w:t xml:space="preserve"> С. С.</w:t>
+                              </w:r>
+                            </w:p>
+                          </w:txbxContent>
+                        </wps:txbx>
+                        <wps:bodyPr rot="0" vert="horz" wrap="square" lIns="12700" tIns="12700" rIns="12700" bIns="12700" anchor="t" anchorCtr="0" upright="1">
+                          <a:noAutofit/>
+                        </wps:bodyPr>
+                      </wps:wsp>
+                    </wpg:grpSp>
+                    <wpg:grpSp>
+                      <wpg:cNvPr id="1671439228" name="Group 28"/>
+                      <wpg:cNvGrpSpPr>
+                        <a:grpSpLocks/>
+                      </wpg:cNvGrpSpPr>
+                      <wpg:grpSpPr bwMode="auto">
+                        <a:xfrm>
+                          <a:off x="39" y="18614"/>
+                          <a:ext cx="4801" cy="309"/>
+                          <a:chOff x="0" y="0"/>
+                          <a:chExt cx="19999" cy="20000"/>
+                        </a:xfrm>
+                      </wpg:grpSpPr>
+                      <wps:wsp>
+                        <wps:cNvPr id="327130078" name="Rectangle 29"/>
+                        <wps:cNvSpPr>
+                          <a:spLocks noChangeArrowheads="1"/>
+                        </wps:cNvSpPr>
+                        <wps:spPr bwMode="auto">
+                          <a:xfrm>
+                            <a:off x="0" y="0"/>
+                            <a:ext cx="8856" cy="20000"/>
+                          </a:xfrm>
+                          <a:prstGeom prst="rect">
+                            <a:avLst/>
+                          </a:prstGeom>
+                          <a:noFill/>
+                          <a:ln>
+                            <a:noFill/>
+                          </a:ln>
+                          <a:extLst>
+                            <a:ext uri="{909E8E84-426E-40DD-AFC4-6F175D3DCCD1}">
+                              <a14:hiddenFill xmlns:a14="http://schemas.microsoft.com/office/drawing/2010/main">
+                                <a:solidFill>
+                                  <a:srgbClr val="FFFFFF"/>
+                                </a:solidFill>
+                              </a14:hiddenFill>
+                            </a:ext>
+                            <a:ext uri="{91240B29-F687-4F45-9708-019B960494DF}">
+                              <a14:hiddenLine xmlns:a14="http://schemas.microsoft.com/office/drawing/2010/main" w="3175">
+                                <a:solidFill>
+                                  <a:srgbClr val="000000"/>
+                                </a:solidFill>
+                                <a:miter lim="800000"/>
+                                <a:headEnd/>
+                                <a:tailEnd/>
+                              </a14:hiddenLine>
+                            </a:ext>
+                          </a:extLst>
+                        </wps:spPr>
+                        <wps:txbx>
+                          <w:txbxContent>
+                            <w:p>
+                              <w:pPr>
+                                <w:pStyle w:val="a1"/>
+                                <w:rPr>
+                                  <w:rFonts w:ascii="Times New Roman" w:hAnsi="Times New Roman"/>
+                                  <w:i w:val="0"/>
+                                  <w:sz w:val="18"/>
+                                  <w:lang w:val="ru-RU"/>
+                                </w:rPr>
+                              </w:pPr>
+                              <w:r>
+                                <w:rPr>
+                                  <w:rFonts w:ascii="Times New Roman" w:hAnsi="Times New Roman"/>
+                                  <w:i w:val="0"/>
+                                  <w:sz w:val="18"/>
+                                  <w:lang w:val="ru-RU"/>
+                                </w:rPr>
+                                <w:t>Пров.</w:t>
+                              </w:r>
+                            </w:p>
+                          </w:txbxContent>
+                        </wps:txbx>
+                        <wps:bodyPr rot="0" vert="horz" wrap="square" lIns="12700" tIns="12700" rIns="12700" bIns="12700" anchor="t" anchorCtr="0" upright="1">
+                          <a:noAutofit/>
+                        </wps:bodyPr>
+                      </wps:wsp>
+                      <wps:wsp>
+                        <wps:cNvPr id="283185386" name="Rectangle 30"/>
+                        <wps:cNvSpPr>
+                          <a:spLocks noChangeArrowheads="1"/>
+                        </wps:cNvSpPr>
+                        <wps:spPr bwMode="auto">
+                          <a:xfrm>
+                            <a:off x="9281" y="0"/>
+                            <a:ext cx="10718" cy="20000"/>
+                          </a:xfrm>
+                          <a:prstGeom prst="rect">
+                            <a:avLst/>
+                          </a:prstGeom>
+                          <a:noFill/>
+                          <a:ln>
+                            <a:noFill/>
+                          </a:ln>
+                          <a:extLst>
+                            <a:ext uri="{909E8E84-426E-40DD-AFC4-6F175D3DCCD1}">
+                              <a14:hiddenFill xmlns:a14="http://schemas.microsoft.com/office/drawing/2010/main">
+                                <a:solidFill>
+                                  <a:srgbClr val="FFFFFF"/>
+                                </a:solidFill>
+                              </a14:hiddenFill>
+                            </a:ext>
+                            <a:ext uri="{91240B29-F687-4F45-9708-019B960494DF}">
+                              <a14:hiddenLine xmlns:a14="http://schemas.microsoft.com/office/drawing/2010/main" w="3175">
+                                <a:solidFill>
+                                  <a:srgbClr val="000000"/>
+                                </a:solidFill>
+                                <a:miter lim="800000"/>
+                                <a:headEnd/>
+                                <a:tailEnd/>
+                              </a14:hiddenLine>
+                            </a:ext>
+                          </a:extLst>
+                        </wps:spPr>
+                        <wps:txbx>
+                          <w:txbxContent>
+                            <w:p>
+                              <w:pPr>
+                                <w:pStyle w:val="a1"/>
+                                <w:rPr>
+                                  <w:rFonts w:ascii="Times New Roman" w:hAnsi="Times New Roman"/>
+                                  <w:i w:val="0"/>
+                                  <w:sz w:val="18"/>
+                                  <w:szCs w:val="16"/>
+                                  <w:lang w:val="ru-RU"/>
+                                </w:rPr>
+                              </w:pPr>
+                              <w:r>
+                                <w:rPr>
+                                  <w:rFonts w:ascii="Times New Roman" w:hAnsi="Times New Roman"/>
+                                  <w:i w:val="0"/>
+                                  <w:sz w:val="18"/>
+                                  <w:szCs w:val="16"/>
+                                  <w:lang w:val="ru-RU"/>
+                                </w:rPr>
+                                <w:t>Кафтан Д. Ю.</w:t>
+                              </w:r>
+                            </w:p>
+                          </w:txbxContent>
+                        </wps:txbx>
+                        <wps:bodyPr rot="0" vert="horz" wrap="square" lIns="12700" tIns="12700" rIns="12700" bIns="12700" anchor="t" anchorCtr="0" upright="1">
+                          <a:noAutofit/>
+                        </wps:bodyPr>
+                      </wps:wsp>
+                    </wpg:grpSp>
+                    <wpg:grpSp>
+                      <wpg:cNvPr id="1513910029" name="Group 31"/>
+                      <wpg:cNvGrpSpPr>
+                        <a:grpSpLocks/>
+                      </wpg:cNvGrpSpPr>
+                      <wpg:grpSpPr bwMode="auto">
+                        <a:xfrm>
+                          <a:off x="39" y="18969"/>
+                          <a:ext cx="5457" cy="346"/>
+                          <a:chOff x="0" y="0"/>
+                          <a:chExt cx="22730" cy="22420"/>
+                        </a:xfrm>
+                      </wpg:grpSpPr>
+                      <wps:wsp>
+                        <wps:cNvPr id="631412161" name="Rectangle 32"/>
+                        <wps:cNvSpPr>
+                          <a:spLocks noChangeArrowheads="1"/>
+                        </wps:cNvSpPr>
+                        <wps:spPr bwMode="auto">
+                          <a:xfrm>
+                            <a:off x="0" y="0"/>
+                            <a:ext cx="8856" cy="20000"/>
+                          </a:xfrm>
+                          <a:prstGeom prst="rect">
+                            <a:avLst/>
+                          </a:prstGeom>
+                          <a:noFill/>
+                          <a:ln>
+                            <a:noFill/>
+                          </a:ln>
+                          <a:extLst>
+                            <a:ext uri="{909E8E84-426E-40DD-AFC4-6F175D3DCCD1}">
+                              <a14:hiddenFill xmlns:a14="http://schemas.microsoft.com/office/drawing/2010/main">
+                                <a:solidFill>
+                                  <a:srgbClr val="FFFFFF"/>
+                                </a:solidFill>
+                              </a14:hiddenFill>
+                            </a:ext>
+                            <a:ext uri="{91240B29-F687-4F45-9708-019B960494DF}">
+                              <a14:hiddenLine xmlns:a14="http://schemas.microsoft.com/office/drawing/2010/main" w="3175">
+                                <a:solidFill>
+                                  <a:srgbClr val="000000"/>
+                                </a:solidFill>
+                                <a:miter lim="800000"/>
+                                <a:headEnd/>
+                                <a:tailEnd/>
+                              </a14:hiddenLine>
+                            </a:ext>
+                          </a:extLst>
+                        </wps:spPr>
+                        <wps:txbx>
+                          <w:txbxContent>
+                            <w:p/>
+                          </w:txbxContent>
+                        </wps:txbx>
+                        <wps:bodyPr rot="0" vert="horz" wrap="square" lIns="12700" tIns="12700" rIns="12700" bIns="12700" anchor="t" anchorCtr="0" upright="1">
+                          <a:noAutofit/>
+                        </wps:bodyPr>
+                      </wps:wsp>
+                      <wps:wsp>
+                        <wps:cNvPr id="447937806" name="Rectangle 33"/>
+                        <wps:cNvSpPr>
+                          <a:spLocks noChangeArrowheads="1"/>
+                        </wps:cNvSpPr>
+                        <wps:spPr bwMode="auto">
+                          <a:xfrm>
+                            <a:off x="8951" y="2420"/>
+                            <a:ext cx="13779" cy="20000"/>
+                          </a:xfrm>
+                          <a:prstGeom prst="rect">
+                            <a:avLst/>
+                          </a:prstGeom>
+                          <a:noFill/>
+                          <a:ln>
+                            <a:noFill/>
+                          </a:ln>
+                          <a:extLst>
+                            <a:ext uri="{909E8E84-426E-40DD-AFC4-6F175D3DCCD1}">
+                              <a14:hiddenFill xmlns:a14="http://schemas.microsoft.com/office/drawing/2010/main">
+                                <a:solidFill>
+                                  <a:srgbClr val="FFFFFF"/>
+                                </a:solidFill>
+                              </a14:hiddenFill>
+                            </a:ext>
+                            <a:ext uri="{91240B29-F687-4F45-9708-019B960494DF}">
+                              <a14:hiddenLine xmlns:a14="http://schemas.microsoft.com/office/drawing/2010/main" w="3175">
+                                <a:solidFill>
+                                  <a:srgbClr val="000000"/>
+                                </a:solidFill>
+                                <a:miter lim="800000"/>
+                                <a:headEnd/>
+                                <a:tailEnd/>
+                              </a14:hiddenLine>
+                            </a:ext>
+                          </a:extLst>
+                        </wps:spPr>
+                        <wps:txbx>
+                          <w:txbxContent>
+                            <w:p>
+                              <w:pPr>
+                                <w:rPr>
+                                  <w:sz w:val="18"/>
+                                  <w:szCs w:val="18"/>
+                                </w:rPr>
+                              </w:pPr>
+                            </w:p>
+                          </w:txbxContent>
+                        </wps:txbx>
+                        <wps:bodyPr rot="0" vert="horz" wrap="square" lIns="12700" tIns="12700" rIns="12700" bIns="12700" anchor="t" anchorCtr="0" upright="1">
+                          <a:noAutofit/>
+                        </wps:bodyPr>
+                      </wps:wsp>
+                    </wpg:grpSp>
+                    <wpg:grpSp>
+                      <wpg:cNvPr id="1899821258" name="Group 34"/>
+                      <wpg:cNvGrpSpPr>
+                        <a:grpSpLocks/>
+                      </wpg:cNvGrpSpPr>
+                      <wpg:grpSpPr bwMode="auto">
+                        <a:xfrm>
+                          <a:off x="39" y="19314"/>
+                          <a:ext cx="4801" cy="310"/>
+                          <a:chOff x="0" y="0"/>
+                          <a:chExt cx="19999" cy="20000"/>
+                        </a:xfrm>
+                      </wpg:grpSpPr>
+                      <wps:wsp>
+                        <wps:cNvPr id="31765126" name="Rectangle 35"/>
+                        <wps:cNvSpPr>
+                          <a:spLocks noChangeArrowheads="1"/>
+                        </wps:cNvSpPr>
+                        <wps:spPr bwMode="auto">
+                          <a:xfrm>
+                            <a:off x="0" y="0"/>
+                            <a:ext cx="8856" cy="20000"/>
+                          </a:xfrm>
+                          <a:prstGeom prst="rect">
+                            <a:avLst/>
+                          </a:prstGeom>
+                          <a:noFill/>
+                          <a:ln>
+                            <a:noFill/>
+                          </a:ln>
+                          <a:extLst>
+                            <a:ext uri="{909E8E84-426E-40DD-AFC4-6F175D3DCCD1}">
+                              <a14:hiddenFill xmlns:a14="http://schemas.microsoft.com/office/drawing/2010/main">
+                                <a:solidFill>
+                                  <a:srgbClr val="FFFFFF"/>
+                                </a:solidFill>
+                              </a14:hiddenFill>
+                            </a:ext>
+                            <a:ext uri="{91240B29-F687-4F45-9708-019B960494DF}">
+                              <a14:hiddenLine xmlns:a14="http://schemas.microsoft.com/office/drawing/2010/main" w="3175">
+                                <a:solidFill>
+                                  <a:srgbClr val="000000"/>
+                                </a:solidFill>
+                                <a:miter lim="800000"/>
+                                <a:headEnd/>
+                                <a:tailEnd/>
+                              </a14:hiddenLine>
+                            </a:ext>
+                          </a:extLst>
+                        </wps:spPr>
+                        <wps:txbx>
+                          <w:txbxContent>
+                            <w:p>
+                              <w:pPr>
+                                <w:pStyle w:val="a1"/>
+                                <w:rPr>
+                                  <w:rFonts w:ascii="Times New Roman" w:hAnsi="Times New Roman"/>
+                                  <w:i w:val="0"/>
+                                  <w:sz w:val="18"/>
+                                  <w:lang w:val="ru-RU"/>
+                                </w:rPr>
+                              </w:pPr>
+                              <w:r>
+                                <w:rPr>
+                                  <w:rFonts w:ascii="Times New Roman" w:hAnsi="Times New Roman"/>
+                                  <w:i w:val="0"/>
+                                  <w:sz w:val="18"/>
+                                  <w:lang w:val="ru-RU"/>
+                                </w:rPr>
+                                <w:t>Н. контр.</w:t>
+                              </w:r>
+                            </w:p>
+                          </w:txbxContent>
+                        </wps:txbx>
+                        <wps:bodyPr rot="0" vert="horz" wrap="square" lIns="12700" tIns="12700" rIns="12700" bIns="12700" anchor="t" anchorCtr="0" upright="1">
+                          <a:noAutofit/>
+                        </wps:bodyPr>
+                      </wps:wsp>
+                      <wps:wsp>
+                        <wps:cNvPr id="861846531" name="Rectangle 36"/>
+                        <wps:cNvSpPr>
+                          <a:spLocks noChangeArrowheads="1"/>
+                        </wps:cNvSpPr>
+                        <wps:spPr bwMode="auto">
+                          <a:xfrm>
+                            <a:off x="9281" y="0"/>
+                            <a:ext cx="10718" cy="20000"/>
+                          </a:xfrm>
+                          <a:prstGeom prst="rect">
+                            <a:avLst/>
+                          </a:prstGeom>
+                          <a:noFill/>
+                          <a:ln>
+                            <a:noFill/>
+                          </a:ln>
+                          <a:extLst>
+                            <a:ext uri="{909E8E84-426E-40DD-AFC4-6F175D3DCCD1}">
+                              <a14:hiddenFill xmlns:a14="http://schemas.microsoft.com/office/drawing/2010/main">
+                                <a:solidFill>
+                                  <a:srgbClr val="FFFFFF"/>
+                                </a:solidFill>
+                              </a14:hiddenFill>
+                            </a:ext>
+                            <a:ext uri="{91240B29-F687-4F45-9708-019B960494DF}">
+                              <a14:hiddenLine xmlns:a14="http://schemas.microsoft.com/office/drawing/2010/main" w="3175">
+                                <a:solidFill>
+                                  <a:srgbClr val="000000"/>
+                                </a:solidFill>
+                                <a:miter lim="800000"/>
+                                <a:headEnd/>
+                                <a:tailEnd/>
+                              </a14:hiddenLine>
+                            </a:ext>
+                          </a:extLst>
+                        </wps:spPr>
+                        <wps:txbx>
+                          <w:txbxContent>
+                            <w:p>
+                              <w:pPr>
+                                <w:pStyle w:val="a1"/>
+                                <w:rPr>
+                                  <w:rFonts w:ascii="Times New Roman" w:hAnsi="Times New Roman"/>
+                                  <w:i w:val="0"/>
+                                  <w:sz w:val="16"/>
+                                  <w:szCs w:val="16"/>
+                                  <w:lang w:val="ru-RU"/>
+                                </w:rPr>
+                              </w:pPr>
+                              <w:r>
+                                <w:rPr>
+                                  <w:rFonts w:ascii="Times New Roman" w:hAnsi="Times New Roman"/>
+                                  <w:i w:val="0"/>
+                                  <w:sz w:val="16"/>
+                                  <w:szCs w:val="16"/>
+                                  <w:lang w:val="ru-RU"/>
+                                </w:rPr>
+                                <w:t>Преснухина Ю. В.</w:t>
+                              </w:r>
+                            </w:p>
+                          </w:txbxContent>
+                        </wps:txbx>
+                        <wps:bodyPr rot="0" vert="horz" wrap="square" lIns="12700" tIns="12700" rIns="12700" bIns="12700" anchor="t" anchorCtr="0" upright="1">
+                          <a:noAutofit/>
+                        </wps:bodyPr>
+                      </wps:wsp>
+                    </wpg:grpSp>
+                    <wpg:grpSp>
+                      <wpg:cNvPr id="1199249326" name="Group 37"/>
+                      <wpg:cNvGrpSpPr>
+                        <a:grpSpLocks/>
+                      </wpg:cNvGrpSpPr>
+                      <wpg:grpSpPr bwMode="auto">
+                        <a:xfrm>
+                          <a:off x="39" y="19660"/>
+                          <a:ext cx="4801" cy="309"/>
+                          <a:chOff x="0" y="0"/>
+                          <a:chExt cx="19999" cy="20000"/>
+                        </a:xfrm>
+                      </wpg:grpSpPr>
+                      <wps:wsp>
+                        <wps:cNvPr id="305347254" name="Rectangle 38"/>
+                        <wps:cNvSpPr>
+                          <a:spLocks noChangeArrowheads="1"/>
+                        </wps:cNvSpPr>
+                        <wps:spPr bwMode="auto">
+                          <a:xfrm>
+                            <a:off x="0" y="0"/>
+                            <a:ext cx="8856" cy="20000"/>
+                          </a:xfrm>
+                          <a:prstGeom prst="rect">
+                            <a:avLst/>
+                          </a:prstGeom>
+                          <a:noFill/>
+                          <a:ln>
+                            <a:noFill/>
+                          </a:ln>
+                          <a:extLst>
+                            <a:ext uri="{909E8E84-426E-40DD-AFC4-6F175D3DCCD1}">
+                              <a14:hiddenFill xmlns:a14="http://schemas.microsoft.com/office/drawing/2010/main">
+                                <a:solidFill>
+                                  <a:srgbClr val="FFFFFF"/>
+                                </a:solidFill>
+                              </a14:hiddenFill>
+                            </a:ext>
+                            <a:ext uri="{91240B29-F687-4F45-9708-019B960494DF}">
+                              <a14:hiddenLine xmlns:a14="http://schemas.microsoft.com/office/drawing/2010/main" w="3175">
+                                <a:solidFill>
+                                  <a:srgbClr val="000000"/>
+                                </a:solidFill>
+                                <a:miter lim="800000"/>
+                                <a:headEnd/>
+                                <a:tailEnd/>
+                              </a14:hiddenLine>
+                            </a:ext>
+                          </a:extLst>
+                        </wps:spPr>
+                        <wps:txbx>
+                          <w:txbxContent>
+                            <w:p>
+                              <w:pPr>
+                                <w:pStyle w:val="a1"/>
+                                <w:rPr>
+                                  <w:rFonts w:ascii="Times New Roman" w:hAnsi="Times New Roman"/>
+                                  <w:i w:val="0"/>
+                                  <w:sz w:val="18"/>
+                                  <w:lang w:val="ru-RU"/>
+                                </w:rPr>
+                              </w:pPr>
+                              <w:r>
+                                <w:rPr>
+                                  <w:rFonts w:ascii="Times New Roman" w:hAnsi="Times New Roman"/>
+                                  <w:i w:val="0"/>
+                                  <w:sz w:val="18"/>
+                                  <w:lang w:val="ru-RU"/>
+                                </w:rPr>
+                                <w:t>Утв.</w:t>
+                              </w:r>
+                            </w:p>
+                          </w:txbxContent>
+                        </wps:txbx>
+                        <wps:bodyPr rot="0" vert="horz" wrap="square" lIns="12700" tIns="12700" rIns="12700" bIns="12700" anchor="t" anchorCtr="0" upright="1">
+                          <a:noAutofit/>
+                        </wps:bodyPr>
+                      </wps:wsp>
+                      <wps:wsp>
+                        <wps:cNvPr id="1520756550" name="Rectangle 39"/>
+                        <wps:cNvSpPr>
+                          <a:spLocks noChangeArrowheads="1"/>
+                        </wps:cNvSpPr>
+                        <wps:spPr bwMode="auto">
+                          <a:xfrm>
+                            <a:off x="9281" y="0"/>
+                            <a:ext cx="10718" cy="20000"/>
+                          </a:xfrm>
+                          <a:prstGeom prst="rect">
+                            <a:avLst/>
+                          </a:prstGeom>
+                          <a:noFill/>
+                          <a:ln>
+                            <a:noFill/>
+                          </a:ln>
+                          <a:extLst>
+                            <a:ext uri="{909E8E84-426E-40DD-AFC4-6F175D3DCCD1}">
+                              <a14:hiddenFill xmlns:a14="http://schemas.microsoft.com/office/drawing/2010/main">
+                                <a:solidFill>
+                                  <a:srgbClr val="FFFFFF"/>
+                                </a:solidFill>
+                              </a14:hiddenFill>
+                            </a:ext>
+                            <a:ext uri="{91240B29-F687-4F45-9708-019B960494DF}">
+                              <a14:hiddenLine xmlns:a14="http://schemas.microsoft.com/office/drawing/2010/main" w="3175">
+                                <a:solidFill>
+                                  <a:srgbClr val="000000"/>
+                                </a:solidFill>
+                                <a:miter lim="800000"/>
+                                <a:headEnd/>
+                                <a:tailEnd/>
+                              </a14:hiddenLine>
+                            </a:ext>
+                          </a:extLst>
+                        </wps:spPr>
+                        <wps:txbx>
+                          <w:txbxContent>
+                            <w:p>
+                              <w:pPr>
+                                <w:rPr>
+                                  <w:sz w:val="18"/>
+                                  <w:szCs w:val="18"/>
+                                </w:rPr>
+                              </w:pPr>
+                            </w:p>
+                          </w:txbxContent>
+                        </wps:txbx>
+                        <wps:bodyPr rot="0" vert="horz" wrap="square" lIns="12700" tIns="12700" rIns="12700" bIns="12700" anchor="t" anchorCtr="0" upright="1">
+                          <a:noAutofit/>
+                        </wps:bodyPr>
+                      </wps:wsp>
+                    </wpg:grpSp>
+                    <wps:wsp>
+                      <wps:cNvPr id="949168408" name="Line 40"/>
+                      <wps:cNvCnPr>
+                        <a:cxnSpLocks noChangeShapeType="1"/>
+                      </wps:cNvCnPr>
+                      <wps:spPr bwMode="auto">
+                        <a:xfrm>
+                          <a:off x="14208" y="18239"/>
+                          <a:ext cx="2" cy="1740"/>
+                        </a:xfrm>
+                        <a:prstGeom prst="line">
+                          <a:avLst/>
+                        </a:prstGeom>
+                        <a:noFill/>
+                        <a:ln w="25400">
+                          <a:solidFill>
+                            <a:srgbClr val="000000"/>
+                          </a:solidFill>
+                          <a:round/>
+                          <a:headEnd/>
+                          <a:tailEnd/>
+                        </a:ln>
+                        <a:extLst>
+                          <a:ext uri="{909E8E84-426E-40DD-AFC4-6F175D3DCCD1}">
+                            <a14:hiddenFill xmlns:a14="http://schemas.microsoft.com/office/drawing/2010/main">
+                              <a:noFill/>
+                            </a14:hiddenFill>
+                          </a:ext>
+                        </a:extLst>
+                      </wps:spPr>
+                      <wps:bodyPr/>
+                    </wps:wsp>
+                    <wps:wsp>
+                      <wps:cNvPr id="1240189224" name="Rectangle 41"/>
+                      <wps:cNvSpPr>
+                        <a:spLocks noChangeArrowheads="1"/>
+                      </wps:cNvSpPr>
+                      <wps:spPr bwMode="auto">
+                        <a:xfrm>
+                          <a:off x="7787" y="18314"/>
+                          <a:ext cx="6292" cy="1609"/>
+                        </a:xfrm>
+                        <a:prstGeom prst="rect">
+                          <a:avLst/>
+                        </a:prstGeom>
+                        <a:noFill/>
+                        <a:ln>
+                          <a:noFill/>
+                        </a:ln>
+                        <a:extLst>
+                          <a:ext uri="{909E8E84-426E-40DD-AFC4-6F175D3DCCD1}">
+                            <a14:hiddenFill xmlns:a14="http://schemas.microsoft.com/office/drawing/2010/main">
+                              <a:solidFill>
+                                <a:srgbClr val="FFFFFF"/>
+                              </a:solidFill>
+                            </a14:hiddenFill>
+                          </a:ext>
+                          <a:ext uri="{91240B29-F687-4F45-9708-019B960494DF}">
+                            <a14:hiddenLine xmlns:a14="http://schemas.microsoft.com/office/drawing/2010/main" w="3175">
+                              <a:solidFill>
+                                <a:srgbClr val="000000"/>
+                              </a:solidFill>
+                              <a:miter lim="800000"/>
+                              <a:headEnd/>
+                              <a:tailEnd/>
+                            </a14:hiddenLine>
+                          </a:ext>
+                        </a:extLst>
+                      </wps:spPr>
+                      <wps:txbx>
+                        <w:txbxContent>
+                          <w:p>
+                            <w:pPr>
+                              <w:spacing w:line="240" w:lineRule="auto"/>
+                              <w:ind w:firstLine="0"/>
+                              <w:jc w:val="center"/>
+                              <w:rPr>
+                                <w:rFonts w:eastAsia="Arial"/>
+                                <w:color w:val="000000" w:themeColor="text1"/>
+                                <w:sz w:val="24"/>
+                                <w:szCs w:val="24"/>
+                              </w:rPr>
+                            </w:pPr>
+                            <w:r>
+                              <w:rPr>
+                                <w:rFonts w:eastAsia="Times New Roman"/>
+                                <w:color w:val="000000" w:themeColor="text1"/>
+                                <w:sz w:val="24"/>
+                                <w:szCs w:val="24"/>
+                                <w:lang w:val="ru-RU"/>
+                              </w:rPr>
+                              <w:t>Разработка мобильного приложения</w:t>
+                            </w:r>
+                          </w:p>
+                          <w:p>
+                            <w:pPr>
+                              <w:spacing w:line="240" w:lineRule="auto"/>
+                              <w:ind w:firstLine="0"/>
+                              <w:jc w:val="center"/>
+                              <w:rPr>
+                                <w:rFonts w:eastAsia="Arial"/>
+                                <w:color w:val="000000" w:themeColor="text1"/>
+                                <w:sz w:val="24"/>
+                                <w:szCs w:val="24"/>
+                                <w:lang w:val="ru-RU"/>
+                              </w:rPr>
+                            </w:pPr>
+                            <w:r>
+                              <w:rPr>
+                                <w:rFonts w:eastAsia="Arial"/>
+                                <w:color w:val="000000" w:themeColor="text1"/>
+                                <w:sz w:val="24"/>
+                                <w:szCs w:val="24"/>
+                              </w:rPr>
+                              <w:t>“</w:t>
+                            </w:r>
+                            <w:r>
+                              <w:rPr>
+                                <w:rFonts w:eastAsia="Arial"/>
+                                <w:color w:val="000000" w:themeColor="text1"/>
+                                <w:sz w:val="24"/>
+                                <w:szCs w:val="24"/>
+                                <w:lang w:val="ru-RU"/>
+                              </w:rPr>
+                              <w:t>Планировщик задач</w:t>
+                            </w:r>
+                            <w:r>
+                              <w:rPr>
+                                <w:rFonts w:eastAsia="Arial"/>
+                                <w:color w:val="000000" w:themeColor="text1"/>
+                                <w:sz w:val="24"/>
+                                <w:szCs w:val="24"/>
+                              </w:rPr>
+                              <w:t xml:space="preserve">” </w:t>
+                            </w:r>
+                            <w:r>
+                              <w:rPr>
+                                <w:rFonts w:eastAsia="Arial"/>
+                                <w:color w:val="000000" w:themeColor="text1"/>
+                                <w:sz w:val="24"/>
+                                <w:szCs w:val="24"/>
+                                <w:lang w:val="ru-RU"/>
+                              </w:rPr>
+                              <w:t>Пояснительная записка</w:t>
+                            </w:r>
+                          </w:p>
+                        </w:txbxContent>
+                      </wps:txbx>
+                      <wps:bodyPr rot="0" vert="horz" wrap="square" lIns="12700" tIns="12700" rIns="12700" bIns="12700" anchor="ctr" anchorCtr="0" upright="1">
+                        <a:noAutofit/>
+                      </wps:bodyPr>
+                    </wps:wsp>
+                    <wps:wsp>
+                      <wps:cNvPr id="669950325" name="Line 42"/>
+                      <wps:cNvCnPr>
+                        <a:cxnSpLocks noChangeShapeType="1"/>
+                      </wps:cNvCnPr>
+                      <wps:spPr bwMode="auto">
+                        <a:xfrm>
+                          <a:off x="14221" y="18587"/>
+                          <a:ext cx="5769" cy="1"/>
+                        </a:xfrm>
+                        <a:prstGeom prst="line">
+                          <a:avLst/>
+                        </a:prstGeom>
+                        <a:noFill/>
+                        <a:ln w="25400">
+                          <a:solidFill>
+                            <a:srgbClr val="000000"/>
+                          </a:solidFill>
+                          <a:round/>
+                          <a:headEnd/>
+                          <a:tailEnd/>
+                        </a:ln>
+                        <a:extLst>
+                          <a:ext uri="{909E8E84-426E-40DD-AFC4-6F175D3DCCD1}">
+                            <a14:hiddenFill xmlns:a14="http://schemas.microsoft.com/office/drawing/2010/main">
+                              <a:noFill/>
+                            </a14:hiddenFill>
+                          </a:ext>
+                        </a:extLst>
+                      </wps:spPr>
+                      <wps:bodyPr/>
+                    </wps:wsp>
+                    <wps:wsp>
+                      <wps:cNvPr id="776644563" name="Line 43"/>
+                      <wps:cNvCnPr>
+                        <a:cxnSpLocks noChangeShapeType="1"/>
+                      </wps:cNvCnPr>
+                      <wps:spPr bwMode="auto">
+                        <a:xfrm>
+                          <a:off x="14219" y="18939"/>
+                          <a:ext cx="5769" cy="2"/>
+                        </a:xfrm>
+                        <a:prstGeom prst="line">
+                          <a:avLst/>
+                        </a:prstGeom>
+                        <a:noFill/>
+                        <a:ln w="25400">
+                          <a:solidFill>
+                            <a:srgbClr val="000000"/>
+                          </a:solidFill>
+                          <a:round/>
+                          <a:headEnd/>
+                          <a:tailEnd/>
+                        </a:ln>
+                        <a:extLst>
+                          <a:ext uri="{909E8E84-426E-40DD-AFC4-6F175D3DCCD1}">
+                            <a14:hiddenFill xmlns:a14="http://schemas.microsoft.com/office/drawing/2010/main">
+                              <a:noFill/>
+                            </a14:hiddenFill>
+                          </a:ext>
+                        </a:extLst>
+                      </wps:spPr>
+                      <wps:bodyPr/>
+                    </wps:wsp>
+                    <wps:wsp>
+                      <wps:cNvPr id="2050548619" name="Line 44"/>
+                      <wps:cNvCnPr>
+                        <a:cxnSpLocks noChangeShapeType="1"/>
+                      </wps:cNvCnPr>
+                      <wps:spPr bwMode="auto">
+                        <a:xfrm>
+                          <a:off x="17487" y="18239"/>
+                          <a:ext cx="3" cy="693"/>
+                        </a:xfrm>
+                        <a:prstGeom prst="line">
+                          <a:avLst/>
+                        </a:prstGeom>
+                        <a:noFill/>
+                        <a:ln w="25400">
+                          <a:solidFill>
+                            <a:srgbClr val="000000"/>
+                          </a:solidFill>
+                          <a:round/>
+                          <a:headEnd/>
+                          <a:tailEnd/>
+                        </a:ln>
+                        <a:extLst>
+                          <a:ext uri="{909E8E84-426E-40DD-AFC4-6F175D3DCCD1}">
+                            <a14:hiddenFill xmlns:a14="http://schemas.microsoft.com/office/drawing/2010/main">
+                              <a:noFill/>
+                            </a14:hiddenFill>
+                          </a:ext>
+                        </a:extLst>
+                      </wps:spPr>
+                      <wps:bodyPr/>
+                    </wps:wsp>
+                    <wps:wsp>
+                      <wps:cNvPr id="1575966966" name="Rectangle 45"/>
+                      <wps:cNvSpPr>
+                        <a:spLocks noChangeArrowheads="1"/>
+                      </wps:cNvSpPr>
+                      <wps:spPr bwMode="auto">
+                        <a:xfrm>
+                          <a:off x="14295" y="18258"/>
+                          <a:ext cx="1474" cy="309"/>
+                        </a:xfrm>
+                        <a:prstGeom prst="rect">
+                          <a:avLst/>
+                        </a:prstGeom>
+                        <a:noFill/>
+                        <a:ln>
+                          <a:noFill/>
+                        </a:ln>
+                        <a:extLst>
+                          <a:ext uri="{909E8E84-426E-40DD-AFC4-6F175D3DCCD1}">
+                            <a14:hiddenFill xmlns:a14="http://schemas.microsoft.com/office/drawing/2010/main">
+                              <a:solidFill>
+                                <a:srgbClr val="FFFFFF"/>
+                              </a:solidFill>
+                            </a14:hiddenFill>
+                          </a:ext>
+                          <a:ext uri="{91240B29-F687-4F45-9708-019B960494DF}">
+                            <a14:hiddenLine xmlns:a14="http://schemas.microsoft.com/office/drawing/2010/main" w="3175">
+                              <a:solidFill>
+                                <a:srgbClr val="000000"/>
+                              </a:solidFill>
+                              <a:miter lim="800000"/>
+                              <a:headEnd/>
+                              <a:tailEnd/>
+                            </a14:hiddenLine>
+                          </a:ext>
+                        </a:extLst>
+                      </wps:spPr>
+                      <wps:txbx>
+                        <w:txbxContent>
+                          <w:p>
+                            <w:pPr>
+                              <w:pStyle w:val="a1"/>
+                              <w:jc w:val="center"/>
+                              <w:rPr>
+                                <w:rFonts w:ascii="Times New Roman" w:hAnsi="Times New Roman"/>
+                                <w:i w:val="0"/>
+                                <w:sz w:val="18"/>
+                                <w:lang w:val="ru-RU"/>
+                              </w:rPr>
+                            </w:pPr>
+                            <w:r>
+                              <w:rPr>
+                                <w:rFonts w:ascii="Times New Roman" w:hAnsi="Times New Roman"/>
+                                <w:i w:val="0"/>
+                                <w:sz w:val="18"/>
+                                <w:lang w:val="ru-RU"/>
+                              </w:rPr>
+                              <w:t>Лит.</w:t>
+                            </w:r>
+                          </w:p>
+                        </w:txbxContent>
+                      </wps:txbx>
+                      <wps:bodyPr rot="0" vert="horz" wrap="square" lIns="12700" tIns="12700" rIns="12700" bIns="12700" anchor="t" anchorCtr="0" upright="1">
+                        <a:noAutofit/>
+                      </wps:bodyPr>
+                    </wps:wsp>
+                    <wps:wsp>
+                      <wps:cNvPr id="1320389429" name="Rectangle 46"/>
+                      <wps:cNvSpPr>
+                        <a:spLocks noChangeArrowheads="1"/>
+                      </wps:cNvSpPr>
+                      <wps:spPr bwMode="auto">
+                        <a:xfrm>
+                          <a:off x="17577" y="18258"/>
+                          <a:ext cx="2327" cy="309"/>
+                        </a:xfrm>
+                        <a:prstGeom prst="rect">
+                          <a:avLst/>
+                        </a:prstGeom>
+                        <a:noFill/>
+                        <a:ln>
+                          <a:noFill/>
+                        </a:ln>
+                        <a:extLst>
+                          <a:ext uri="{909E8E84-426E-40DD-AFC4-6F175D3DCCD1}">
+                            <a14:hiddenFill xmlns:a14="http://schemas.microsoft.com/office/drawing/2010/main">
+                              <a:solidFill>
+                                <a:srgbClr val="FFFFFF"/>
+                              </a:solidFill>
+                            </a14:hiddenFill>
+                          </a:ext>
+                          <a:ext uri="{91240B29-F687-4F45-9708-019B960494DF}">
+                            <a14:hiddenLine xmlns:a14="http://schemas.microsoft.com/office/drawing/2010/main" w="3175">
+                              <a:solidFill>
+                                <a:srgbClr val="000000"/>
+                              </a:solidFill>
+                              <a:miter lim="800000"/>
+                              <a:headEnd/>
+                              <a:tailEnd/>
+                            </a14:hiddenLine>
+                          </a:ext>
+                        </a:extLst>
+                      </wps:spPr>
+                      <wps:txbx>
+                        <w:txbxContent>
+                          <w:p>
+                            <w:pPr>
+                              <w:pStyle w:val="a1"/>
+                              <w:jc w:val="center"/>
+                              <w:rPr>
+                                <w:rFonts w:ascii="Times New Roman" w:hAnsi="Times New Roman"/>
+                                <w:i w:val="0"/>
+                                <w:sz w:val="18"/>
+                                <w:lang w:val="ru-RU"/>
+                              </w:rPr>
+                            </w:pPr>
+                            <w:r>
+                              <w:rPr>
+                                <w:rFonts w:ascii="Times New Roman" w:hAnsi="Times New Roman"/>
+                                <w:i w:val="0"/>
+                                <w:sz w:val="18"/>
+                                <w:lang w:val="ru-RU"/>
+                              </w:rPr>
+                              <w:t>Листов</w:t>
+                            </w:r>
+                          </w:p>
+                        </w:txbxContent>
+                      </wps:txbx>
+                      <wps:bodyPr rot="0" vert="horz" wrap="square" lIns="12700" tIns="12700" rIns="12700" bIns="12700" anchor="t" anchorCtr="0" upright="1">
+                        <a:noAutofit/>
+                      </wps:bodyPr>
+                    </wps:wsp>
+                    <wps:wsp>
+                      <wps:cNvPr id="1779676404" name="Rectangle 47"/>
+                      <wps:cNvSpPr>
+                        <a:spLocks noChangeArrowheads="1"/>
+                      </wps:cNvSpPr>
+                      <wps:spPr bwMode="auto">
+                        <a:xfrm>
+                          <a:off x="17591" y="18613"/>
+                          <a:ext cx="2326" cy="309"/>
+                        </a:xfrm>
+                        <a:prstGeom prst="rect">
+                          <a:avLst/>
+                        </a:prstGeom>
+                        <a:noFill/>
+                        <a:ln>
+                          <a:noFill/>
+                        </a:ln>
+                        <a:extLst>
+                          <a:ext uri="{909E8E84-426E-40DD-AFC4-6F175D3DCCD1}">
+                            <a14:hiddenFill xmlns:a14="http://schemas.microsoft.com/office/drawing/2010/main">
+                              <a:solidFill>
+                                <a:srgbClr val="FFFFFF"/>
+                              </a:solidFill>
+                            </a14:hiddenFill>
+                          </a:ext>
+                          <a:ext uri="{91240B29-F687-4F45-9708-019B960494DF}">
+                            <a14:hiddenLine xmlns:a14="http://schemas.microsoft.com/office/drawing/2010/main" w="3175">
+                              <a:solidFill>
+                                <a:srgbClr val="000000"/>
+                              </a:solidFill>
+                              <a:miter lim="800000"/>
+                              <a:headEnd/>
+                              <a:tailEnd/>
+                            </a14:hiddenLine>
+                          </a:ext>
+                        </a:extLst>
+                      </wps:spPr>
+                      <wps:txbx>
+                        <w:txbxContent>
+                          <w:p>
+                            <w:pPr>
+                              <w:pStyle w:val="a1"/>
+                              <w:jc w:val="center"/>
+                              <w:rPr>
+                                <w:rFonts w:ascii="Times New Roman" w:hAnsi="Times New Roman"/>
+                                <w:i w:val="0"/>
+                                <w:sz w:val="20"/>
+                                <w:lang w:val="ru-RU"/>
+                              </w:rPr>
+                            </w:pPr>
+                            <w:r>
+                              <w:rPr>
+                                <w:rFonts w:ascii="Times New Roman" w:hAnsi="Times New Roman"/>
+                                <w:i w:val="0"/>
+                                <w:sz w:val="20"/>
+                                <w:lang w:val="ru-RU"/>
+                              </w:rPr>
+                              <w:t>66</w:t>
+                            </w:r>
+                          </w:p>
+                        </w:txbxContent>
+                      </wps:txbx>
+                      <wps:bodyPr rot="0" vert="horz" wrap="square" lIns="12700" tIns="12700" rIns="12700" bIns="12700" anchor="t" anchorCtr="0" upright="1">
+                        <a:noAutofit/>
+                      </wps:bodyPr>
+                    </wps:wsp>
+                    <wps:wsp>
+                      <wps:cNvPr id="1233068902" name="Line 48"/>
+                      <wps:cNvCnPr>
+                        <a:cxnSpLocks noChangeShapeType="1"/>
+                      </wps:cNvCnPr>
+                      <wps:spPr bwMode="auto">
+                        <a:xfrm>
+                          <a:off x="14755" y="18594"/>
+                          <a:ext cx="2" cy="338"/>
+                        </a:xfrm>
+                        <a:prstGeom prst="line">
+                          <a:avLst/>
+                        </a:prstGeom>
+                        <a:noFill/>
+                        <a:ln w="12700">
+                          <a:solidFill>
+                            <a:srgbClr val="000000"/>
+                          </a:solidFill>
+                          <a:round/>
+                          <a:headEnd/>
+                          <a:tailEnd/>
+                        </a:ln>
+                        <a:extLst>
+                          <a:ext uri="{909E8E84-426E-40DD-AFC4-6F175D3DCCD1}">
+                            <a14:hiddenFill xmlns:a14="http://schemas.microsoft.com/office/drawing/2010/main">
+                              <a:noFill/>
+                            </a14:hiddenFill>
+                          </a:ext>
+                        </a:extLst>
+                      </wps:spPr>
+                      <wps:bodyPr/>
+                    </wps:wsp>
+                    <wps:wsp>
+                      <wps:cNvPr id="492308588" name="Line 49"/>
+                      <wps:cNvCnPr>
+                        <a:cxnSpLocks noChangeShapeType="1"/>
+                      </wps:cNvCnPr>
+                      <wps:spPr bwMode="auto">
+                        <a:xfrm>
+                          <a:off x="15301" y="18595"/>
+                          <a:ext cx="2" cy="338"/>
+                        </a:xfrm>
+                        <a:prstGeom prst="line">
+                          <a:avLst/>
+                        </a:prstGeom>
+                        <a:noFill/>
+                        <a:ln w="12700">
+                          <a:solidFill>
+                            <a:srgbClr val="000000"/>
+                          </a:solidFill>
+                          <a:round/>
+                          <a:headEnd/>
+                          <a:tailEnd/>
+                        </a:ln>
+                        <a:extLst>
+                          <a:ext uri="{909E8E84-426E-40DD-AFC4-6F175D3DCCD1}">
+                            <a14:hiddenFill xmlns:a14="http://schemas.microsoft.com/office/drawing/2010/main">
+                              <a:noFill/>
+                            </a14:hiddenFill>
+                          </a:ext>
+                        </a:extLst>
+                      </wps:spPr>
+                      <wps:bodyPr/>
+                    </wps:wsp>
+                    <wps:wsp>
+                      <wps:cNvPr id="1796520487" name="Rectangle 50"/>
+                      <wps:cNvSpPr>
+                        <a:spLocks noChangeArrowheads="1"/>
+                      </wps:cNvSpPr>
+                      <wps:spPr bwMode="auto">
+                        <a:xfrm>
+                          <a:off x="14295" y="19221"/>
+                          <a:ext cx="5609" cy="440"/>
+                        </a:xfrm>
+                        <a:prstGeom prst="rect">
+                          <a:avLst/>
+                        </a:prstGeom>
+                        <a:noFill/>
+                        <a:ln>
+                          <a:noFill/>
+                        </a:ln>
+                        <a:extLst>
+                          <a:ext uri="{909E8E84-426E-40DD-AFC4-6F175D3DCCD1}">
+                            <a14:hiddenFill xmlns:a14="http://schemas.microsoft.com/office/drawing/2010/main">
+                              <a:solidFill>
+                                <a:srgbClr val="FFFFFF"/>
+                              </a:solidFill>
+                            </a14:hiddenFill>
+                          </a:ext>
+                          <a:ext uri="{91240B29-F687-4F45-9708-019B960494DF}">
+                            <a14:hiddenLine xmlns:a14="http://schemas.microsoft.com/office/drawing/2010/main" w="3175">
+                              <a:solidFill>
+                                <a:srgbClr val="000000"/>
+                              </a:solidFill>
+                              <a:miter lim="800000"/>
+                              <a:headEnd/>
+                              <a:tailEnd/>
+                            </a14:hiddenLine>
+                          </a:ext>
+                        </a:extLst>
+                      </wps:spPr>
+                      <wps:txbx>
+                        <w:txbxContent>
+                          <w:p>
+                            <w:pPr>
+                              <w:pStyle w:val="a1"/>
+                              <w:jc w:val="center"/>
+                              <w:rPr>
+                                <w:rFonts w:ascii="Times New Roman" w:hAnsi="Times New Roman"/>
+                                <w:i w:val="0"/>
+                                <w:sz w:val="32"/>
+                                <w:szCs w:val="32"/>
+                                <w:lang w:val="ru-RU"/>
+                              </w:rPr>
+                            </w:pPr>
+                            <w:r>
+                              <w:rPr>
+                                <w:rFonts w:ascii="Times New Roman" w:hAnsi="Times New Roman"/>
+                                <w:i w:val="0"/>
+                                <w:sz w:val="32"/>
+                                <w:szCs w:val="32"/>
+                                <w:lang w:val="ru-RU"/>
+                              </w:rPr>
+                              <w:t>ГУАП ФСПО</w:t>
+                            </w:r>
+                          </w:p>
+                        </w:txbxContent>
+                      </wps:txbx>
+                      <wps:bodyPr rot="0" vert="horz" wrap="square" lIns="12700" tIns="12700" rIns="12700" bIns="12700" anchor="t" anchorCtr="0" upright="1">
+                        <a:noAutofit/>
+                      </wps:bodyPr>
+                    </wps:wsp>
+                  </wpg:wgp>
+                </a:graphicData>
+              </a:graphic>
+              <wp14:sizeRelH relativeFrom="page">
+                <wp14:pctWidth>0</wp14:pctWidth>
+              </wp14:sizeRelH>
+              <wp14:sizeRelV relativeFrom="page">
+                <wp14:pctHeight>0</wp14:pctHeight>
+              </wp14:sizeRelV>
+            </wp:anchor>
+          </w:drawing>
+        </mc:Choice>
+        <mc:Fallback>
+          <w:pict>
+            <v:group w14:anchorId="128996C8" id="Группа 21" o:spid="_x0000_s1026" style="position:absolute;left:0;text-align:left;margin-left:49.35pt;margin-top:21.05pt;width:536.4pt;height:752.2pt;z-index:251668480;mso-position-horizontal-relative:page;mso-position-vertical-relative:page" coordsize="20000,20000" o:gfxdata="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">
+              <v:rect id="Rectangle 2" o:spid="_x0000_s1027" style="position:absolute;width:20000;height:20000;visibility:visible;mso-wrap-style:square;v-text-anchor:top" o:gfxdata="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" filled="f" strokeweight="2pt"/>
+              <v:line id="Line 3" o:spid="_x0000_s1028" style="position:absolute;visibility:visible;mso-wrap-style:square" from="993,17183" to="995,18221" o:connectortype="straight" o:gfxdata="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" strokeweight="2pt"/>
+              <v:line id="Line 4" o:spid="_x0000_s1029" style="position:absolute;visibility:visible;mso-wrap-style:square" from="10,17173" to="19977,17174" o:connectortype="straight" o:gfxdata="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" strokeweight="2pt"/>
+              <v:line id="Line 5" o:spid="_x0000_s1030" style="position:absolute;visibility:visible;mso-wrap-style:square" from="2186,17192" to="2188,19989" o:connectortype="straight" o:gfxdata="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" strokeweight="2pt"/>
+              <v:line id="Line 6" o:spid="_x0000_s1031" style="position:absolute;visibility:visible;mso-wrap-style:square" from="4919,17192" to="4921,19989" o:connectortype="straight" o:gfxdata="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" strokeweight="2pt"/>
+              <v:line id="Line 7" o:spid="_x0000_s1032" style="position:absolute;visibility:visible;mso-wrap-style:square" from="6557,17192" to="6559,19989" o:connectortype="straight" o:gfxdata="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" strokeweight="2pt"/>
+              <v:line id="Line 8" o:spid="_x0000_s1033" style="position:absolute;visibility:visible;mso-wrap-style:square" from="7650,17183" to="7652,19979" o:connectortype="straight" o:gfxdata="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" strokeweight="2pt"/>
+              <v:line id="Line 9" o:spid="_x0000_s1034" style="position:absolute;visibility:visible;mso-wrap-style:square" from="15848,18239" to="15852,18932" o:connectortype="straight" o:gfxdata="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" strokeweight="2pt"/>
+              <v:line id="Line 10" o:spid="_x0000_s1035" style="position:absolute;visibility:visible;mso-wrap-style:square" from="10,19293" to="7631,19295" o:connectortype="straight" o:gfxdata="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" strokeweight="1pt"/>
+              <v:line id="Line 11" o:spid="_x0000_s1036" style="position:absolute;visibility:visible;mso-wrap-style:square" from="10,19646" to="7631,19647" o:connectortype="straight" o:gfxdata="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" strokeweight="1pt"/>
+              <v:rect id="Rectangle 12" o:spid="_x0000_s1037" style="position:absolute;left:54;top:17912;width:883;height:309;visibility:visible;mso-wrap-style:square;v-text-anchor:top" o:gfxdata="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" filled="f" stroked="f" strokeweight=".25pt">
+                <v:textbox inset="1pt,1pt,1pt,1pt">
+                  <w:txbxContent>
+                    <w:p>
+                      <w:pPr>
+                        <w:pStyle w:val="a1"/>
+                        <w:jc w:val="center"/>
+                        <w:rPr>
+                          <w:sz w:val="18"/>
+                        </w:rPr>
+                      </w:pPr>
+                      <w:r>
+                        <w:rPr>
+                          <w:rFonts w:ascii="Times New Roman" w:hAnsi="Times New Roman"/>
+                          <w:i w:val="0"/>
+                          <w:sz w:val="18"/>
+                          <w:lang w:val="ru-RU"/>
+                        </w:rPr>
+                        <w:t>Изм</w:t>
+                      </w:r>
+                      <w:r>
+                        <w:rPr>
+                          <w:sz w:val="18"/>
+                        </w:rPr>
+                        <w:t>.</w:t>
+                      </w:r>
+                    </w:p>
+                  </w:txbxContent>
+                </v:textbox>
+              </v:rect>
+              <v:rect id="Rectangle 13" o:spid="_x0000_s1038" style="position:absolute;left:1051;top:17912;width:1100;height:309;visibility:visible;mso-wrap-style:square;v-text-anchor:top" o:gfxdata="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" filled="f" stroked="f" strokeweight=".25pt">
+                <v:textbox inset="1pt,1pt,1pt,1pt">
+                  <w:txbxContent>
+                    <w:p>
+                      <w:pPr>
+                        <w:pStyle w:val="a1"/>
+                        <w:jc w:val="center"/>
+                        <w:rPr>
+                          <w:rFonts w:ascii="Times New Roman" w:hAnsi="Times New Roman"/>
+                          <w:i w:val="0"/>
+                          <w:sz w:val="18"/>
+                          <w:lang w:val="ru-RU"/>
+                        </w:rPr>
+                      </w:pPr>
+                      <w:r>
+                        <w:rPr>
+                          <w:rFonts w:ascii="Times New Roman" w:hAnsi="Times New Roman"/>
+                          <w:i w:val="0"/>
+                          <w:sz w:val="18"/>
+                          <w:lang w:val="ru-RU"/>
+                        </w:rPr>
+                        <w:t>Лист</w:t>
+                      </w:r>
+                    </w:p>
+                  </w:txbxContent>
+                </v:textbox>
+              </v:rect>
+              <v:rect id="Rectangle 14" o:spid="_x0000_s1039" style="position:absolute;left:2267;top:17912;width:2573;height:309;visibility:visible;mso-wrap-style:square;v-text-anchor:top" o:gfxdata="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" filled="f" stroked="f" strokeweight=".25pt">
+                <v:textbox inset="1pt,1pt,1pt,1pt">
+                  <w:txbxContent>
+                    <w:p>
+                      <w:pPr>
+                        <w:pStyle w:val="a1"/>
+                        <w:jc w:val="center"/>
+                        <w:rPr>
+                          <w:rFonts w:ascii="Times New Roman" w:hAnsi="Times New Roman"/>
+                          <w:i w:val="0"/>
+                          <w:sz w:val="18"/>
+                          <w:lang w:val="ru-RU"/>
+                        </w:rPr>
+                      </w:pPr>
+                      <w:r>
+                        <w:rPr>
+                          <w:rFonts w:ascii="Times New Roman" w:hAnsi="Times New Roman"/>
+                          <w:i w:val="0"/>
+                          <w:sz w:val="18"/>
+                          <w:lang w:val="ru-RU"/>
+                        </w:rPr>
+                        <w:t>№ докум.</w:t>
+                      </w:r>
+                    </w:p>
+                  </w:txbxContent>
+                </v:textbox>
+              </v:rect>
+              <v:rect id="Rectangle 15" o:spid="_x0000_s1040" style="position:absolute;left:4983;top:17912;width:1534;height:309;visibility:visible;mso-wrap-style:square;v-text-anchor:top" o:gfxdata="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" filled="f" stroked="f" strokeweight=".25pt">
+                <v:textbox inset="1pt,1pt,1pt,1pt">
+                  <w:txbxContent>
+                    <w:p>
+                      <w:pPr>
+                        <w:pStyle w:val="a1"/>
+                        <w:jc w:val="center"/>
+                        <w:rPr>
+                          <w:rFonts w:ascii="Times New Roman" w:hAnsi="Times New Roman"/>
+                          <w:i w:val="0"/>
+                          <w:sz w:val="18"/>
+                          <w:lang w:val="ru-RU"/>
+                        </w:rPr>
+                      </w:pPr>
+                      <w:r>
+                        <w:rPr>
+                          <w:rFonts w:ascii="Times New Roman" w:hAnsi="Times New Roman"/>
+                          <w:i w:val="0"/>
+                          <w:sz w:val="18"/>
+                          <w:lang w:val="ru-RU"/>
+                        </w:rPr>
+                        <w:t>Подп.</w:t>
+                      </w:r>
+                    </w:p>
+                  </w:txbxContent>
+                </v:textbox>
+              </v:rect>
+              <v:rect id="Rectangle 16" o:spid="_x0000_s1041" style="position:absolute;left:6604;top:17912;width:1000;height:309;visibility:visible;mso-wrap-style:square;v-text-anchor:top" o:gfxdata="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" filled="f" stroked="f" strokeweight=".25pt">
+                <v:textbox inset="1pt,1pt,1pt,1pt">
+                  <w:txbxContent>
+                    <w:p>
+                      <w:pPr>
+                        <w:pStyle w:val="a1"/>
+                        <w:jc w:val="center"/>
+                        <w:rPr>
+                          <w:rFonts w:ascii="Times New Roman" w:hAnsi="Times New Roman"/>
+                          <w:i w:val="0"/>
+                          <w:sz w:val="18"/>
+                          <w:lang w:val="ru-RU"/>
+                        </w:rPr>
+                      </w:pPr>
+                      <w:r>
+                        <w:rPr>
+                          <w:rFonts w:ascii="Times New Roman" w:hAnsi="Times New Roman"/>
+                          <w:i w:val="0"/>
+                          <w:sz w:val="18"/>
+                          <w:lang w:val="ru-RU"/>
+                        </w:rPr>
+                        <w:t>Дата</w:t>
+                      </w:r>
+                    </w:p>
+                  </w:txbxContent>
+                </v:textbox>
+              </v:rect>
+              <v:rect id="Rectangle 17" o:spid="_x0000_s1042" style="position:absolute;left:15929;top:18258;width:1475;height:309;visibility:visible;mso-wrap-style:square;v-text-anchor:top" o:gfxdata="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" filled="f" stroked="f" strokeweight=".25pt">
+                <v:textbox inset="1pt,1pt,1pt,1pt">
+                  <w:txbxContent>
+                    <w:p>
+                      <w:pPr>
+                        <w:pStyle w:val="a1"/>
+                        <w:jc w:val="center"/>
+                        <w:rPr>
+                          <w:rFonts w:ascii="Times New Roman" w:hAnsi="Times New Roman"/>
+                          <w:i w:val="0"/>
+                          <w:sz w:val="18"/>
+                          <w:lang w:val="ru-RU"/>
+                        </w:rPr>
+                      </w:pPr>
+                      <w:r>
+                        <w:rPr>
+                          <w:rFonts w:ascii="Times New Roman" w:hAnsi="Times New Roman"/>
+                          <w:i w:val="0"/>
+                          <w:sz w:val="18"/>
+                          <w:lang w:val="ru-RU"/>
+                        </w:rPr>
+                        <w:t>Лист</w:t>
+                      </w:r>
+                    </w:p>
+                  </w:txbxContent>
+                </v:textbox>
+              </v:rect>
+              <v:rect id="Rectangle 18" o:spid="_x0000_s1043" style="position:absolute;left:15929;top:18623;width:1475;height:310;visibility:visible;mso-wrap-style:square;v-text-anchor:top" o:gfxdata="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" filled="f" stroked="f" strokeweight=".25pt">
+                <v:textbox inset="1pt,1pt,1pt,1pt">
+                  <w:txbxContent>
+                    <w:p>
+                      <w:pPr>
+                        <w:pStyle w:val="a1"/>
+                        <w:jc w:val="center"/>
+                        <w:rPr>
+                          <w:rFonts w:ascii="Times New Roman" w:hAnsi="Times New Roman"/>
+                          <w:i w:val="0"/>
+                          <w:sz w:val="18"/>
+                          <w:lang w:val="ru-RU"/>
+                        </w:rPr>
+                      </w:pPr>
+                      <w:r>
+                        <w:rPr>
+                          <w:rFonts w:ascii="Times New Roman" w:hAnsi="Times New Roman"/>
+                          <w:i w:val="0"/>
+                          <w:sz w:val="18"/>
+                          <w:lang w:val="ru-RU"/>
+                        </w:rPr>
+                        <w:t>4</w:t>
+                      </w:r>
+                    </w:p>
+                  </w:txbxContent>
+                </v:textbox>
+              </v:rect>
+              <v:rect id="Rectangle 19" o:spid="_x0000_s1044" style="position:absolute;left:7652;top:17406;width:12327;height:861;visibility:visible;mso-wrap-style:square;v-text-anchor:middle" o:gfxdata="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" filled="f" stroked="f" strokeweight=".25pt">
+                <v:textbox inset="1pt,1pt,1pt,1pt">
+                  <w:txbxContent>
+                    <w:p>
+                      <w:pPr>
+                        <w:jc w:val="center"/>
+                        <w:rPr>
+                          <w:sz w:val="44"/>
+                          <w:szCs w:val="44"/>
+                        </w:rPr>
+                      </w:pPr>
+                      <w:r>
+                        <w:rPr>
+                          <w:sz w:val="44"/>
+                          <w:szCs w:val="44"/>
+                        </w:rPr>
+                        <w:t>ДП.09.02.07.</w:t>
+                      </w:r>
+                      <w:r>
+                        <w:rPr>
+                          <w:sz w:val="44"/>
+                          <w:szCs w:val="44"/>
+                        </w:rPr>
+                        <w:t>0</w:t>
+                      </w:r>
+                      <w:r>
+                        <w:rPr>
+                          <w:sz w:val="44"/>
+                          <w:szCs w:val="44"/>
+                        </w:rPr>
+                        <w:t>3</w:t>
+                      </w:r>
+                      <w:r>
+                        <w:rPr>
+                          <w:sz w:val="44"/>
+                          <w:szCs w:val="44"/>
+                        </w:rPr>
+                        <w:t>ПЗ</w:t>
+                      </w:r>
+                    </w:p>
+                  </w:txbxContent>
+                </v:textbox>
+              </v:rect>
+              <v:line id="Line 20" o:spid="_x0000_s1045" style="position:absolute;visibility:visible;mso-wrap-style:square" from="12,18233" to="19979,18234" o:connectortype="straight" o:gfxdata="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" strokeweight="2pt"/>
+              <v:line id="Line 21" o:spid="_x0000_s1046" style="position:absolute;visibility:visible;mso-wrap-style:square" from="25,17881" to="7646,17882" o:connectortype="straight" o:gfxdata="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" strokeweight="2pt"/>
+              <v:line id="Line 22" o:spid="_x0000_s1047" style="position:absolute;visibility:visible;mso-wrap-style:square" from="10,17526" to="7631,17527" o:connectortype="straight" o:gfxdata="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" strokeweight="1pt"/>
+              <v:line id="Line 23" o:spid="_x0000_s1048" style="position:absolute;visibility:visible;mso-wrap-style:square" from="10,18938" to="7631,18939" o:connectortype="straight" o:gfxdata="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" strokeweight="1pt"/>
+              <v:line id="Line 24" o:spid="_x0000_s1049" style="position:absolute;visibility:visible;mso-wrap-style:square" from="10,18583" to="7631,18584" o:connectortype="straight" o:gfxdata="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" strokeweight="1pt"/>
+              <v:group id="Group 25" o:spid="_x0000_s1050" style="position:absolute;left:39;top:18267;width:4801;height:310" coordsize="19999,20000" o:gfxdata="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">
+                <v:rect id="Rectangle 26" o:spid="_x0000_s1051" style="position:absolute;width:8856;height:20000;visibility:visible;mso-wrap-style:square;v-text-anchor:top" o:gfxdata="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" filled="f" stroked="f" strokeweight=".25pt">
+                  <v:textbox inset="1pt,1pt,1pt,1pt">
+                    <w:txbxContent>
+                      <w:p>
+                        <w:pPr>
+                          <w:pStyle w:val="a1"/>
+                          <w:rPr>
+                            <w:rFonts w:ascii="Times New Roman" w:hAnsi="Times New Roman"/>
+                            <w:i w:val="0"/>
+                            <w:sz w:val="18"/>
+                            <w:lang w:val="ru-RU"/>
+                          </w:rPr>
+                        </w:pPr>
+                        <w:proofErr w:type="spellStart"/>
+                        <w:r>
+                          <w:rPr>
+                            <w:rFonts w:ascii="Times New Roman" w:hAnsi="Times New Roman"/>
+                            <w:i w:val="0"/>
+                            <w:sz w:val="18"/>
+                            <w:lang w:val="ru-RU"/>
+                          </w:rPr>
+                          <w:t>Разраб</w:t>
+                        </w:r>
+                        <w:proofErr w:type="spellEnd"/>
+                        <w:r>
+                          <w:rPr>
+                            <w:rFonts w:ascii="Times New Roman" w:hAnsi="Times New Roman"/>
+                            <w:i w:val="0"/>
+                            <w:sz w:val="18"/>
+                            <w:lang w:val="ru-RU"/>
+                          </w:rPr>
+                          <w:t>.</w:t>
+                        </w:r>
+                      </w:p>
+                    </w:txbxContent>
+                  </v:textbox>
+                </v:rect>
+                <v:rect id="Rectangle 27" o:spid="_x0000_s1052" style="position:absolute;left:9281;width:10718;height:20000;visibility:visible;mso-wrap-style:square;v-text-anchor:top" o:gfxdata="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" filled="f" stroked="f" strokeweight=".25pt">
+                  <v:textbox inset="1pt,1pt,1pt,1pt">
+                    <w:txbxContent>
+                      <w:p>
+                        <w:pPr>
+                          <w:pStyle w:val="a1"/>
+                          <w:rPr>
+                            <w:rFonts w:ascii="Times New Roman" w:hAnsi="Times New Roman"/>
+                            <w:i w:val="0"/>
+                            <w:sz w:val="18"/>
+                            <w:szCs w:val="18"/>
+                            <w:lang w:val="ru-RU"/>
+                          </w:rPr>
+                        </w:pPr>
+                        <w:proofErr w:type="spellStart"/>
+                        <w:r>
+                          <w:rPr>
+                            <w:rFonts w:ascii="Times New Roman" w:hAnsi="Times New Roman"/>
+                            <w:i w:val="0"/>
+                            <w:sz w:val="18"/>
+                            <w:szCs w:val="18"/>
+                            <w:lang w:val="ru-RU"/>
+                          </w:rPr>
+                          <w:t>Гамуйло</w:t>
+                        </w:r>
+                        <w:proofErr w:type="spellEnd"/>
+                        <w:r>
+                          <w:rPr>
+                            <w:rFonts w:ascii="Times New Roman" w:hAnsi="Times New Roman"/>
+                            <w:i w:val="0"/>
+                            <w:sz w:val="18"/>
+                            <w:szCs w:val="18"/>
+                            <w:lang w:val="ru-RU"/>
+                          </w:rPr>
+                          <w:t xml:space="preserve"> С. С.</w:t>
+                        </w:r>
+                      </w:p>
+                    </w:txbxContent>
+                  </v:textbox>
+                </v:rect>
+              </v:group>
+              <v:group id="Group 28" o:spid="_x0000_s1053" style="position:absolute;left:39;top:18614;width:4801;height:309" coordsize="19999,20000" o:gfxdata="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">
+                <v:rect id="Rectangle 29" o:spid="_x0000_s1054" style="position:absolute;width:8856;height:20000;visibility:visible;mso-wrap-style:square;v-text-anchor:top" o:gfxdata="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" filled="f" stroked="f" strokeweight=".25pt">
+                  <v:textbox inset="1pt,1pt,1pt,1pt">
+                    <w:txbxContent>
+                      <w:p>
+                        <w:pPr>
+                          <w:pStyle w:val="a1"/>
+                          <w:rPr>
+                            <w:rFonts w:ascii="Times New Roman" w:hAnsi="Times New Roman"/>
+                            <w:i w:val="0"/>
+                            <w:sz w:val="18"/>
+                            <w:lang w:val="ru-RU"/>
+                          </w:rPr>
+                        </w:pPr>
+                        <w:r>
+                          <w:rPr>
+                            <w:rFonts w:ascii="Times New Roman" w:hAnsi="Times New Roman"/>
+                            <w:i w:val="0"/>
+                            <w:sz w:val="18"/>
+                            <w:lang w:val="ru-RU"/>
+                          </w:rPr>
+                          <w:t>Пров.</w:t>
+                        </w:r>
+                      </w:p>
+                    </w:txbxContent>
+                  </v:textbox>
+                </v:rect>
+                <v:rect id="Rectangle 30" o:spid="_x0000_s1055" style="position:absolute;left:9281;width:10718;height:20000;visibility:visible;mso-wrap-style:square;v-text-anchor:top" o:gfxdata="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" filled="f" stroked="f" strokeweight=".25pt">
+                  <v:textbox inset="1pt,1pt,1pt,1pt">
+                    <w:txbxContent>
+                      <w:p>
+                        <w:pPr>
+                          <w:pStyle w:val="a1"/>
+                          <w:rPr>
+                            <w:rFonts w:ascii="Times New Roman" w:hAnsi="Times New Roman"/>
+                            <w:i w:val="0"/>
+                            <w:sz w:val="18"/>
+                            <w:szCs w:val="16"/>
+                            <w:lang w:val="ru-RU"/>
+                          </w:rPr>
+                        </w:pPr>
+                        <w:r>
+                          <w:rPr>
+                            <w:rFonts w:ascii="Times New Roman" w:hAnsi="Times New Roman"/>
+                            <w:i w:val="0"/>
+                            <w:sz w:val="18"/>
+                            <w:szCs w:val="16"/>
+                            <w:lang w:val="ru-RU"/>
+                          </w:rPr>
+                          <w:t>Кафтан Д. Ю.</w:t>
+                        </w:r>
+                      </w:p>
+                    </w:txbxContent>
+                  </v:textbox>
+                </v:rect>
+              </v:group>
+              <v:group id="Group 31" o:spid="_x0000_s1056" style="position:absolute;left:39;top:18969;width:5457;height:346" coordsize="22730,22420" o:gfxdata="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">
+                <v:rect id="Rectangle 32" o:spid="_x0000_s1057" style="position:absolute;width:8856;height:20000;visibility:visible;mso-wrap-style:square;v-text-anchor:top" o:gfxdata="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" filled="f" stroked="f" strokeweight=".25pt">
+                  <v:textbox inset="1pt,1pt,1pt,1pt">
+                    <w:txbxContent>
+                      <w:p/>
+                    </w:txbxContent>
+                  </v:textbox>
+                </v:rect>
+                <v:rect id="Rectangle 33" o:spid="_x0000_s1058" style="position:absolute;left:8951;top:2420;width:13779;height:20000;visibility:visible;mso-wrap-style:square;v-text-anchor:top" o:gfxdata="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" filled="f" stroked="f" strokeweight=".25pt">
+                  <v:textbox inset="1pt,1pt,1pt,1pt">
+                    <w:txbxContent>
+                      <w:p>
+                        <w:pPr>
+                          <w:rPr>
+                            <w:sz w:val="18"/>
+                            <w:szCs w:val="18"/>
+                          </w:rPr>
+                        </w:pPr>
+                      </w:p>
+                    </w:txbxContent>
+                  </v:textbox>
+                </v:rect>
+              </v:group>
+              <v:group id="Group 34" o:spid="_x0000_s1059" style="position:absolute;left:39;top:19314;width:4801;height:310" coordsize="19999,20000" o:gfxdata="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">
+                <v:rect id="Rectangle 35" o:spid="_x0000_s1060" style="position:absolute;width:8856;height:20000;visibility:visible;mso-wrap-style:square;v-text-anchor:top" o:gfxdata="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" filled="f" stroked="f" strokeweight=".25pt">
+                  <v:textbox inset="1pt,1pt,1pt,1pt">
+                    <w:txbxContent>
+                      <w:p>
+                        <w:pPr>
+                          <w:pStyle w:val="a1"/>
+                          <w:rPr>
+                            <w:rFonts w:ascii="Times New Roman" w:hAnsi="Times New Roman"/>
+                            <w:i w:val="0"/>
+                            <w:sz w:val="18"/>
+                            <w:lang w:val="ru-RU"/>
+                          </w:rPr>
+                        </w:pPr>
+                        <w:r>
+                          <w:rPr>
+                            <w:rFonts w:ascii="Times New Roman" w:hAnsi="Times New Roman"/>
+                            <w:i w:val="0"/>
+                            <w:sz w:val="18"/>
+                            <w:lang w:val="ru-RU"/>
+                          </w:rPr>
+                          <w:t>Н. контр.</w:t>
+                        </w:r>
+                      </w:p>
+                    </w:txbxContent>
+                  </v:textbox>
+                </v:rect>
+                <v:rect id="Rectangle 36" o:spid="_x0000_s1061" style="position:absolute;left:9281;width:10718;height:20000;visibility:visible;mso-wrap-style:square;v-text-anchor:top" o:gfxdata="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" filled="f" stroked="f" strokeweight=".25pt">
+                  <v:textbox inset="1pt,1pt,1pt,1pt">
+                    <w:txbxContent>
+                      <w:p>
+                        <w:pPr>
+                          <w:pStyle w:val="a1"/>
+                          <w:rPr>
+                            <w:rFonts w:ascii="Times New Roman" w:hAnsi="Times New Roman"/>
+                            <w:i w:val="0"/>
+                            <w:sz w:val="16"/>
+                            <w:szCs w:val="16"/>
+                            <w:lang w:val="ru-RU"/>
+                          </w:rPr>
+                        </w:pPr>
+                        <w:r>
+                          <w:rPr>
+                            <w:rFonts w:ascii="Times New Roman" w:hAnsi="Times New Roman"/>
+                            <w:i w:val="0"/>
+                            <w:sz w:val="16"/>
+                            <w:szCs w:val="16"/>
+                            <w:lang w:val="ru-RU"/>
+                          </w:rPr>
+                          <w:t>Преснухина Ю. В.</w:t>
+                        </w:r>
+                      </w:p>
+                    </w:txbxContent>
+                  </v:textbox>
+                </v:rect>
+              </v:group>
+              <v:group id="Group 37" o:spid="_x0000_s1062" style="position:absolute;left:39;top:19660;width:4801;height:309" coordsize="19999,20000" o:gfxdata="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">
+                <v:rect id="Rectangle 38" o:spid="_x0000_s1063" style="position:absolute;width:8856;height:20000;visibility:visible;mso-wrap-style:square;v-text-anchor:top" o:gfxdata="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" filled="f" stroked="f" strokeweight=".25pt">
+                  <v:textbox inset="1pt,1pt,1pt,1pt">
+                    <w:txbxContent>
+                      <w:p>
+                        <w:pPr>
+                          <w:pStyle w:val="a1"/>
+                          <w:rPr>
+                            <w:rFonts w:ascii="Times New Roman" w:hAnsi="Times New Roman"/>
+                            <w:i w:val="0"/>
+                            <w:sz w:val="18"/>
+                            <w:lang w:val="ru-RU"/>
+                          </w:rPr>
+                        </w:pPr>
+                        <w:r>
+                          <w:rPr>
+                            <w:rFonts w:ascii="Times New Roman" w:hAnsi="Times New Roman"/>
+                            <w:i w:val="0"/>
+                            <w:sz w:val="18"/>
+                            <w:lang w:val="ru-RU"/>
+                          </w:rPr>
+                          <w:t>Утв.</w:t>
+                        </w:r>
+                      </w:p>
+                    </w:txbxContent>
+                  </v:textbox>
+                </v:rect>
+                <v:rect id="Rectangle 39" o:spid="_x0000_s1064" style="position:absolute;left:9281;width:10718;height:20000;visibility:visible;mso-wrap-style:square;v-text-anchor:top" o:gfxdata="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" filled="f" stroked="f" strokeweight=".25pt">
+                  <v:textbox inset="1pt,1pt,1pt,1pt">
+                    <w:txbxContent>
+                      <w:p>
+                        <w:pPr>
+                          <w:rPr>
+                            <w:sz w:val="18"/>
+                            <w:szCs w:val="18"/>
+                          </w:rPr>
+                        </w:pPr>
+                      </w:p>
+                    </w:txbxContent>
+                  </v:textbox>
+                </v:rect>
+              </v:group>
+              <v:line id="Line 40" o:spid="_x0000_s1065" style="position:absolute;visibility:visible;mso-wrap-style:square" from="14208,18239" to="14210,19979" o:connectortype="straight" o:gfxdata="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" strokeweight="2pt"/>
+              <v:rect id="Rectangle 41" o:spid="_x0000_s1066" style="position:absolute;left:7787;top:18314;width:6292;height:1609;visibility:visible;mso-wrap-style:square;v-text-anchor:middle" o:gfxdata="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" filled="f" stroked="f" strokeweight=".25pt">
+                <v:textbox inset="1pt,1pt,1pt,1pt">
+                  <w:txbxContent>
+                    <w:p>
+                      <w:pPr>
+                        <w:spacing w:line="240" w:lineRule="auto"/>
+                        <w:ind w:firstLine="0"/>
+                        <w:jc w:val="center"/>
+                        <w:rPr>
+                          <w:rFonts w:eastAsia="Arial"/>
+                          <w:color w:val="000000" w:themeColor="text1"/>
+                          <w:sz w:val="24"/>
+                          <w:szCs w:val="24"/>
+                        </w:rPr>
+                      </w:pPr>
+                      <w:r>
+                        <w:rPr>
+                          <w:rFonts w:eastAsia="Times New Roman"/>
+                          <w:color w:val="000000" w:themeColor="text1"/>
+                          <w:sz w:val="24"/>
+                          <w:szCs w:val="24"/>
+                          <w:lang w:val="ru-RU"/>
+                        </w:rPr>
+                        <w:t>Разработка мобильного приложения</w:t>
+                      </w:r>
+                    </w:p>
+                    <w:p>
+                      <w:pPr>
+                        <w:spacing w:line="240" w:lineRule="auto"/>
+                        <w:ind w:firstLine="0"/>
+                        <w:jc w:val="center"/>
+                        <w:rPr>
+                          <w:rFonts w:eastAsia="Arial"/>
+                          <w:color w:val="000000" w:themeColor="text1"/>
+                          <w:sz w:val="24"/>
+                          <w:szCs w:val="24"/>
+                          <w:lang w:val="ru-RU"/>
+                        </w:rPr>
+                      </w:pPr>
+                      <w:r>
+                        <w:rPr>
+                          <w:rFonts w:eastAsia="Arial"/>
+                          <w:color w:val="000000" w:themeColor="text1"/>
+                          <w:sz w:val="24"/>
+                          <w:szCs w:val="24"/>
+                        </w:rPr>
+                        <w:t>“</w:t>
+                      </w:r>
+                      <w:r>
+                        <w:rPr>
+                          <w:rFonts w:eastAsia="Arial"/>
+                          <w:color w:val="000000" w:themeColor="text1"/>
+                          <w:sz w:val="24"/>
+                          <w:szCs w:val="24"/>
+                          <w:lang w:val="ru-RU"/>
+                        </w:rPr>
+                        <w:t>Планировщик задач</w:t>
+                      </w:r>
+                      <w:r>
+                        <w:rPr>
+                          <w:rFonts w:eastAsia="Arial"/>
+                          <w:color w:val="000000" w:themeColor="text1"/>
+                          <w:sz w:val="24"/>
+                          <w:szCs w:val="24"/>
+                        </w:rPr>
+                        <w:t xml:space="preserve">” </w:t>
+                      </w:r>
+                      <w:r>
+                        <w:rPr>
+                          <w:rFonts w:eastAsia="Arial"/>
+                          <w:color w:val="000000" w:themeColor="text1"/>
+                          <w:sz w:val="24"/>
+                          <w:szCs w:val="24"/>
+                          <w:lang w:val="ru-RU"/>
+                        </w:rPr>
+                        <w:t>Пояснительная записка</w:t>
+                      </w:r>
+                    </w:p>
+                  </w:txbxContent>
+                </v:textbox>
+              </v:rect>
+              <v:line id="Line 42" o:spid="_x0000_s1067" style="position:absolute;visibility:visible;mso-wrap-style:square" from="14221,18587" to="19990,18588" o:connectortype="straight" o:gfxdata="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" strokeweight="2pt"/>
+              <v:line id="Line 43" o:spid="_x0000_s1068" style="position:absolute;visibility:visible;mso-wrap-style:square" from="14219,18939" to="19988,18941" o:connectortype="straight" o:gfxdata="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" strokeweight="2pt"/>
+              <v:line id="Line 44" o:spid="_x0000_s1069" style="position:absolute;visibility:visible;mso-wrap-style:square" from="17487,18239" to="17490,18932" o:connectortype="straight" o:gfxdata="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" strokeweight="2pt"/>
+              <v:rect id="Rectangle 45" o:spid="_x0000_s1070" style="position:absolute;left:14295;top:18258;width:1474;height:309;visibility:visible;mso-wrap-style:square;v-text-anchor:top" o:gfxdata="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" filled="f" stroked="f" strokeweight=".25pt">
+                <v:textbox inset="1pt,1pt,1pt,1pt">
+                  <w:txbxContent>
+                    <w:p>
+                      <w:pPr>
+                        <w:pStyle w:val="a1"/>
+                        <w:jc w:val="center"/>
+                        <w:rPr>
+                          <w:rFonts w:ascii="Times New Roman" w:hAnsi="Times New Roman"/>
+                          <w:i w:val="0"/>
+                          <w:sz w:val="18"/>
+                          <w:lang w:val="ru-RU"/>
+                        </w:rPr>
+                      </w:pPr>
+                      <w:r>
+                        <w:rPr>
+                          <w:rFonts w:ascii="Times New Roman" w:hAnsi="Times New Roman"/>
+                          <w:i w:val="0"/>
+                          <w:sz w:val="18"/>
+                          <w:lang w:val="ru-RU"/>
+                        </w:rPr>
+                        <w:t>Лит.</w:t>
+                      </w:r>
+                    </w:p>
+                  </w:txbxContent>
+                </v:textbox>
+              </v:rect>
+              <v:rect id="Rectangle 46" o:spid="_x0000_s1071" style="position:absolute;left:17577;top:18258;width:2327;height:309;visibility:visible;mso-wrap-style:square;v-text-anchor:top" o:gfxdata="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" filled="f" stroked="f" strokeweight=".25pt">
+                <v:textbox inset="1pt,1pt,1pt,1pt">
+                  <w:txbxContent>
+                    <w:p>
+                      <w:pPr>
+                        <w:pStyle w:val="a1"/>
+                        <w:jc w:val="center"/>
+                        <w:rPr>
+                          <w:rFonts w:ascii="Times New Roman" w:hAnsi="Times New Roman"/>
+                          <w:i w:val="0"/>
+                          <w:sz w:val="18"/>
+                          <w:lang w:val="ru-RU"/>
+                        </w:rPr>
+                      </w:pPr>
+                      <w:r>
+                        <w:rPr>
+                          <w:rFonts w:ascii="Times New Roman" w:hAnsi="Times New Roman"/>
+                          <w:i w:val="0"/>
+                          <w:sz w:val="18"/>
+                          <w:lang w:val="ru-RU"/>
+                        </w:rPr>
+                        <w:t>Листов</w:t>
+                      </w:r>
+                    </w:p>
+                  </w:txbxContent>
+                </v:textbox>
+              </v:rect>
+              <v:rect id="Rectangle 47" o:spid="_x0000_s1072" style="position:absolute;left:17591;top:18613;width:2326;height:309;visibility:visible;mso-wrap-style:square;v-text-anchor:top" o:gfxdata="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" filled="f" stroked="f" strokeweight=".25pt">
+                <v:textbox inset="1pt,1pt,1pt,1pt">
+                  <w:txbxContent>
+                    <w:p>
+                      <w:pPr>
+                        <w:pStyle w:val="a1"/>
+                        <w:jc w:val="center"/>
+                        <w:rPr>
+                          <w:rFonts w:ascii="Times New Roman" w:hAnsi="Times New Roman"/>
+                          <w:i w:val="0"/>
+                          <w:sz w:val="20"/>
+                          <w:lang w:val="ru-RU"/>
+                        </w:rPr>
+                      </w:pPr>
+                      <w:r>
+                        <w:rPr>
+                          <w:rFonts w:ascii="Times New Roman" w:hAnsi="Times New Roman"/>
+                          <w:i w:val="0"/>
+                          <w:sz w:val="20"/>
+                          <w:lang w:val="ru-RU"/>
+                        </w:rPr>
+                        <w:t>66</w:t>
+                      </w:r>
+                    </w:p>
+                  </w:txbxContent>
+                </v:textbox>
+              </v:rect>
+              <v:line id="Line 48" o:spid="_x0000_s1073" style="position:absolute;visibility:visible;mso-wrap-style:square" from="14755,18594" to="14757,18932" o:connectortype="straight" o:gfxdata="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" strokeweight="1pt"/>
+              <v:line id="Line 49" o:spid="_x0000_s1074" style="position:absolute;visibility:visible;mso-wrap-style:square" from="15301,18595" to="15303,18933" o:connectortype="straight" o:gfxdata="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" strokeweight="1pt"/>
+              <v:rect id="Rectangle 50" o:spid="_x0000_s1075" style="position:absolute;left:14295;top:19221;width:5609;height:440;visibility:visible;mso-wrap-style:square;v-text-anchor:top" o:gfxdata="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" filled="f" stroked="f" strokeweight=".25pt">
+                <v:textbox inset="1pt,1pt,1pt,1pt">
+                  <w:txbxContent>
+                    <w:p>
+                      <w:pPr>
+                        <w:pStyle w:val="a1"/>
+                        <w:jc w:val="center"/>
+                        <w:rPr>
+                          <w:rFonts w:ascii="Times New Roman" w:hAnsi="Times New Roman"/>
+                          <w:i w:val="0"/>
+                          <w:sz w:val="32"/>
+                          <w:szCs w:val="32"/>
+                          <w:lang w:val="ru-RU"/>
+                        </w:rPr>
+                      </w:pPr>
+                      <w:r>
+                        <w:rPr>
+                          <w:rFonts w:ascii="Times New Roman" w:hAnsi="Times New Roman"/>
+                          <w:i w:val="0"/>
+                          <w:sz w:val="32"/>
+                          <w:szCs w:val="32"/>
+                          <w:lang w:val="ru-RU"/>
+                        </w:rPr>
+                        <w:t>ГУАП ФСПО</w:t>
+                      </w:r>
+                    </w:p>
+                  </w:txbxContent>
+                </v:textbox>
+              </v:rect>
+              <w10:wrap anchorx="page" anchory="page"/>
+              <w10:anchorlock/>
+            </v:group>
+          </w:pict>
+        </mc:Fallback>
+      </mc:AlternateContent>
+    </w:r>
+  </w:p>
+</w:hdr>
+</file>
+
+<file path=word/header2.xml><?xml version="1.0" encoding="utf-8"?>
+<w:hdr xmlns:wpc="http://schemas.microsoft.com/office/word/2010/wordprocessingCanvas" xmlns:cx="http://schemas.microsoft.com/office/drawing/2014/chartex" xmlns:cx1="http://schemas.microsoft.com/office/drawing/2015/9/8/chartex" xmlns:cx2="http://schemas.microsoft.com/office/drawing/2015/10/21/chartex" xmlns:cx3="http://schemas.microsoft.com/office/drawing/2016/5/9/chartex" xmlns:cx4="http://schemas.microsoft.com/office/drawing/2016/5/10/chartex" xmlns:cx5="http://schemas.microsoft.com/office/drawing/2016/5/11/chartex" xmlns:cx6="http://schemas.microsoft.com/office/drawing/2016/5/12/chartex" xmlns:cx7="http://schemas.microsoft.com/office/drawing/2016/5/13/chartex" xmlns:cx8="http://schemas.microsoft.com/office/drawing/2016/5/14/chartex" xmlns:mc="http://schemas.openxmlformats.org/markup-compatibility/2006" xmlns:aink="http://schemas.microsoft.com/office/drawing/2016/ink" xmlns:am3d="http://schemas.microsoft.com/office/drawing/2017/model3d" xmlns:o="urn:schemas-microsoft-com:office:office" xmlns:oel="http://schemas.microsoft.com/office/2019/extlst" xmlns:r="http://schemas.openxmlformats.org/officeDocument/2006/relationships" xmlns:m="http://schemas.openxmlformats.org/officeDocument/2006/math" xmlns:v="urn:schemas-microsoft-com:vml" xmlns:wp14="http://schemas.microsoft.com/office/word/2010/wordprocessingDrawing" xmlns:wp="http://schemas.openxmlformats.org/drawingml/2006/wordprocessingDrawing" xmlns:w10="urn:schemas-microsoft-com:office:word" xmlns:w="http://schemas.openxmlformats.org/wordprocessingml/2006/main" xmlns:w14="http://schemas.microsoft.com/office/word/2010/wordml" xmlns:w15="http://schemas.microsoft.com/office/word/2012/wordml" xmlns:w16cex="http://schemas.microsoft.com/office/word/2018/wordml/cex" xmlns:w16cid="http://schemas.microsoft.com/office/word/2016/wordml/cid" xmlns:w16="http://schemas.microsoft.com/office/word/2018/wordml" xmlns:w16sdtdh="http://schemas.microsoft.com/office/word/2020/wordml/sdtdatahash" xmlns:w16se="http://schemas.microsoft.com/office/word/2015/wordml/symex" xmlns:wpg="http://schemas.microsoft.com/office/word/2010/wordprocessingGroup" xmlns:wpi="http://schemas.microsoft.com/office/word/2010/wordprocessingInk" xmlns:wne="http://schemas.microsoft.com/office/word/2006/wordml" xmlns:wps="http://schemas.microsoft.com/office/word/2010/wordprocessingShape" mc:Ignorable="w14 w15 w16se w16cid w16 w16cex w16sdtdh wp14">
+  <w:p>
+    <w:pPr>
+      <w:pStyle w:val="Header"/>
+    </w:pPr>
+    <w:r>
+      <w:rPr>
+        <w:noProof/>
         <w:sz w:val="32"/>
       </w:rPr>
       <mc:AlternateContent>
         <mc:Choice Requires="wpg">
           <w:drawing>
-            <wp:anchor distT="0" distB="0" distL="114300" distR="114300" simplePos="0" relativeHeight="251664384" behindDoc="0" locked="0" layoutInCell="1" allowOverlap="1" wp14:anchorId="1C5C3350" wp14:editId="2D48FB7A">
+            <wp:anchor distT="0" distB="0" distL="114300" distR="114300" simplePos="0" relativeHeight="251666432" behindDoc="0" locked="0" layoutInCell="1" allowOverlap="1" wp14:anchorId="3B9D4C93" wp14:editId="1C8F784C">
               <wp:simplePos x="0" y="0"/>
               <wp:positionH relativeFrom="column">
                 <wp:posOffset>-265386</wp:posOffset>
@@ -57802,7 +60908,7 @@
               <wp:extent cx="6814457" cy="9490710"/>
               <wp:effectExtent l="0" t="0" r="18415" b="8890"/>
               <wp:wrapNone/>
-              <wp:docPr id="391672292" name="Group 2"/>
+              <wp:docPr id="1351927154" name="Group 2"/>
               <wp:cNvGraphicFramePr>
                 <a:graphicFrameLocks xmlns:a="http://schemas.openxmlformats.org/drawingml/2006/main"/>
               </wp:cNvGraphicFramePr>
@@ -57821,7 +60927,7 @@
                       </a:xfrm>
                     </wpg:grpSpPr>
                     <wpg:grpSp>
-                      <wpg:cNvPr id="1722628163" name="Group 3"/>
+                      <wpg:cNvPr id="1954482452" name="Group 3"/>
                       <wpg:cNvGrpSpPr>
                         <a:grpSpLocks/>
                       </wpg:cNvGrpSpPr>
@@ -57834,7 +60940,7 @@
                         </a:xfrm>
                       </wpg:grpSpPr>
                       <wps:wsp>
-                        <wps:cNvPr id="1707417309" name="Rectangle 4"/>
+                        <wps:cNvPr id="1505476367" name="Rectangle 4"/>
                         <wps:cNvSpPr>
                           <a:spLocks/>
                         </wps:cNvSpPr>
@@ -57880,7 +60986,7 @@
                         </wps:bodyPr>
                       </wps:wsp>
                       <wps:wsp>
-                        <wps:cNvPr id="512488838" name="Line 5"/>
+                        <wps:cNvPr id="599738288" name="Line 5"/>
                         <wps:cNvCnPr>
                           <a:cxnSpLocks/>
                         </wps:cNvCnPr>
@@ -57922,7 +61028,7 @@
                         <wps:bodyPr/>
                       </wps:wsp>
                       <wps:wsp>
-                        <wps:cNvPr id="239205286" name="Line 6"/>
+                        <wps:cNvPr id="1555718589" name="Line 6"/>
                         <wps:cNvCnPr>
                           <a:cxnSpLocks/>
                         </wps:cNvCnPr>
@@ -57964,7 +61070,7 @@
                         <wps:bodyPr/>
                       </wps:wsp>
                       <wps:wsp>
-                        <wps:cNvPr id="652106537" name="Line 7"/>
+                        <wps:cNvPr id="1450468204" name="Line 7"/>
                         <wps:cNvCnPr>
                           <a:cxnSpLocks/>
                         </wps:cNvCnPr>
@@ -58006,7 +61112,7 @@
                         <wps:bodyPr/>
                       </wps:wsp>
                       <wps:wsp>
-                        <wps:cNvPr id="509200340" name="Line 8"/>
+                        <wps:cNvPr id="1500378127" name="Line 8"/>
                         <wps:cNvCnPr>
                           <a:cxnSpLocks/>
                         </wps:cNvCnPr>
@@ -58048,7 +61154,7 @@
                         <wps:bodyPr/>
                       </wps:wsp>
                       <wps:wsp>
-                        <wps:cNvPr id="669542845" name="Line 9"/>
+                        <wps:cNvPr id="147109468" name="Line 9"/>
                         <wps:cNvCnPr>
                           <a:cxnSpLocks/>
                         </wps:cNvCnPr>
@@ -58090,7 +61196,7 @@
                         <wps:bodyPr/>
                       </wps:wsp>
                       <wps:wsp>
-                        <wps:cNvPr id="449330209" name="Line 10"/>
+                        <wps:cNvPr id="929997647" name="Line 10"/>
                         <wps:cNvCnPr>
                           <a:cxnSpLocks/>
                         </wps:cNvCnPr>
@@ -58132,7 +61238,7 @@
                         <wps:bodyPr/>
                       </wps:wsp>
                       <wps:wsp>
-                        <wps:cNvPr id="56656513" name="Line 11"/>
+                        <wps:cNvPr id="639217568" name="Line 11"/>
                         <wps:cNvCnPr>
                           <a:cxnSpLocks/>
                         </wps:cNvCnPr>
@@ -58174,7 +61280,7 @@
                         <wps:bodyPr/>
                       </wps:wsp>
                       <wps:wsp>
-                        <wps:cNvPr id="1696365399" name="Line 12"/>
+                        <wps:cNvPr id="1247617756" name="Line 12"/>
                         <wps:cNvCnPr>
                           <a:cxnSpLocks/>
                         </wps:cNvCnPr>
@@ -58216,7 +61322,7 @@
                         <wps:bodyPr/>
                       </wps:wsp>
                       <wps:wsp>
-                        <wps:cNvPr id="565893346" name="Line 13"/>
+                        <wps:cNvPr id="1425616367" name="Line 13"/>
                         <wps:cNvCnPr>
                           <a:cxnSpLocks/>
                         </wps:cNvCnPr>
@@ -58258,7 +61364,7 @@
                         <wps:bodyPr/>
                       </wps:wsp>
                       <wps:wsp>
-                        <wps:cNvPr id="380891747" name="Line 14"/>
+                        <wps:cNvPr id="694127532" name="Line 14"/>
                         <wps:cNvCnPr>
                           <a:cxnSpLocks/>
                         </wps:cNvCnPr>
@@ -58300,7 +61406,7 @@
                         <wps:bodyPr/>
                       </wps:wsp>
                       <wps:wsp>
-                        <wps:cNvPr id="1648484133" name="Rectangle 15"/>
+                        <wps:cNvPr id="869930524" name="Rectangle 15"/>
                         <wps:cNvSpPr>
                           <a:spLocks/>
                         </wps:cNvSpPr>
@@ -58383,7 +61489,7 @@
                         </wps:bodyPr>
                       </wps:wsp>
                       <wps:wsp>
-                        <wps:cNvPr id="495008981" name="Rectangle 16"/>
+                        <wps:cNvPr id="1372320191" name="Rectangle 16"/>
                         <wps:cNvSpPr>
                           <a:spLocks/>
                         </wps:cNvSpPr>
@@ -58455,7 +61561,7 @@
                         </wps:bodyPr>
                       </wps:wsp>
                       <wps:wsp>
-                        <wps:cNvPr id="651138888" name="Rectangle 17"/>
+                        <wps:cNvPr id="1622022601" name="Rectangle 17"/>
                         <wps:cNvSpPr>
                           <a:spLocks/>
                         </wps:cNvSpPr>
@@ -58547,7 +61653,7 @@
                         </wps:bodyPr>
                       </wps:wsp>
                       <wps:wsp>
-                        <wps:cNvPr id="458223724" name="Rectangle 18"/>
+                        <wps:cNvPr id="290544666" name="Rectangle 18"/>
                         <wps:cNvSpPr>
                           <a:spLocks/>
                         </wps:cNvSpPr>
@@ -58621,7 +61727,7 @@
                         </wps:bodyPr>
                       </wps:wsp>
                       <wps:wsp>
-                        <wps:cNvPr id="1342610739" name="Rectangle 19"/>
+                        <wps:cNvPr id="1279306892" name="Rectangle 19"/>
                         <wps:cNvSpPr>
                           <a:spLocks/>
                         </wps:cNvSpPr>
@@ -58693,7 +61799,7 @@
                         </wps:bodyPr>
                       </wps:wsp>
                       <wps:wsp>
-                        <wps:cNvPr id="951971906" name="Rectangle 20"/>
+                        <wps:cNvPr id="1352073492" name="Rectangle 20"/>
                         <wps:cNvSpPr>
                           <a:spLocks/>
                         </wps:cNvSpPr>
@@ -58765,7 +61871,7 @@
                         </wps:bodyPr>
                       </wps:wsp>
                       <wps:wsp>
-                        <wps:cNvPr id="884663936" name="Rectangle 21"/>
+                        <wps:cNvPr id="2101340821" name="Rectangle 21"/>
                         <wps:cNvSpPr>
                           <a:spLocks/>
                         </wps:cNvSpPr>
@@ -58837,7 +61943,7 @@
                         </wps:bodyPr>
                       </wps:wsp>
                       <wps:wsp>
-                        <wps:cNvPr id="847563038" name="Rectangle 22"/>
+                        <wps:cNvPr id="45073848" name="Rectangle 22"/>
                         <wps:cNvSpPr>
                           <a:spLocks/>
                         </wps:cNvSpPr>
@@ -58890,7 +61996,7 @@
                       </wps:wsp>
                     </wpg:grpSp>
                     <wps:wsp>
-                      <wps:cNvPr id="1154660290" name="Text Box 23"/>
+                      <wps:cNvPr id="1348792574" name="Text Box 23"/>
                       <wps:cNvSpPr txBox="1">
                         <a:spLocks/>
                       </wps:cNvSpPr>
@@ -58981,42 +62087,42 @@
         </mc:Choice>
         <mc:Fallback>
           <w:pict>
-            <v:group w14:anchorId="1C5C3350" id="Group 2" o:spid="_x0000_s1026" style="position:absolute;left:0;text-align:left;margin-left:-20.9pt;margin-top:-.8pt;width:536.55pt;height:747.3pt;z-index:251664384" coordorigin="1134,397" coordsize="10376,16046" o:gfxdata="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">
-              <v:group id="Group 3" o:spid="_x0000_s1027" style="position:absolute;left:1134;top:397;width:10376;height:16046" coordsize="20000,20000" o:gfxdata="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">
-                <v:rect id="Rectangle 4" o:spid="_x0000_s1028" style="position:absolute;width:20000;height:20000;visibility:visible;mso-wrap-style:square;v-text-anchor:top" o:gfxdata="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" filled="f">
+            <v:group w14:anchorId="3B9D4C93" id="Group 2" o:spid="_x0000_s1076" style="position:absolute;left:0;text-align:left;margin-left:-20.9pt;margin-top:-.8pt;width:536.55pt;height:747.3pt;z-index:251666432" coordorigin="1134,397" coordsize="10376,16046" o:gfxdata="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">
+              <v:group id="Group 3" o:spid="_x0000_s1077" style="position:absolute;left:1134;top:397;width:10376;height:16046" coordsize="20000,20000" o:gfxdata="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">
+                <v:rect id="Rectangle 4" o:spid="_x0000_s1078" style="position:absolute;width:20000;height:20000;visibility:visible;mso-wrap-style:square;v-text-anchor:top" o:gfxdata="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" filled="f">
                   <v:path arrowok="t"/>
                 </v:rect>
-                <v:line id="Line 5" o:spid="_x0000_s1029" style="position:absolute;visibility:visible;mso-wrap-style:square" from="1093,18949" to="1095,19989" o:connectortype="straight" o:gfxdata="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">
+                <v:line id="Line 5" o:spid="_x0000_s1079" style="position:absolute;visibility:visible;mso-wrap-style:square" from="1093,18949" to="1095,19989" o:connectortype="straight" o:gfxdata="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">
                   <o:lock v:ext="edit" shapetype="f"/>
                 </v:line>
-                <v:line id="Line 6" o:spid="_x0000_s1030" style="position:absolute;visibility:visible;mso-wrap-style:square" from="10,18941" to="19977,18942" o:connectortype="straight" o:gfxdata="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">
+                <v:line id="Line 6" o:spid="_x0000_s1080" style="position:absolute;visibility:visible;mso-wrap-style:square" from="10,18941" to="19977,18942" o:connectortype="straight" o:gfxdata="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">
                   <o:lock v:ext="edit" shapetype="f"/>
                 </v:line>
-                <v:line id="Line 7" o:spid="_x0000_s1031" style="position:absolute;visibility:visible;mso-wrap-style:square" from="2186,18949" to="2188,19989" o:connectortype="straight" o:gfxdata="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">
+                <v:line id="Line 7" o:spid="_x0000_s1081" style="position:absolute;visibility:visible;mso-wrap-style:square" from="2186,18949" to="2188,19989" o:connectortype="straight" o:gfxdata="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">
                   <o:lock v:ext="edit" shapetype="f"/>
                 </v:line>
-                <v:line id="Line 8" o:spid="_x0000_s1032" style="position:absolute;visibility:visible;mso-wrap-style:square" from="4919,18949" to="4921,19989" o:connectortype="straight" o:gfxdata="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">
+                <v:line id="Line 8" o:spid="_x0000_s1082" style="position:absolute;visibility:visible;mso-wrap-style:square" from="4919,18949" to="4921,19989" o:connectortype="straight" o:gfxdata="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">
                   <o:lock v:ext="edit" shapetype="f"/>
                 </v:line>
-                <v:line id="Line 9" o:spid="_x0000_s1033" style="position:absolute;visibility:visible;mso-wrap-style:square" from="6557,18959" to="6559,19989" o:connectortype="straight" o:gfxdata="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">
+                <v:line id="Line 9" o:spid="_x0000_s1083" style="position:absolute;visibility:visible;mso-wrap-style:square" from="6557,18959" to="6559,19989" o:connectortype="straight" o:gfxdata="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">
                   <o:lock v:ext="edit" shapetype="f"/>
                 </v:line>
-                <v:line id="Line 10" o:spid="_x0000_s1034" style="position:absolute;visibility:visible;mso-wrap-style:square" from="7650,18949" to="7652,19979" o:connectortype="straight" o:gfxdata="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">
+                <v:line id="Line 10" o:spid="_x0000_s1084" style="position:absolute;visibility:visible;mso-wrap-style:square" from="7650,18949" to="7652,19979" o:connectortype="straight" o:gfxdata="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">
                   <o:lock v:ext="edit" shapetype="f"/>
                 </v:line>
-                <v:line id="Line 11" o:spid="_x0000_s1035" style="position:absolute;visibility:visible;mso-wrap-style:square" from="18905,18949" to="18909,19989" o:connectortype="straight" o:gfxdata="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">
+                <v:line id="Line 11" o:spid="_x0000_s1085" style="position:absolute;visibility:visible;mso-wrap-style:square" from="18905,18949" to="18909,19989" o:connectortype="straight" o:gfxdata="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">
                   <o:lock v:ext="edit" shapetype="f"/>
                 </v:line>
-                <v:line id="Line 12" o:spid="_x0000_s1036" style="position:absolute;visibility:visible;mso-wrap-style:square" from="10,19293" to="7631,19295" o:connectortype="straight" o:gfxdata="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">
+                <v:line id="Line 12" o:spid="_x0000_s1086" style="position:absolute;visibility:visible;mso-wrap-style:square" from="10,19293" to="7631,19295" o:connectortype="straight" o:gfxdata="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">
                   <o:lock v:ext="edit" shapetype="f"/>
                 </v:line>
-                <v:line id="Line 13" o:spid="_x0000_s1037" style="position:absolute;visibility:visible;mso-wrap-style:square" from="10,19646" to="7631,19647" o:connectortype="straight" o:gfxdata="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">
+                <v:line id="Line 13" o:spid="_x0000_s1087" style="position:absolute;visibility:visible;mso-wrap-style:square" from="10,19646" to="7631,19647" o:connectortype="straight" o:gfxdata="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">
                   <o:lock v:ext="edit" shapetype="f"/>
                 </v:line>
-                <v:line id="Line 14" o:spid="_x0000_s1038" style="position:absolute;visibility:visible;mso-wrap-style:square" from="18919,19296" to="19990,19297" o:connectortype="straight" o:gfxdata="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">
+                <v:line id="Line 14" o:spid="_x0000_s1088" style="position:absolute;visibility:visible;mso-wrap-style:square" from="18919,19296" to="19990,19297" o:connectortype="straight" o:gfxdata="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">
                   <o:lock v:ext="edit" shapetype="f"/>
                 </v:line>
-                <v:rect id="Rectangle 15" o:spid="_x0000_s1039" style="position:absolute;left:54;top:19660;width:1000;height:309;visibility:visible;mso-wrap-style:square;v-text-anchor:top" o:gfxdata="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" filled="f" stroked="f">
+                <v:rect id="Rectangle 15" o:spid="_x0000_s1089" style="position:absolute;left:54;top:19660;width:1000;height:309;visibility:visible;mso-wrap-style:square;v-text-anchor:top" o:gfxdata="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" filled="f" stroked="f">
                   <v:path arrowok="t"/>
                   <v:textbox inset="1pt,1pt,1pt,1pt">
                     <w:txbxContent>
@@ -59055,7 +62161,7 @@
                     </w:txbxContent>
                   </v:textbox>
                 </v:rect>
-                <v:rect id="Rectangle 16" o:spid="_x0000_s1040" style="position:absolute;left:1139;top:19660;width:1001;height:309;visibility:visible;mso-wrap-style:square;v-text-anchor:top" o:gfxdata="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" filled="f" stroked="f">
+                <v:rect id="Rectangle 16" o:spid="_x0000_s1090" style="position:absolute;left:1139;top:19660;width:1001;height:309;visibility:visible;mso-wrap-style:square;v-text-anchor:top" o:gfxdata="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" filled="f" stroked="f">
                   <v:path arrowok="t"/>
                   <v:textbox inset="1pt,1pt,1pt,1pt">
                     <w:txbxContent>
@@ -59083,7 +62189,7 @@
                     </w:txbxContent>
                   </v:textbox>
                 </v:rect>
-                <v:rect id="Rectangle 17" o:spid="_x0000_s1041" style="position:absolute;left:2267;top:19660;width:2573;height:309;visibility:visible;mso-wrap-style:square;v-text-anchor:top" o:gfxdata="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" filled="f" stroked="f">
+                <v:rect id="Rectangle 17" o:spid="_x0000_s1091" style="position:absolute;left:2267;top:19660;width:2573;height:309;visibility:visible;mso-wrap-style:square;v-text-anchor:top" o:gfxdata="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" filled="f" stroked="f">
                   <v:path arrowok="t"/>
                   <v:textbox inset="1pt,1pt,1pt,1pt">
                     <w:txbxContent>
@@ -59131,7 +62237,7 @@
                     </w:txbxContent>
                   </v:textbox>
                 </v:rect>
-                <v:rect id="Rectangle 18" o:spid="_x0000_s1042" style="position:absolute;left:4983;top:19660;width:1534;height:309;visibility:visible;mso-wrap-style:square;v-text-anchor:top" o:gfxdata="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" filled="f" stroked="f">
+                <v:rect id="Rectangle 18" o:spid="_x0000_s1092" style="position:absolute;left:4983;top:19660;width:1534;height:309;visibility:visible;mso-wrap-style:square;v-text-anchor:top" o:gfxdata="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" filled="f" stroked="f">
                   <v:path arrowok="t"/>
                   <v:textbox inset="1pt,1pt,1pt,1pt">
                     <w:txbxContent>
@@ -59161,7 +62267,7 @@
                     </w:txbxContent>
                   </v:textbox>
                 </v:rect>
-                <v:rect id="Rectangle 19" o:spid="_x0000_s1043" style="position:absolute;left:6604;top:19660;width:1000;height:309;visibility:visible;mso-wrap-style:square;v-text-anchor:top" o:gfxdata="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" filled="f" stroked="f">
+                <v:rect id="Rectangle 19" o:spid="_x0000_s1093" style="position:absolute;left:6604;top:19660;width:1000;height:309;visibility:visible;mso-wrap-style:square;v-text-anchor:top" o:gfxdata="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" filled="f" stroked="f">
                   <v:path arrowok="t"/>
                   <v:textbox inset="1pt,1pt,1pt,1pt">
                     <w:txbxContent>
@@ -59189,7 +62295,7 @@
                     </w:txbxContent>
                   </v:textbox>
                 </v:rect>
-                <v:rect id="Rectangle 20" o:spid="_x0000_s1044" style="position:absolute;left:18949;top:18977;width:1001;height:309;visibility:visible;mso-wrap-style:square;v-text-anchor:top" o:gfxdata="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" filled="f" stroked="f">
+                <v:rect id="Rectangle 20" o:spid="_x0000_s1094" style="position:absolute;left:18949;top:18977;width:1001;height:309;visibility:visible;mso-wrap-style:square;v-text-anchor:top" o:gfxdata="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" filled="f" stroked="f">
                   <v:path arrowok="t"/>
                   <v:textbox inset="1pt,1pt,1pt,1pt">
                     <w:txbxContent>
@@ -59217,7 +62323,7 @@
                     </w:txbxContent>
                   </v:textbox>
                 </v:rect>
-                <v:rect id="Rectangle 21" o:spid="_x0000_s1045" style="position:absolute;left:18949;top:19435;width:1001;height:423;visibility:visible;mso-wrap-style:square;v-text-anchor:top" o:gfxdata="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" filled="f" stroked="f">
+                <v:rect id="Rectangle 21" o:spid="_x0000_s1095" style="position:absolute;left:18949;top:19435;width:1001;height:423;visibility:visible;mso-wrap-style:square;v-text-anchor:top" o:gfxdata="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" filled="f" stroked="f">
                   <v:path arrowok="t"/>
                   <v:textbox inset="1pt,1pt,1pt,1pt">
                     <w:txbxContent>
@@ -59245,7 +62351,7 @@
                     </w:txbxContent>
                   </v:textbox>
                 </v:rect>
-                <v:rect id="Rectangle 22" o:spid="_x0000_s1046" style="position:absolute;left:7745;top:19221;width:11075;height:477;visibility:visible;mso-wrap-style:square;v-text-anchor:top" o:gfxdata="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" filled="f" stroked="f">
+                <v:rect id="Rectangle 22" o:spid="_x0000_s1096" style="position:absolute;left:7745;top:19221;width:11075;height:477;visibility:visible;mso-wrap-style:square;v-text-anchor:top" o:gfxdata="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" filled="f" stroked="f">
                   <v:path arrowok="t"/>
                   <v:textbox inset="1pt,1pt,1pt,1pt">
                     <w:txbxContent>
@@ -59258,7 +62364,7 @@
                 <v:stroke joinstyle="miter"/>
                 <v:path gradientshapeok="t" o:connecttype="rect"/>
               </v:shapetype>
-              <v:shape id="Text Box 23" o:spid="_x0000_s1047" type="#_x0000_t202" style="position:absolute;left:5121;top:15714;width:5760;height:720;visibility:visible;mso-wrap-style:square;v-text-anchor:top" o:gfxdata="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" filled="f" stroked="f">
+              <v:shape id="Text Box 23" o:spid="_x0000_s1097" type="#_x0000_t202" style="position:absolute;left:5121;top:15714;width:5760;height:720;visibility:visible;mso-wrap-style:square;v-text-anchor:top" o:gfxdata="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" filled="f" stroked="f">
                 <v:path arrowok="t"/>
                 <v:textbox>
                   <w:txbxContent>
@@ -59307,7 +62413,7 @@
 </w:hdr>
 </file>
 
-<file path=word/header2.xml><?xml version="1.0" encoding="utf-8"?>
+<file path=word/header3.xml><?xml version="1.0" encoding="utf-8"?>
 <w:hdr xmlns:wpc="http://schemas.microsoft.com/office/word/2010/wordprocessingCanvas" xmlns:cx="http://schemas.microsoft.com/office/drawing/2014/chartex" xmlns:cx1="http://schemas.microsoft.com/office/drawing/2015/9/8/chartex" xmlns:cx2="http://schemas.microsoft.com/office/drawing/2015/10/21/chartex" xmlns:cx3="http://schemas.microsoft.com/office/drawing/2016/5/9/chartex" xmlns:cx4="http://schemas.microsoft.com/office/drawing/2016/5/10/chartex" xmlns:cx5="http://schemas.microsoft.com/office/drawing/2016/5/11/chartex" xmlns:cx6="http://schemas.microsoft.com/office/drawing/2016/5/12/chartex" xmlns:cx7="http://schemas.microsoft.com/office/drawing/2016/5/13/chartex" xmlns:cx8="http://schemas.microsoft.com/office/drawing/2016/5/14/chartex" xmlns:mc="http://schemas.openxmlformats.org/markup-compatibility/2006" xmlns:aink="http://schemas.microsoft.com/office/drawing/2016/ink" xmlns:am3d="http://schemas.microsoft.com/office/drawing/2017/model3d" xmlns:o="urn:schemas-microsoft-com:office:office" xmlns:oel="http://schemas.microsoft.com/office/2019/extlst" xmlns:r="http://schemas.openxmlformats.org/officeDocument/2006/relationships" xmlns:m="http://schemas.openxmlformats.org/officeDocument/2006/math" xmlns:v="urn:schemas-microsoft-com:vml" xmlns:wp14="http://schemas.microsoft.com/office/word/2010/wordprocessingDrawing" xmlns:wp="http://schemas.openxmlformats.org/drawingml/2006/wordprocessingDrawing" xmlns:w10="urn:schemas-microsoft-com:office:word" xmlns:w="http://schemas.openxmlformats.org/wordprocessingml/2006/main" xmlns:w14="http://schemas.microsoft.com/office/word/2010/wordml" xmlns:w15="http://schemas.microsoft.com/office/word/2012/wordml" xmlns:w16cex="http://schemas.microsoft.com/office/word/2018/wordml/cex" xmlns:w16cid="http://schemas.microsoft.com/office/word/2016/wordml/cid" xmlns:w16="http://schemas.microsoft.com/office/word/2018/wordml" xmlns:w16sdtdh="http://schemas.microsoft.com/office/word/2020/wordml/sdtdatahash" xmlns:w16se="http://schemas.microsoft.com/office/word/2015/wordml/symex" xmlns:wpg="http://schemas.microsoft.com/office/word/2010/wordprocessingGroup" xmlns:wpi="http://schemas.microsoft.com/office/word/2010/wordprocessingInk" xmlns:wne="http://schemas.microsoft.com/office/word/2006/wordml" xmlns:wps="http://schemas.microsoft.com/office/word/2010/wordprocessingShape" mc:Ignorable="w14 w15 w16se w16cid w16 w16cex w16sdtdh wp14">
   <w:p>
     <w:pPr>
@@ -60543,42 +63649,42 @@
         </mc:Choice>
         <mc:Fallback>
           <w:pict>
-            <v:group w14:anchorId="1F7C3684" id="_x0000_s1048" style="position:absolute;left:0;text-align:left;margin-left:-20.6pt;margin-top:-9.75pt;width:536.55pt;height:747.3pt;z-index:251660288" coordorigin="1134,397" coordsize="10376,16046" o:gfxdata="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">
-              <v:group id="Group 3" o:spid="_x0000_s1049" style="position:absolute;left:1134;top:397;width:10376;height:16046" coordsize="20000,20000" o:gfxdata="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">
-                <v:rect id="Rectangle 4" o:spid="_x0000_s1050" style="position:absolute;width:20000;height:20000;visibility:visible;mso-wrap-style:square;v-text-anchor:top" o:gfxdata="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" filled="f">
+            <v:group w14:anchorId="1F7C3684" id="_x0000_s1098" style="position:absolute;left:0;text-align:left;margin-left:-20.6pt;margin-top:-9.75pt;width:536.55pt;height:747.3pt;z-index:251660288" coordorigin="1134,397" coordsize="10376,16046" o:gfxdata="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">
+              <v:group id="Group 3" o:spid="_x0000_s1099" style="position:absolute;left:1134;top:397;width:10376;height:16046" coordsize="20000,20000" o:gfxdata="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">
+                <v:rect id="Rectangle 4" o:spid="_x0000_s1100" style="position:absolute;width:20000;height:20000;visibility:visible;mso-wrap-style:square;v-text-anchor:top" o:gfxdata="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" filled="f">
                   <v:path arrowok="t"/>
                 </v:rect>
-                <v:line id="Line 5" o:spid="_x0000_s1051" style="position:absolute;visibility:visible;mso-wrap-style:square" from="1093,18949" to="1095,19989" o:connectortype="straight" o:gfxdata="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">
+                <v:line id="Line 5" o:spid="_x0000_s1101" style="position:absolute;visibility:visible;mso-wrap-style:square" from="1093,18949" to="1095,19989" o:connectortype="straight" o:gfxdata="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">
                   <o:lock v:ext="edit" shapetype="f"/>
                 </v:line>
-                <v:line id="Line 6" o:spid="_x0000_s1052" style="position:absolute;visibility:visible;mso-wrap-style:square" from="10,18941" to="19977,18942" o:connectortype="straight" o:gfxdata="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">
+                <v:line id="Line 6" o:spid="_x0000_s1102" style="position:absolute;visibility:visible;mso-wrap-style:square" from="10,18941" to="19977,18942" o:connectortype="straight" o:gfxdata="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">
                   <o:lock v:ext="edit" shapetype="f"/>
                 </v:line>
-                <v:line id="Line 7" o:spid="_x0000_s1053" style="position:absolute;visibility:visible;mso-wrap-style:square" from="2186,18949" to="2188,19989" o:connectortype="straight" o:gfxdata="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">
+                <v:line id="Line 7" o:spid="_x0000_s1103" style="position:absolute;visibility:visible;mso-wrap-style:square" from="2186,18949" to="2188,19989" o:connectortype="straight" o:gfxdata="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">
                   <o:lock v:ext="edit" shapetype="f"/>
                 </v:line>
-                <v:line id="Line 8" o:spid="_x0000_s1054" style="position:absolute;visibility:visible;mso-wrap-style:square" from="4919,18949" to="4921,19989" o:connectortype="straight" o:gfxdata="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">
+                <v:line id="Line 8" o:spid="_x0000_s1104" style="position:absolute;visibility:visible;mso-wrap-style:square" from="4919,18949" to="4921,19989" o:connectortype="straight" o:gfxdata="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">
                   <o:lock v:ext="edit" shapetype="f"/>
                 </v:line>
-                <v:line id="Line 9" o:spid="_x0000_s1055" style="position:absolute;visibility:visible;mso-wrap-style:square" from="6557,18959" to="6559,19989" o:connectortype="straight" o:gfxdata="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">
+                <v:line id="Line 9" o:spid="_x0000_s1105" style="position:absolute;visibility:visible;mso-wrap-style:square" from="6557,18959" to="6559,19989" o:connectortype="straight" o:gfxdata="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">
                   <o:lock v:ext="edit" shapetype="f"/>
                 </v:line>
-                <v:line id="Line 10" o:spid="_x0000_s1056" style="position:absolute;visibility:visible;mso-wrap-style:square" from="7650,18949" to="7652,19979" o:connectortype="straight" o:gfxdata="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">
+                <v:line id="Line 10" o:spid="_x0000_s1106" style="position:absolute;visibility:visible;mso-wrap-style:square" from="7650,18949" to="7652,19979" o:connectortype="straight" o:gfxdata="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">
                   <o:lock v:ext="edit" shapetype="f"/>
                 </v:line>
-                <v:line id="Line 11" o:spid="_x0000_s1057" style="position:absolute;visibility:visible;mso-wrap-style:square" from="18905,18949" to="18909,19989" o:connectortype="straight" o:gfxdata="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">
+                <v:line id="Line 11" o:spid="_x0000_s1107" style="position:absolute;visibility:visible;mso-wrap-style:square" from="18905,18949" to="18909,19989" o:connectortype="straight" o:gfxdata="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">
                   <o:lock v:ext="edit" shapetype="f"/>
                 </v:line>
-                <v:line id="Line 12" o:spid="_x0000_s1058" style="position:absolute;visibility:visible;mso-wrap-style:square" from="10,19293" to="7631,19295" o:connectortype="straight" o:gfxdata="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">
+                <v:line id="Line 12" o:spid="_x0000_s1108" style="position:absolute;visibility:visible;mso-wrap-style:square" from="10,19293" to="7631,19295" o:connectortype="straight" o:gfxdata="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">
                   <o:lock v:ext="edit" shapetype="f"/>
                 </v:line>
-                <v:line id="Line 13" o:spid="_x0000_s1059" style="position:absolute;visibility:visible;mso-wrap-style:square" from="10,19646" to="7631,19647" o:connectortype="straight" o:gfxdata="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">
+                <v:line id="Line 13" o:spid="_x0000_s1109" style="position:absolute;visibility:visible;mso-wrap-style:square" from="10,19646" to="7631,19647" o:connectortype="straight" o:gfxdata="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">
                   <o:lock v:ext="edit" shapetype="f"/>
                 </v:line>
-                <v:line id="Line 14" o:spid="_x0000_s1060" style="position:absolute;visibility:visible;mso-wrap-style:square" from="18919,19296" to="19990,19297" o:connectortype="straight" o:gfxdata="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">
+                <v:line id="Line 14" o:spid="_x0000_s1110" style="position:absolute;visibility:visible;mso-wrap-style:square" from="18919,19296" to="19990,19297" o:connectortype="straight" o:gfxdata="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">
                   <o:lock v:ext="edit" shapetype="f"/>
                 </v:line>
-                <v:rect id="Rectangle 15" o:spid="_x0000_s1061" style="position:absolute;left:54;top:19660;width:1000;height:309;visibility:visible;mso-wrap-style:square;v-text-anchor:top" o:gfxdata="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" filled="f" stroked="f">
+                <v:rect id="Rectangle 15" o:spid="_x0000_s1111" style="position:absolute;left:54;top:19660;width:1000;height:309;visibility:visible;mso-wrap-style:square;v-text-anchor:top" o:gfxdata="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" filled="f" stroked="f">
                   <v:path arrowok="t"/>
                   <v:textbox inset="1pt,1pt,1pt,1pt">
                     <w:txbxContent>
@@ -60617,7 +63723,7 @@
                     </w:txbxContent>
                   </v:textbox>
                 </v:rect>
-                <v:rect id="Rectangle 16" o:spid="_x0000_s1062" style="position:absolute;left:1139;top:19660;width:1001;height:309;visibility:visible;mso-wrap-style:square;v-text-anchor:top" o:gfxdata="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" filled="f" stroked="f">
+                <v:rect id="Rectangle 16" o:spid="_x0000_s1112" style="position:absolute;left:1139;top:19660;width:1001;height:309;visibility:visible;mso-wrap-style:square;v-text-anchor:top" o:gfxdata="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" filled="f" stroked="f">
                   <v:path arrowok="t"/>
                   <v:textbox inset="1pt,1pt,1pt,1pt">
                     <w:txbxContent>
@@ -60645,7 +63751,7 @@
                     </w:txbxContent>
                   </v:textbox>
                 </v:rect>
-                <v:rect id="Rectangle 17" o:spid="_x0000_s1063" style="position:absolute;left:2267;top:19660;width:2573;height:309;visibility:visible;mso-wrap-style:square;v-text-anchor:top" o:gfxdata="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" filled="f" stroked="f">
+                <v:rect id="Rectangle 17" o:spid="_x0000_s1113" style="position:absolute;left:2267;top:19660;width:2573;height:309;visibility:visible;mso-wrap-style:square;v-text-anchor:top" o:gfxdata="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" filled="f" stroked="f">
                   <v:path arrowok="t"/>
                   <v:textbox inset="1pt,1pt,1pt,1pt">
                     <w:txbxContent>
@@ -60693,7 +63799,7 @@
                     </w:txbxContent>
                   </v:textbox>
                 </v:rect>
-                <v:rect id="Rectangle 18" o:spid="_x0000_s1064" style="position:absolute;left:4983;top:19660;width:1534;height:309;visibility:visible;mso-wrap-style:square;v-text-anchor:top" o:gfxdata="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" filled="f" stroked="f">
+                <v:rect id="Rectangle 18" o:spid="_x0000_s1114" style="position:absolute;left:4983;top:19660;width:1534;height:309;visibility:visible;mso-wrap-style:square;v-text-anchor:top" o:gfxdata="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" filled="f" stroked="f">
                   <v:path arrowok="t"/>
                   <v:textbox inset="1pt,1pt,1pt,1pt">
                     <w:txbxContent>
@@ -60723,7 +63829,7 @@
                     </w:txbxContent>
                   </v:textbox>
                 </v:rect>
-                <v:rect id="Rectangle 19" o:spid="_x0000_s1065" style="position:absolute;left:6604;top:19660;width:1000;height:309;visibility:visible;mso-wrap-style:square;v-text-anchor:top" o:gfxdata="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" filled="f" stroked="f">
+                <v:rect id="Rectangle 19" o:spid="_x0000_s1115" style="position:absolute;left:6604;top:19660;width:1000;height:309;visibility:visible;mso-wrap-style:square;v-text-anchor:top" o:gfxdata="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" filled="f" stroked="f">
                   <v:path arrowok="t"/>
                   <v:textbox inset="1pt,1pt,1pt,1pt">
                     <w:txbxContent>
@@ -60751,7 +63857,7 @@
                     </w:txbxContent>
                   </v:textbox>
                 </v:rect>
-                <v:rect id="Rectangle 20" o:spid="_x0000_s1066" style="position:absolute;left:18949;top:18977;width:1001;height:309;visibility:visible;mso-wrap-style:square;v-text-anchor:top" o:gfxdata="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" filled="f" stroked="f">
+                <v:rect id="Rectangle 20" o:spid="_x0000_s1116" style="position:absolute;left:18949;top:18977;width:1001;height:309;visibility:visible;mso-wrap-style:square;v-text-anchor:top" o:gfxdata="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" filled="f" stroked="f">
                   <v:path arrowok="t"/>
                   <v:textbox inset="1pt,1pt,1pt,1pt">
                     <w:txbxContent>
@@ -60779,7 +63885,7 @@
                     </w:txbxContent>
                   </v:textbox>
                 </v:rect>
-                <v:rect id="Rectangle 21" o:spid="_x0000_s1067" style="position:absolute;left:18949;top:19435;width:1001;height:423;visibility:visible;mso-wrap-style:square;v-text-anchor:top" o:gfxdata="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" filled="f" stroked="f">
+                <v:rect id="Rectangle 21" o:spid="_x0000_s1117" style="position:absolute;left:18949;top:19435;width:1001;height:423;visibility:visible;mso-wrap-style:square;v-text-anchor:top" o:gfxdata="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" filled="f" stroked="f">
                   <v:path arrowok="t"/>
                   <v:textbox inset="1pt,1pt,1pt,1pt">
                     <w:txbxContent>
@@ -60839,7 +63945,7 @@
                     </w:txbxContent>
                   </v:textbox>
                 </v:rect>
-                <v:rect id="Rectangle 22" o:spid="_x0000_s1068" style="position:absolute;left:7745;top:19221;width:11075;height:477;visibility:visible;mso-wrap-style:square;v-text-anchor:top" o:gfxdata="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" filled="f" stroked="f">
+                <v:rect id="Rectangle 22" o:spid="_x0000_s1118" style="position:absolute;left:7745;top:19221;width:11075;height:477;visibility:visible;mso-wrap-style:square;v-text-anchor:top" o:gfxdata="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" filled="f" stroked="f">
                   <v:path arrowok="t"/>
                   <v:textbox inset="1pt,1pt,1pt,1pt">
                     <w:txbxContent>
@@ -60852,7 +63958,7 @@
                 <v:stroke joinstyle="miter"/>
                 <v:path gradientshapeok="t" o:connecttype="rect"/>
               </v:shapetype>
-              <v:shape id="Text Box 23" o:spid="_x0000_s1069" type="#_x0000_t202" style="position:absolute;left:5121;top:15714;width:5760;height:720;visibility:visible;mso-wrap-style:square;v-text-anchor:top" o:gfxdata="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" filled="f" stroked="f">
+              <v:shape id="Text Box 23" o:spid="_x0000_s1119" type="#_x0000_t202" style="position:absolute;left:5121;top:15714;width:5760;height:720;visibility:visible;mso-wrap-style:square;v-text-anchor:top" o:gfxdata="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" filled="f" stroked="f">
                 <v:path arrowok="t"/>
                 <v:textbox>
                   <w:txbxContent>

</xml_diff>